<commit_message>
completed discussio with o2 results
</commit_message>
<xml_diff>
--- a/manuscript/index.docx
+++ b/manuscript/index.docx
@@ -99,7 +99,7 @@
         <w:pStyle w:val="Author"/>
       </w:pPr>
       <w:r>
-        <w:t xml:space="preserve">Aaron Conway PhD</w:t>
+        <w:t xml:space="preserve">Aaron Conway BN(Hons), PhD</w:t>
       </w:r>
       <w:r>
         <w:rPr>
@@ -165,7 +165,7 @@
         <w:t xml:space="preserve"> </w:t>
       </w:r>
       <w:r>
-        <w:t xml:space="preserve">Kristina Chang MScN</w:t>
+        <w:t xml:space="preserve">Kristina Chang BScN, MScN</w:t>
       </w:r>
       <w:r>
         <w:rPr>
@@ -180,7 +180,7 @@
         <w:t xml:space="preserve"> </w:t>
       </w:r>
       <w:r>
-        <w:t xml:space="preserve">Navpreet Kamboj BScN</w:t>
+        <w:t xml:space="preserve">Navpreet Kamboj BScN, MScN</w:t>
       </w:r>
       <w:r>
         <w:rPr>
@@ -195,7 +195,7 @@
         <w:t xml:space="preserve"> </w:t>
       </w:r>
       <w:r>
-        <w:t xml:space="preserve">Ana Lopez-Filici, RT</w:t>
+        <w:t xml:space="preserve">Ana Lopez-Filici MHSc(HA), HBSc, CCAA, RRT</w:t>
       </w:r>
       <w:r>
         <w:rPr>
@@ -338,7 +338,7 @@
           <w:rPr>
             <w:rStyle w:val="Hyperlink"/>
           </w:rPr>
-          <w:t xml:space="preserve">Aaron Conway PhD &lt;</w:t>
+          <w:t xml:space="preserve">Aaron Conway BN(Hons), PhD &lt;</w:t>
         </w:r>
         <w:hyperlink r:id="rId20">
           <w:r>
@@ -405,7 +405,7 @@
         <w:t xml:space="preserve"> </w:t>
       </w:r>
       <w:r>
-        <w:t xml:space="preserve">A randomized controlled trial design was used with participants randomized in a 1:1 ratio to receive oxygen supplementation through a facemask as per usual practice or to receive high flow nasal oxygen during procedural sedation administered Anesthesia Assistants under the supervision of an Anesthesiologist. High flow nasal oxygen was delivered at 50 liters per minute with a 50% oxygen:air ratio. The oxygen flow rate for partcipants randomized to facemask oxygen was ≥ 10 liters per minute. Ventilation status was measured continuously using a transcutaneous carbon dioxide monitor. We pre-specified that a difference in TcCO</w:t>
+        <w:t xml:space="preserve">A randomized controlled trial design was used with participants randomized in a 1:1 ratio to receive oxygen supplementation through a facemask as per usual practice or to receive high flow nasal oxygen during procedural sedation administered Anesthesia Assistants under the supervision of an Anesthesiologist. High flow nasal oxygen was delivered at 50 liters per minute with a 50:50 oxygen to air ratio. The oxygen flow rate for partcipants randomized to facemask oxygen was ≥ 10 liters per minute. Ventilation status was measured continuously using a transcutaneous carbon dioxide monitor. Peak TcCO</w:t>
       </w:r>
       <w:r>
         <w:rPr>
@@ -417,7 +417,19 @@
         <w:t xml:space="preserve"> </w:t>
       </w:r>
       <w:r>
-        <w:t xml:space="preserve">&gt;4mmHg would be clinically significant. Adverse sedation events were assessed using the Tracking and Reporting Outcomes of Procedural Sedation (TROOPS) tool. Satisfaction with sedation was measured using the Iowa Satisfaction with Anesthesia Scale (ISAS). Patient comfort with the oxygen device and Anesthesia Assistant ratings for difficulty using the oxygen supplementation device and maintaining oxygenation were measured using ordinal scales. Outcomes were analysed using Bayesian statistical models.</w:t>
+        <w:t xml:space="preserve">was the primary outcome and we pre-specified that a difference of more than 4 mmHg would be clinically significant. Oxygenation was assessed using a composite measure comprising the incidence, depth, and duration of oxygen desaturation events below SpO</w:t>
+      </w:r>
+      <w:r>
+        <w:rPr>
+          <w:vertAlign w:val="subscript"/>
+        </w:rPr>
+        <w:t xml:space="preserve">2</w:t>
+      </w:r>
+      <w:r>
+        <w:t xml:space="preserve"> </w:t>
+      </w:r>
+      <w:r>
+        <w:t xml:space="preserve">90%. Adverse sedation events were assessed using the Tracking and Reporting Outcomes of Procedural Sedation (TROOPS) tool. Satisfaction with sedation was measured using the Iowa Satisfaction with Anesthesia Scale (ISAS). Patient comfort with the oxygen device and Anesthesia Assistant ratings for difficulty using the oxygen supplementation device and maintaining oxygenation were measured using ordinal scales. Outcomes were analysed using Bayesian statistical models.</w:t>
       </w:r>
     </w:p>
     <w:p>
@@ -448,7 +460,7 @@
         <w:t xml:space="preserve"> </w:t>
       </w:r>
       <w:r>
-        <w:t xml:space="preserve">between groups was estimated to be 0.0mmHg (95% CI = -1.28 to 1.35). The estimated effect did not exceed the clinical significance threshold in either direction with high probability and there was no discernable trend observed in how the effect varied with procedure time. Particpants rated their satisfaction with sedation similarly between groups (-0.1; 95% CI = -0.34 to 0.23). The probability that patients are more likely to rate comfort with the oxygen supplementation device higher with HFNO compared to the facemask is 68%. The odds of Anesthesia Assistants being more likely to rate the use of the oxygen supplementation device as more easy to use in the facemask group was estimated to be 3 times that of the HFNO group (95% CI = 1 to 7 times). The odds of Anesthesia Assistants being more likely to rate their ability to maintain oxygen saturations as easy in the facemask group was 10 times that of the HFNO group (95% CI = 3 to 20 times). Minor adverse sedation events related to airway and breathing were 6.4 times more likely to occur in the HFNO group, but this estimate is imprecise (1.3 times to 43 times more likely).</w:t>
+        <w:t xml:space="preserve">between groups was 0.0mmHg (95% CI = -1.34 to 1.38). The estimated effect did not exceed 4 mmHg in either direction with high probability and there was no discernable trend observed in how the effect varied with procedure time. There is a high probability that the difference in satisfaction with sedation between groups is minimal (95% CI = -0.33 to 0.23). The probability that patients are more likely to rate comfort with the oxygen supplementation device higher with HFNO compared to the facemask is 0.70. The odds of Anesthesia Assistants being more likely to rate the use of the oxygen supplementation device as more easy to use in the facemask group was 3 times that of the HFNO group (95% CI = 1 to 7 times). The odds of Anesthesia Assistants being more likely to rate their ability to maintain oxygen saturations as easy in the facemask group was 10 times that of the HFNO group (95% CI = 3 to 20 times). Minor adverse sedation events related to airway and breathing were 6.4 times more likely to occur in the HFNO group, but this estimate is imprecise (1.3 times to 43 times more likely). A similar number of participants in the high flow nasal oxygen group (n=8; 12%) experienced an oxygen desaturation event in comparison with the facemask oxygen group (n=7; 11%). (1.2; 95% CI = 0.37 to 3.75). The probabity that oxygen desaturations were more severe in the HFNO group was 0.83.</w:t>
       </w:r>
     </w:p>
     <w:p>
@@ -467,7 +479,19 @@
         <w:pStyle w:val="BodyText"/>
       </w:pPr>
       <w:r>
-        <w:t xml:space="preserve">There is no clear advantage for using HFNO in preference to facemask oxygen during CIED procedures performed with sedation.</w:t>
+        <w:t xml:space="preserve">We investigated the effects of using HFNO with the flow rate and oxygen to air ratio set to deliver a FiO</w:t>
+      </w:r>
+      <w:r>
+        <w:rPr>
+          <w:vertAlign w:val="subscript"/>
+        </w:rPr>
+        <w:t xml:space="preserve">2</w:t>
+      </w:r>
+      <w:r>
+        <w:t xml:space="preserve"> </w:t>
+      </w:r>
+      <w:r>
+        <w:t xml:space="preserve">approximately equivalent to that achieved from standard practice with facemask oxygen. There was no clear advantage for using HFNO in preference to standard facemask oxygen during CIED procedures performed with sedation.</w:t>
       </w:r>
     </w:p>
     <w:p>
@@ -887,7 +911,7 @@
         <w:rPr>
           <w:b/>
         </w:rPr>
-        <w:t xml:space="preserve">Concomittant care</w:t>
+        <w:t xml:space="preserve">Concomitant care</w:t>
       </w:r>
     </w:p>
     <w:p>
@@ -895,7 +919,7 @@
         <w:pStyle w:val="BodyText"/>
       </w:pPr>
       <w:r>
-        <w:t xml:space="preserve">There were no restrictions on concomittant care. For examle, Anesthesia Assistants were permitted to use whichever devices for physiological monitoring that they deemed were required and titrate sedation according to their usual practice. For ventilation monitoring, Anesthesia Assistants elected to use capnography regardless of whether supplemental oxygen was delivered via HFNO or a standard facemask. The standard facemask had an integrated CO</w:t>
+        <w:t xml:space="preserve">There were no restrictions on concomitant care. Anesthesia Assistants were permitted to use whichever devices for physiological monitoring that they deemed were required and titrate sedation according to their usual practice. For ventilation monitoring, Anesthesia Assistants elected to use capnography regardless of whether supplemental oxygen was delivered via HFNO or a standard facemask. The standard facemask had an integrated CO</w:t>
       </w:r>
       <w:r>
         <w:rPr>
@@ -919,7 +943,7 @@
         <w:t xml:space="preserve"> </w:t>
       </w:r>
       <w:r>
-        <w:t xml:space="preserve">sampling adapter in the latest model of the HFNO nasal cannula for the majority of patients (all those recruited after September 2019). Prior to this newest model being available, Anesthesia Assistants used capnography to monitor ventilation by placing a facemask with an integrated CO</w:t>
+        <w:t xml:space="preserve">sampling adapter in the latest model of the HFNO nasal cannula for the majority of patients in the study (all those recruited after September 2019). Prior to this newest model being available, Anesthesia Assistants used capnography to monitor ventilation by placing a facemask with an integrated CO</w:t>
       </w:r>
       <w:r>
         <w:rPr>
@@ -1020,7 +1044,16 @@
         </w:numPr>
       </w:pPr>
       <w:r>
-        <w:t xml:space="preserve">Area under the curve of oxygen desaturation: This is a composite measure comprising the incidence, depth, and duration of oxygen desaturation events. It is calculated as the difference between the threshold (90%) and actual oxygen saturation (SpO</w:t>
+        <w:t xml:space="preserve">Area under the curve of oxygen desaturation (AUC</w:t>
+      </w:r>
+      <w:r>
+        <w:rPr>
+          <w:vertAlign w:val="subscript"/>
+        </w:rPr>
+        <w:t xml:space="preserve">DESAT</w:t>
+      </w:r>
+      <w:r>
+        <w:t xml:space="preserve">): This is a composite measure comprising the incidence, depth, and duration of oxygen desaturation events. It is calculated as the difference between the threshold (90%) and actual oxygen saturation (SpO</w:t>
       </w:r>
       <w:r>
         <w:rPr>
@@ -1704,7 +1737,7 @@
         </w:r>
       </w:hyperlink>
       <w:r>
-        <w:t xml:space="preserve">. A detailed summary of the statistical models, including their prior specifications, is presented in the Appendix. Prior distributions were chosen to be weakly informative in the absence of information concerning the likely values of model parameters</w:t>
+        <w:t xml:space="preserve">. A detailed summary of the statistical models, including their prior specifications, is presented in the Appendix. Prior distributions were chosen to be weakly informative, which is appropriate in the absence of information concerning the likely values of model parameters.</w:t>
       </w:r>
       <w:r>
         <w:rPr>
@@ -1712,9 +1745,6 @@
         </w:rPr>
         <w:t xml:space="preserve">21</w:t>
       </w:r>
-      <w:r>
-        <w:t xml:space="preserve">.</w:t>
-      </w:r>
     </w:p>
     <w:p>
       <w:pPr>
@@ -1730,7 +1760,7 @@
         <w:t xml:space="preserve">2</w:t>
       </w:r>
       <w:r>
-        <w:t xml:space="preserve">, was compared between groups using a robust regression model. Covariate adjustments for the stratification variables obstructive sleep apnea (OSA) status and whteher or not the procedure was a cardiac resynchronization therapy (CRT) device implant were made in all models. Baseline TcCO</w:t>
+        <w:t xml:space="preserve">, was compared between groups using a robust regression model. Covariate adjustments for the stratification variables obstructive sleep apnea (OSA) status and whether or not the procedure was a cardiac resynchronization therapy (CRT) device implant were made in all models. Baseline TcCO</w:t>
       </w:r>
       <w:r>
         <w:rPr>
@@ -1754,7 +1784,7 @@
         <w:t xml:space="preserve"> </w:t>
       </w:r>
       <w:r>
-        <w:t xml:space="preserve">models, as is recommended for this type of design</w:t>
+        <w:t xml:space="preserve">models, as is recommended for this type of design, and it is modelled using splines.</w:t>
       </w:r>
       <w:r>
         <w:rPr>
@@ -1763,7 +1793,10 @@
         <w:t xml:space="preserve">22</w:t>
       </w:r>
       <w:r>
-        <w:t xml:space="preserve">, and it is modelled using splines. A subgroup analysis was performed by expanding the model to include treatment interactions with the covariates OSA and CRT. The results of the subgroup analysis were compared to those from the primary analysis with only main effects to investigate the robustness of the conclusions to model specification.</w:t>
+        <w:t xml:space="preserve"> </w:t>
+      </w:r>
+      <w:r>
+        <w:t xml:space="preserve">A subgroup analysis was performed by expanding the model to include treatment interactions with the covariates OSA and CRT. The results of the subgroup analysis were compared to those from the primary analysis with only main effects to investigate the robustness of the conclusions to model specification.</w:t>
       </w:r>
     </w:p>
     <w:p>
@@ -1771,7 +1804,7 @@
         <w:pStyle w:val="BodyText"/>
       </w:pPr>
       <w:r>
-        <w:t xml:space="preserve">The secondary outcome mean TcCO</w:t>
+        <w:t xml:space="preserve">Mean TcCO</w:t>
       </w:r>
       <w:r>
         <w:rPr>
@@ -1783,7 +1816,7 @@
         <w:t xml:space="preserve"> </w:t>
       </w:r>
       <w:r>
-        <w:t xml:space="preserve">concentration was analysed using the same model used to analyze peak TcCO</w:t>
+        <w:t xml:space="preserve">concentration was analysed using the same model as peak TcCO</w:t>
       </w:r>
       <w:r>
         <w:rPr>
@@ -1804,7 +1837,7 @@
         <w:t xml:space="preserve"> </w:t>
       </w:r>
       <w:r>
-        <w:t xml:space="preserve">concentration levels differ between groups as a function of procedure time.</w:t>
+        <w:t xml:space="preserve">concentration levels differ between groups as a function of procedure time</w:t>
       </w:r>
       <w:r>
         <w:rPr>
@@ -1813,10 +1846,7 @@
         <w:t xml:space="preserve">23</w:t>
       </w:r>
       <w:r>
-        <w:t xml:space="preserve"> </w:t>
-      </w:r>
-      <w:r>
-        <w:t xml:space="preserve">The remaining continuous outcomes, average ISAS score and SpO</w:t>
+        <w:t xml:space="preserve">. The remaining continuous outcomes, average ISAS score and SpO</w:t>
       </w:r>
       <w:r>
         <w:rPr>
@@ -1828,7 +1858,15 @@
         <w:t xml:space="preserve"> </w:t>
       </w:r>
       <w:r>
-        <w:t xml:space="preserve">AUC, were analyzed using the same model without a covariate adjustment for Baseline TcCO</w:t>
+        <w:t xml:space="preserve">AUC, were analyzed using a robust regression model with covariate adjustments for OSA and CRT status.</w:t>
+      </w:r>
+    </w:p>
+    <w:p>
+      <w:pPr>
+        <w:pStyle w:val="BodyText"/>
+      </w:pPr>
+      <w:r>
+        <w:t xml:space="preserve">Logistic regression models were used to analyze both the occurence of at least one adverse sedation event during a procedure, measured using the TROOPS tool, and the occurence of at least one desaturation event during a procedure, defined as instances where SPO</w:t>
       </w:r>
       <w:r>
         <w:rPr>
@@ -1837,7 +1875,10 @@
         <w:t xml:space="preserve">2</w:t>
       </w:r>
       <w:r>
-        <w:t xml:space="preserve">.</w:t>
+        <w:t xml:space="preserve"> </w:t>
+      </w:r>
+      <w:r>
+        <w:t xml:space="preserve">was below 90%. A proportional-odds model was used for ordinal outcomes including participant ratings of comfort with the supplemental oxygen device, and Anesthesia Assistant ratings for difficulty maintaining oxygenation status and their rating of difficulty using supplemental oxygen device.</w:t>
       </w:r>
     </w:p>
     <w:p>
@@ -1845,7 +1886,28 @@
         <w:pStyle w:val="BodyText"/>
       </w:pPr>
       <w:r>
-        <w:t xml:space="preserve">A logistic regression model was used for adverse sedation events measured using the TROOPS toonl. A proportional-odds model was used for ordinal outcomes including participant ratings of comfort with the supplemental oxygen device, and Anesthesia Assistant ratings for difficulty maintaining oxygenation status and their rating of difficulty using supplemental oxygen device. The secondary outcome of mean TcCO</w:t>
+        <w:t xml:space="preserve">Posterior inference for all models except the functional ANOVA model was performed using Hamiltonian Monte Carlo through the brms package</w:t>
+      </w:r>
+      <w:r>
+        <w:rPr>
+          <w:vertAlign w:val="superscript"/>
+        </w:rPr>
+        <w:t xml:space="preserve">24</w:t>
+      </w:r>
+      <w:r>
+        <w:t xml:space="preserve">, version 2.12.0. For this set of models, 2000 posterior samples were obtained from 4 independent chains of 2000 samples, where the first 1000 warm-up samples were discarded. Posterior inference for the functional ANOVA model was performed using the Integrated Nested Laplacian Approximation</w:t>
+      </w:r>
+      <w:r>
+        <w:rPr>
+          <w:vertAlign w:val="superscript"/>
+        </w:rPr>
+        <w:t xml:space="preserve">25</w:t>
+      </w:r>
+      <w:r>
+        <w:t xml:space="preserve"> </w:t>
+      </w:r>
+      <w:r>
+        <w:t xml:space="preserve">through the INLA package, version 20.5.12. The marginal posterior distribution of parameters were summarized by their mean and a 95% credible interval defined by the interval spanning the 2.5% and 97.5% percentiles of their distributions. The clinical significance of treatment effects relating to TcCO</w:t>
       </w:r>
       <w:r>
         <w:rPr>
@@ -1857,7 +1919,7 @@
         <w:t xml:space="preserve"> </w:t>
       </w:r>
       <w:r>
-        <w:t xml:space="preserve">was compared between the intervention and control groups using a Bayesian one-way functional analysis of variance (ANOVA) model .</w:t>
+        <w:t xml:space="preserve">concentration were evaluated by computing the posterior probability that an effect exceeds 4 mmHg in either direction.</w:t>
       </w:r>
     </w:p>
     <w:p>
@@ -1865,28 +1927,47 @@
         <w:pStyle w:val="BodyText"/>
       </w:pPr>
       <w:r>
-        <w:t xml:space="preserve">Posterior inference for all models except the functional ANOVA model was performed using Hamiltonian Monte Carlo through the brms package</w:t>
+        <w:t xml:space="preserve">In the case of missing outcome data, we first assumed the data to be missing completely at random (MCAR)</w:t>
       </w:r>
       <w:r>
         <w:rPr>
           <w:vertAlign w:val="superscript"/>
         </w:rPr>
-        <w:t xml:space="preserve">24</w:t>
-      </w:r>
-      <w:r>
-        <w:t xml:space="preserve">, version 2.12.0. For this set of models, 2000 posterior samples were obtained from 4 independent chains of 2000 samples, where the first 1000 warm-up samples were discarded. Posterior inference for the functional ANOVA model was performed using the Integrated Nested Laplacian Approximation</w:t>
-      </w:r>
-      <w:r>
-        <w:rPr>
-          <w:vertAlign w:val="superscript"/>
-        </w:rPr>
-        <w:t xml:space="preserve">25</w:t>
-      </w:r>
-      <w:r>
-        <w:t xml:space="preserve"> </w:t>
-      </w:r>
-      <w:r>
-        <w:t xml:space="preserve">through the INLA package, version 20.4.18. The marginal posterior distribution of parameters were summarized by their mean and a 95% credible interval defined by the interval spanning the 2.5% and 97.5% percentiles of their distributions. The clinical significance of treatment effects relating to TcCO</w:t>
+        <w:t xml:space="preserve">26</w:t>
+      </w:r>
+      <w:r>
+        <w:t xml:space="preserve"> </w:t>
+      </w:r>
+      <w:r>
+        <w:t xml:space="preserve">and inference was performed using a complete-case analysis. When the proportion of missing data was large and the MCAR assumption was unlikely to be satisfied, a sensitivity analysis was performed to investigate the robustness of the conclusions of the complete-case analysis.</w:t>
+      </w:r>
+    </w:p>
+    <w:p>
+      <w:pPr>
+        <w:pStyle w:val="Heading2"/>
+      </w:pPr>
+      <w:bookmarkStart w:id="33" w:name="results"/>
+      <w:r>
+        <w:t xml:space="preserve">Results</w:t>
+      </w:r>
+      <w:bookmarkEnd w:id="33"/>
+    </w:p>
+    <w:p>
+      <w:pPr>
+        <w:pStyle w:val="Heading3"/>
+      </w:pPr>
+      <w:bookmarkStart w:id="34" w:name="participants-1"/>
+      <w:r>
+        <w:t xml:space="preserve">Participants</w:t>
+      </w:r>
+      <w:bookmarkEnd w:id="34"/>
+    </w:p>
+    <w:p>
+      <w:pPr>
+        <w:pStyle w:val="FirstParagraph"/>
+      </w:pPr>
+      <w:r>
+        <w:t xml:space="preserve">A CONSORT flow diagram is presented in Figure 1. From August 2019 to March 2020, we screened 270 patients undergoing CIED procedures. A total of 130 participants were randomized. Although we initially planned (as outlined in the protocol) to recruit up to 150 patients, the decision was made to complete recruitment due to the onset of clinical research restrictions at the institution in response to COVID-19. One participant was subsequently excluded from the study because their procedure was cancelled after the randomization was performed. One further participant, who was randomized to the HFNO group, had their procedure rescheduled to a time that the Research Assistant was not available. As such, this participant received oxygen via standard face mask and TcCO</w:t>
       </w:r>
       <w:r>
         <w:rPr>
@@ -1898,43 +1979,7 @@
         <w:t xml:space="preserve"> </w:t>
       </w:r>
       <w:r>
-        <w:t xml:space="preserve">concentration were evaluated by computing the posterior probability that an effect exceeds 4 mmHg in either direction.</w:t>
-      </w:r>
-    </w:p>
-    <w:p>
-      <w:pPr>
-        <w:pStyle w:val="BodyText"/>
-      </w:pPr>
-      <w:r>
-        <w:t xml:space="preserve">In the case of missing outcome data, we first assumed the data to be missing completely at random (MCAR) [cite Rubin] and inference was performed using a complete-case analysis. When the proportion of missing data was large and the MCAR assumption was unlikely to be satisfied, a sensitivity analysis was performed to investigate the robustness of the conclusions of the complete-case analysis.</w:t>
-      </w:r>
-    </w:p>
-    <w:p>
-      <w:pPr>
-        <w:pStyle w:val="Heading2"/>
-      </w:pPr>
-      <w:bookmarkStart w:id="33" w:name="results"/>
-      <w:r>
-        <w:t xml:space="preserve">Results</w:t>
-      </w:r>
-      <w:bookmarkEnd w:id="33"/>
-    </w:p>
-    <w:p>
-      <w:pPr>
-        <w:pStyle w:val="Heading3"/>
-      </w:pPr>
-      <w:bookmarkStart w:id="34" w:name="participants-1"/>
-      <w:r>
-        <w:t xml:space="preserve">Participants</w:t>
-      </w:r>
-      <w:bookmarkEnd w:id="34"/>
-    </w:p>
-    <w:p>
-      <w:pPr>
-        <w:pStyle w:val="FirstParagraph"/>
-      </w:pPr>
-      <w:r>
-        <w:t xml:space="preserve">A CONSORT flow diagram is presented in Figure 1. From August 2019 to March 2020, we screened 270 patients undergoing CIED procedures. A total of 130 participants were randomized. Although we initially planned (as outlined in the protocol) to recruit up to 150 patients, the decision was made to complete recruitment due to the onset of clinical research restrictions at the institution in response to COVID-19. One participant was subsequently excluded from the study because their procedure was cancelled after the randomization was performed. One further participant, who was randomized to the HFNO group, had their procedure rescheduled to a time that the Research Assistant was not available. As such, this participant received oxygen via standard face mask and TcCO</w:t>
+        <w:t xml:space="preserve">data were not collected. For two participants, the TcCO</w:t>
       </w:r>
       <w:r>
         <w:rPr>
@@ -1946,7 +1991,7 @@
         <w:t xml:space="preserve"> </w:t>
       </w:r>
       <w:r>
-        <w:t xml:space="preserve">data were not collected. For two participants, the TcCO</w:t>
+        <w:t xml:space="preserve">sensor failed to callibrate prior to commencement of the procedure, so they were not able to be included in the analyses for the TcCO</w:t>
       </w:r>
       <w:r>
         <w:rPr>
@@ -1958,7 +2003,43 @@
         <w:t xml:space="preserve"> </w:t>
       </w:r>
       <w:r>
-        <w:t xml:space="preserve">sensor failed to callibrate prior to commencement of the procedure, so they were not able to be included in the analyses for the TcCO</w:t>
+        <w:t xml:space="preserve">outcomes. Fourteen of the Anesthesia Assistants reported that it was the first time they had used HFNO. Most (n=29; 45%) reported having used HFNO between 2 and 5 times with only one reporting using the device more than 10 times.</w:t>
+      </w:r>
+    </w:p>
+    <w:p>
+      <w:pPr>
+        <w:pStyle w:val="BodyText"/>
+      </w:pPr>
+      <w:r>
+        <w:t xml:space="preserve">A summary of demographic and clinical characteristics of the participants is presented in Table 1. The sample was mostly elder and male. Anesthesia Assistants’ rated the ASA Physical Classification Status for participants as either III or IV, reflecting the underlying cardiovascular disease and multiple comorbidities. Obstructive sleep apnea was common, with 27% of participants reporting a diagnosis of this condition. About 20% of procedures were for cardiac resnchronisation therapy.</w:t>
+      </w:r>
+    </w:p>
+    <w:p>
+      <w:pPr>
+        <w:pStyle w:val="Heading3"/>
+      </w:pPr>
+      <w:bookmarkStart w:id="35" w:name="comparisons-between-groups"/>
+      <w:r>
+        <w:t xml:space="preserve">Comparisons between groups</w:t>
+      </w:r>
+      <w:bookmarkEnd w:id="35"/>
+    </w:p>
+    <w:p>
+      <w:pPr>
+        <w:pStyle w:val="Heading4"/>
+      </w:pPr>
+      <w:bookmarkStart w:id="36" w:name="primary-outcome"/>
+      <w:r>
+        <w:t xml:space="preserve">Primary outcome</w:t>
+      </w:r>
+      <w:bookmarkEnd w:id="36"/>
+    </w:p>
+    <w:p>
+      <w:pPr>
+        <w:pStyle w:val="FirstParagraph"/>
+      </w:pPr>
+      <w:r>
+        <w:t xml:space="preserve">Results of comparisons between HFNO and facemask oxygen are presented in Table 2. TcCO</w:t>
       </w:r>
       <w:r>
         <w:rPr>
@@ -1970,53 +2051,7 @@
         <w:t xml:space="preserve"> </w:t>
       </w:r>
       <w:r>
-        <w:t xml:space="preserve">outcomes. Fourteen of the Anesthesia Assistants reported that it was the first time they had used HFNO. Most (n=29; 45%) reported having used HFNO between 2 and 5 times with only one reporting using the device more than 10 times.</w:t>
-      </w:r>
-    </w:p>
-    <w:p>
-      <w:pPr>
-        <w:pStyle w:val="BodyText"/>
-      </w:pPr>
-      <w:r>
-        <w:t xml:space="preserve">A summary of demographic and clinical characteristics of the participants is presented in Table 1. The sample was mostly elder and male. Anesthesia Assistants’ rated the ASA Physical Classification Status for participants as either III or IV, reflecting the underlying cardiovascular disease and multiple comorbidities. Obstructive sleep apnea was common, with 27% of participants reporting a diagnosis of this condition. About 20% of procedures were for cardiac resnchronisation therapy.</w:t>
-      </w:r>
-    </w:p>
-    <w:p>
-      <w:pPr>
-        <w:pStyle w:val="Heading5"/>
-      </w:pPr>
-      <w:bookmarkStart w:id="35" w:name="table-1.-participant-characteristics"/>
-      <w:r>
-        <w:t xml:space="preserve">Table 1. Participant Characteristics</w:t>
-      </w:r>
-      <w:bookmarkEnd w:id="35"/>
-    </w:p>
-    <w:p>
-      <w:pPr>
-        <w:pStyle w:val="Heading3"/>
-      </w:pPr>
-      <w:bookmarkStart w:id="36" w:name="comparisons-between-groups"/>
-      <w:r>
-        <w:t xml:space="preserve">Comparisons between groups</w:t>
-      </w:r>
-      <w:bookmarkEnd w:id="36"/>
-    </w:p>
-    <w:p>
-      <w:pPr>
-        <w:pStyle w:val="Heading4"/>
-      </w:pPr>
-      <w:bookmarkStart w:id="37" w:name="primary-outcome"/>
-      <w:r>
-        <w:t xml:space="preserve">Primary outcome</w:t>
-      </w:r>
-      <w:bookmarkEnd w:id="37"/>
-    </w:p>
-    <w:p>
-      <w:pPr>
-        <w:pStyle w:val="FirstParagraph"/>
-      </w:pPr>
-      <w:r>
-        <w:t xml:space="preserve">Results of comparisons between HFNO and facemask oxygen are presented in Table 2. TcCO</w:t>
+        <w:t xml:space="preserve">concentrations for all patients throughout procedures are displayed in Figure 2, with the longest procedure highlighted as a reference. The effect of HFNO on the peak TcCO</w:t>
       </w:r>
       <w:r>
         <w:rPr>
@@ -2028,24 +2063,12 @@
         <w:t xml:space="preserve"> </w:t>
       </w:r>
       <w:r>
-        <w:t xml:space="preserve">concentrations for all patients throughout procedures are displayed in Figure 2, with the longest procedure highlighted as a reference. The effect of HFNO on the peak TcCO</w:t>
-      </w:r>
-      <w:r>
-        <w:rPr>
-          <w:vertAlign w:val="subscript"/>
-        </w:rPr>
-        <w:t xml:space="preserve">2</w:t>
-      </w:r>
-      <w:r>
-        <w:t xml:space="preserve"> </w:t>
-      </w:r>
-      <w:r>
-        <w:t xml:space="preserve">was estimated to be 0.0mmHg (95% CI = -1.28 to 1.35) and the probability that it exceeds the 4 mmHg clinical significance threshold in either direction is extremely low. The estimates for the treatment effect in the baseline, OSA, and CRT subgroups when treatment interactions were included in the model did not exceed the clinical significance threshold in either direction with high probability. Results for subgroup analyses are available in the</w:t>
-      </w:r>
-      <w:r>
-        <w:t xml:space="preserve"> </w:t>
-      </w:r>
-      <w:hyperlink r:id="rId32">
+        <w:t xml:space="preserve">was estimated to be 0.0mmHg (95% CI = -1.34 to 1.38). The probability that it exceeds the 4 mmHg clinical significance threshold of 4mmHg in either direction is 0. The estimates for the treatment effect in the baseline, OSA, and CRT subgroups when treatment interactions were included in the model did not exceed the clinical significance threshold in either direction with probability greater than 95%. Results for subgroup analyses are available in the</w:t>
+      </w:r>
+      <w:r>
+        <w:t xml:space="preserve"> </w:t>
+      </w:r>
+      <w:hyperlink r:id="rId37">
         <w:r>
           <w:rPr>
             <w:rStyle w:val="Hyperlink"/>
@@ -2059,23 +2082,13 @@
     </w:p>
     <w:p>
       <w:pPr>
-        <w:pStyle w:val="Heading5"/>
-      </w:pPr>
-      <w:bookmarkStart w:id="38" w:name="table-2.-results-of-intention-to-treat-analyses"/>
-      <w:r>
-        <w:t xml:space="preserve">Table 2. Results of intention-to-treat analyses</w:t>
+        <w:pStyle w:val="Heading4"/>
+      </w:pPr>
+      <w:bookmarkStart w:id="38" w:name="secondary-outcomes"/>
+      <w:r>
+        <w:t xml:space="preserve">Secondary outcomes</w:t>
       </w:r>
       <w:bookmarkEnd w:id="38"/>
-    </w:p>
-    <w:p>
-      <w:pPr>
-        <w:pStyle w:val="Heading4"/>
-      </w:pPr>
-      <w:bookmarkStart w:id="39" w:name="secondary-outcomes"/>
-      <w:r>
-        <w:t xml:space="preserve">Secondary outcomes</w:t>
-      </w:r>
-      <w:bookmarkEnd w:id="39"/>
     </w:p>
     <w:p>
       <w:pPr>
@@ -2094,7 +2107,7 @@
         <w:t xml:space="preserve"> </w:t>
       </w:r>
       <w:r>
-        <w:t xml:space="preserve">concentration of the whole procedure was estimated to be -0.1 mmHg (-1.3, 1.1) and the probability that it exceeds the 4 mmHg clinical significance threshold is again low. Differences in TcCO</w:t>
+        <w:t xml:space="preserve">concentration of the whole procedure was estimated to be -0.1 mmHg (-1.36, 1.17). The probability that it exceeds the 4 mmHg clinical significance threshold is again 0 in either direction. Differences in TcCO</w:t>
       </w:r>
       <w:r>
         <w:rPr>
@@ -2106,7 +2119,7 @@
         <w:t xml:space="preserve"> </w:t>
       </w:r>
       <w:r>
-        <w:t xml:space="preserve">concentration level between groups over time is presented in Figure 2. The estimated effect did not exceed the 4 mmHg clinical significance threshold in either direction with high probability and there is no discernable trend observed in how the effect varies with procedure time. Precision decreases as procedure time increases, reflecting the shrinking number of participants to compare at those times.</w:t>
+        <w:t xml:space="preserve">concentration level between groups over time is presented in Figure 2. The estimated effect did not exceed the 4 mmHg clinical significance threshold in either direction with probability greater than 0.95 and there is no discernable trend observed in how the effect varies with procedure time. Precision decreases as procedure time increases, reflecting the shrinking number of participants to compare at those times.</w:t>
       </w:r>
     </w:p>
     <w:p>
@@ -2122,7 +2135,7 @@
         <w:pStyle w:val="BodyText"/>
       </w:pPr>
       <w:r>
-        <w:t xml:space="preserve">The effect of HFNO on average ISAS score was estimated to be -0.1 (95% CI = -0.34 to 0.23), where the effect is measured in units of absolute difference. Average ISAS scores from two participants were not calculated due to missing responses for at least one of the component ISAS items.</w:t>
+        <w:t xml:space="preserve">The effect of HFNO on average ISAS score was estimated to be 0.0 (95% CI = -0.33 to 0.23), where the effect is measured in units of absolute difference. Average ISAS scores from two participants were not calculated due to missing responses for at least one of the component ISAS items.</w:t>
       </w:r>
     </w:p>
     <w:p>
@@ -2130,7 +2143,7 @@
         <w:pStyle w:val="BodyText"/>
       </w:pPr>
       <w:r>
-        <w:t xml:space="preserve">The odds ratio for Anesthesia Assistant ratings of difficulty maintaining oxygenation status and difficulty using the oxygen delivery device as estimated using a complete-case analysis are 0.1 (95% CI = 0.05 to 0.32) and 0.3 (95% CI = 0.15 to 0.79), where a value less than 1 indicates a greater level of difficulty for respondents in the HFNO group. It may be simpler for interpretation to reverse the terms. For example, the odds of Anesthesia Assistants being more likely to rate the use of the oxygen supplementation device as more easy to use (i.e.,</w:t>
+        <w:t xml:space="preserve">The odds ratio for Anesthesia Assistant ratings of difficulty maintaining oxygenation status and difficulty using the oxygen delivery device as estimated using a complete-case analysis are 0.1 (95% CI = 0.05 to 0.31) and 0.3 (95% CI = 0.14 to 0.83), where a value less than 1 indicates a greater level of difficulty for respondents in the HFNO group. It may be simpler for interpretation to reverse the terms. For example, the odds of Anesthesia Assistants being more likely to rate the use of the oxygen supplementation device as more easy to use (i.e.,</w:t>
       </w:r>
       <w:r>
         <w:t xml:space="preserve"> </w:t>
@@ -2181,7 +2194,7 @@
         <w:t xml:space="preserve">”</w:t>
       </w:r>
       <w:r>
-        <w:t xml:space="preserve">) in the facemask group was estimated to be 3 times [i.e., 1/0.33] that of the HFNO group. The odds of Anesthesia Assistants being more likely to rate their ability to maintain oxygen saturations as easy in the facemask group was 10 times [i.e., 1/0.1] that of the HFNO group. It should be noted, however, that the Anesthesia Assistant ratings of difficulty using the oxygen device and difficulty maintaining oxygenation were missing 45 and 46 responses, respectively, likely due to the survey being voluntary. It is unlikely that missingness among these ratings occurred completely at random, so a best- and worst-case imputation approach was used to investigate the impact that the missing data could have on the results in extreme cases. The best- and worst-case sensitivity analysis gave estimates ranging between 0.0 (95% CI = 0.01 to 0.08) and 3.3 (95% CI = 1.71 to 6.62) for difficulty maintaining oxygenation status and from 0.1 (95% CI = 0.04 to 0.17) and 5.0 (95% CI = 2.49 to 10.35) for difficulty using the oxygen delivery device. These estimates suggest the directionality of the effect could be positive or negative with high probability, so conclusions of the complete-case analysis are not robust to assumptions about the values for the missing data.</w:t>
+        <w:t xml:space="preserve">) in the facemask group was estimated to be 3 times [i.e., 1/0.33] that of the HFNO group. The odds of Anesthesia Assistants being more likely to rate their ability to maintain oxygen saturations as easy in the facemask group was 10 times [i.e., 1/0.1] that of the HFNO group. It should be noted, however, that the Anesthesia Assistant ratings of difficulty using the oxygen device and difficulty maintaining oxygenation were missing 45 and 46 responses, respectively, likely due to the survey being voluntary. It is unlikely that missingness among these ratings occurred completely at random, so a best- and worst-case imputation approach was used to investigate the impact that the missing data could have on the results in extreme cases. The best- and worst-case sensitivity analysis gave estimates ranging between 0.0 (95% CI = 0.01 to 0.08) and 3.3 (95% CI = 1.72 to 6.62) for difficulty maintaining oxygenation status and from 0.1 (95% CI = 0.04 to 0.18) and 5.0 (95% CI = 2.49 to 9.79) for difficulty using the oxygen delivery device. These estimates suggest the directionality of the effect could be positive or negative with high probability, so conclusions of the complete-case analysis are not robust to assumptions about the values for the missing data.</w:t>
       </w:r>
     </w:p>
     <w:p>
@@ -2189,7 +2202,31 @@
         <w:pStyle w:val="BodyText"/>
       </w:pPr>
       <w:r>
-        <w:t xml:space="preserve">A visualization of the SpO</w:t>
+        <w:t xml:space="preserve">The effect estimate for the absolute difference in the AUC</w:t>
+      </w:r>
+      <w:r>
+        <w:rPr>
+          <w:vertAlign w:val="subscript"/>
+        </w:rPr>
+        <w:t xml:space="preserve">DESAT</w:t>
+      </w:r>
+      <w:r>
+        <w:t xml:space="preserve"> </w:t>
+      </w:r>
+      <w:r>
+        <w:t xml:space="preserve">was imprecise, spanning from 5 minutes.% higher in the face mask group to 24 minutes.% higher in the HFNO group. The probabity that the AUC</w:t>
+      </w:r>
+      <w:r>
+        <w:rPr>
+          <w:vertAlign w:val="subscript"/>
+        </w:rPr>
+        <w:t xml:space="preserve">DESAT</w:t>
+      </w:r>
+      <w:r>
+        <w:t xml:space="preserve"> </w:t>
+      </w:r>
+      <w:r>
+        <w:t xml:space="preserve">was higher in the HFNO group was 0.83. A similar number of participants in the high flow nasal oxygen group (n=8; 12%) experienced an oxygen desaturation event in comparison with the facemask oxygen group (n=7; 11%), which was defined as a measurement below 90% (OR 1.2; 95% CI = 0.37 to 3.75). The probability that the odds of oxygen desaturation was higher in the HFNO group was 0.61 A visualization of the SpO</w:t>
       </w:r>
       <w:r>
         <w:rPr>
@@ -2201,12 +2238,24 @@
         <w:t xml:space="preserve"> </w:t>
       </w:r>
       <w:r>
-        <w:t xml:space="preserve">trajectories is available in the</w:t>
-      </w:r>
-      <w:r>
-        <w:t xml:space="preserve"> </w:t>
-      </w:r>
-      <w:hyperlink r:id="rId32">
+        <w:t xml:space="preserve">trajectories for patients whose SpO</w:t>
+      </w:r>
+      <w:r>
+        <w:rPr>
+          <w:vertAlign w:val="subscript"/>
+        </w:rPr>
+        <w:t xml:space="preserve">2</w:t>
+      </w:r>
+      <w:r>
+        <w:t xml:space="preserve"> </w:t>
+      </w:r>
+      <w:r>
+        <w:t xml:space="preserve">was below 90% is available in the</w:t>
+      </w:r>
+      <w:r>
+        <w:t xml:space="preserve"> </w:t>
+      </w:r>
+      <w:hyperlink r:id="rId37">
         <w:r>
           <w:rPr>
             <w:rStyle w:val="Hyperlink"/>
@@ -2215,36 +2264,53 @@
         </w:r>
       </w:hyperlink>
       <w:r>
-        <w:t xml:space="preserve">. A similar number of participants in the high flow nasal oxygen group (n=8; 12%) experienced a desaturation event in comparison with the facemask oxygen group (n=7; 11%), which was defined as a measurement below 90%.</w:t>
+        <w:t xml:space="preserve">.</w:t>
       </w:r>
     </w:p>
     <w:p>
       <w:pPr>
         <w:pStyle w:val="Heading4"/>
       </w:pPr>
-      <w:bookmarkStart w:id="40" w:name="oxygen-flow-rates"/>
+      <w:bookmarkStart w:id="39" w:name="oxygen-flow-rates"/>
       <w:r>
         <w:t xml:space="preserve">Oxygen flow rates</w:t>
       </w:r>
-      <w:bookmarkEnd w:id="40"/>
+      <w:bookmarkEnd w:id="39"/>
     </w:p>
     <w:p>
       <w:pPr>
         <w:pStyle w:val="FirstParagraph"/>
       </w:pPr>
       <w:r>
-        <w:t xml:space="preserve">Participants randomized to the HFNO group received flow rates at 50 litres per minute or higher for the majority of the time (Figure 3). Two participants who were randomized to HFNO did not receive this intervention at all during procedures at the discretion of the Anesthesia Assistant, with the rationale that the high flow of oxygen interfered with capnography monitoring. Four participants who were randomized to HFNO stopped receiving this intervention at a certain timepoint during procedures at the discretion of the Anesthesia Assistant, again with the rationale that capnography monitoring was not sufficient with the HFNO device.</w:t>
+        <w:t xml:space="preserve">Participants randomized to the HFNO group received flow rates at 50 litres per minute or higher for the majority of the time. A visualization of oxygen flow rates between groups is available in the</w:t>
+      </w:r>
+      <w:r>
+        <w:t xml:space="preserve"> </w:t>
+      </w:r>
+      <w:hyperlink r:id="rId37">
+        <w:r>
+          <w:rPr>
+            <w:rStyle w:val="Hyperlink"/>
+          </w:rPr>
+          <w:t xml:space="preserve">online supplementary information</w:t>
+        </w:r>
+      </w:hyperlink>
+      <w:r>
+        <w:t xml:space="preserve"> </w:t>
+      </w:r>
+      <w:r>
+        <w:t xml:space="preserve">Two participants who were randomized to HFNO did not receive this intervention at all during procedures at the discretion of the Anesthesia Assistant, with the rationale that the high flow of oxygen interfered with capnography monitoring. Four participants who were randomized to HFNO stopped receiving this intervention at a certain timepoint during procedures at the discretion of the Anesthesia Assistant, again with the rationale that capnography monitoring was not sufficient with the HFNO device.</w:t>
       </w:r>
     </w:p>
     <w:p>
       <w:pPr>
         <w:pStyle w:val="Heading2"/>
       </w:pPr>
-      <w:bookmarkStart w:id="41" w:name="discussion"/>
+      <w:bookmarkStart w:id="40" w:name="discussion"/>
       <w:r>
         <w:t xml:space="preserve">Discussion</w:t>
       </w:r>
-      <w:bookmarkEnd w:id="41"/>
+      <w:bookmarkEnd w:id="40"/>
     </w:p>
     <w:p>
       <w:pPr>
@@ -2323,7 +2389,7 @@
         <w:rPr>
           <w:vertAlign w:val="superscript"/>
         </w:rPr>
-        <w:t xml:space="preserve">26</w:t>
+        <w:t xml:space="preserve">27</w:t>
       </w:r>
       <w:r>
         <w:t xml:space="preserve"> </w:t>
@@ -2347,7 +2413,7 @@
         <w:rPr>
           <w:vertAlign w:val="superscript"/>
         </w:rPr>
-        <w:t xml:space="preserve">27</w:t>
+        <w:t xml:space="preserve">28</w:t>
       </w:r>
       <w:r>
         <w:t xml:space="preserve"> </w:t>
@@ -2389,19 +2455,39 @@
         <w:t xml:space="preserve"> </w:t>
       </w:r>
       <w:r>
-        <w:t xml:space="preserve">monitoring so that we could estimate differences in ventilation between groups over the whole duration of procedures. There was no discernable trend observed in how the effect varied over time, lending strength to the assertion that ventilation status is not impacted by the use of HFNO. Based on the evidence at hand regarding the impact of HFNO on ventilation, we can infer that using this device during CIED procedures performed with procedural sedation is not likely to prevent potential adverse sedation events that may be precipitated by hypercarbia. In addition, authors of the physiological modelling study proposed that an improvement in oxygen transport would presumably go hand‐in‐hand with the enhancement of carbon dioxide clearance.</w:t>
+        <w:t xml:space="preserve">monitoring so that we could estimate differences in ventilation between groups over the whole duration of procedures. There was no discernable trend observed in how the effect varied over time, lending strength to the assertion that ventilation status is not impacted by the use of HFNO.</w:t>
+      </w:r>
+    </w:p>
+    <w:p>
+      <w:pPr>
+        <w:pStyle w:val="BodyText"/>
+      </w:pPr>
+      <w:r>
+        <w:t xml:space="preserve">The probability that minor adverse sedation events related to airway and breathing are more likely to occur with HFNO is 0.99. The suspected etiology noted for all of these events by the Anesthesia Assistants in the TROOPS tool was oxygen desaturation. This finding is consistent with the difference observed between groups in the duration and severity of oxygen desaturations (i.e. the AUC</w:t>
       </w:r>
       <w:r>
         <w:rPr>
-          <w:vertAlign w:val="superscript"/>
+          <w:vertAlign w:val="subscript"/>
         </w:rPr>
-        <w:t xml:space="preserve">5</w:t>
-      </w:r>
-      <w:r>
-        <w:t xml:space="preserve"> </w:t>
-      </w:r>
-      <w:r>
-        <w:t xml:space="preserve">The lack of an important difference in TcCO</w:t>
+        <w:t xml:space="preserve">DESAT</w:t>
+      </w:r>
+      <w:r>
+        <w:t xml:space="preserve"> </w:t>
+      </w:r>
+      <w:r>
+        <w:t xml:space="preserve">outcome). There was a 0.83 probability that the AUC</w:t>
+      </w:r>
+      <w:r>
+        <w:rPr>
+          <w:vertAlign w:val="subscript"/>
+        </w:rPr>
+        <w:t xml:space="preserve">DESAT</w:t>
+      </w:r>
+      <w:r>
+        <w:t xml:space="preserve"> </w:t>
+      </w:r>
+      <w:r>
+        <w:t xml:space="preserve">was higher in the HFNO group. We believe there are two plausible mechanisms that may explain these findings. First, it is possible that the flow rate (50 liters/minute) and oxygen:air blend (50:50) used in the HFNO group was simply not equivalent to the amount of oxygen supplementation received in the facemask group. Most participants in the facemask group received &gt;10 liters per minute of 100% O</w:t>
       </w:r>
       <w:r>
         <w:rPr>
@@ -2410,16 +2496,7 @@
         <w:t xml:space="preserve">2</w:t>
       </w:r>
       <w:r>
-        <w:t xml:space="preserve"> </w:t>
-      </w:r>
-      <w:r>
-        <w:t xml:space="preserve">between groups in our study would suggest that the mechanism of any protective effects against hypoxemia during sedation that may be observed with the use of HFNO is therefore more likely to be due to superior pre-oxygenation rather than active gas exchange during hypoventilation.</w:t>
-      </w:r>
-      <w:r>
-        <w:rPr>
-          <w:vertAlign w:val="superscript"/>
-        </w:rPr>
-        <w:t xml:space="preserve">27,28</w:t>
+        <w:t xml:space="preserve">. Therefore, to reduce the number of minor adverse sedation events related to airway and breathing for patients receiving HFNO, clinicians could consider using a higher setting for the oxygen:air blender.</w:t>
       </w:r>
     </w:p>
     <w:p>
@@ -2427,7 +2504,7 @@
         <w:pStyle w:val="BodyText"/>
       </w:pPr>
       <w:r>
-        <w:t xml:space="preserve">Capnography is widely considered to be an essential aspect of physiological monitoring during sedation.</w:t>
+        <w:t xml:space="preserve">Another plausible mechanism is that the ability to monitor capnography waveforms was diminished with HFNO. As a consequence, Anaesthesia Assistants were not able to detect episodes of hypoventilation as easily in the HFNO group. Capnography is widely considered to be an essential aspect of physiological monitoring during sedation.</w:t>
       </w:r>
       <w:r>
         <w:rPr>
@@ -2439,7 +2516,7 @@
         <w:t xml:space="preserve"> </w:t>
       </w:r>
       <w:r>
-        <w:t xml:space="preserve">One concern about using HFNO during sedation is that the ability to monitor capnography waveforms is diminished and, as a consequence, sedated patients may have more prolonged, undetected episodes of hypoventilation when it is used.</w:t>
+        <w:t xml:space="preserve">The concern about reduced ability to monitor capnography waveforms when HFNO is used potentially increasing risk of more prolonged, undetected episodes of hypoventilation during sedation has been noted.</w:t>
       </w:r>
       <w:r>
         <w:rPr>
@@ -2451,7 +2528,7 @@
         <w:t xml:space="preserve"> </w:t>
       </w:r>
       <w:r>
-        <w:t xml:space="preserve">If this were the case, presumably we would have observed higher TcCO</w:t>
+        <w:t xml:space="preserve">However, it should be noted that if undetected episodes of hypoventilation were considerably more frequent and prolonged when HFNO was used, presumably we would have observed higher TcCO</w:t>
       </w:r>
       <w:r>
         <w:rPr>
@@ -2463,7 +2540,7 @@
         <w:t xml:space="preserve"> </w:t>
       </w:r>
       <w:r>
-        <w:t xml:space="preserve">concentrations in the HFNO group. We did not observe higher TcCO</w:t>
+        <w:t xml:space="preserve">concentrations in this group. We did not observe higher TcCO</w:t>
       </w:r>
       <w:r>
         <w:rPr>
@@ -2475,7 +2552,7 @@
         <w:t xml:space="preserve"> </w:t>
       </w:r>
       <w:r>
-        <w:t xml:space="preserve">concentrations in the HFNO group for the peak measurement or at any particular timepoint during procedures. Therefore, the use of HFNO during sedation should not be precluded solely on the basis that capnogrpahy monitoring is not effective when high flows of oxygen are being delivered.</w:t>
+        <w:t xml:space="preserve">concentrations in the HFNO group for the peak measurement or at any particular timepoint during procedures. Further research with a larger sample size would be useful to determine the optimal flow rate (50 liters/minute) and oxygen:air blend (50:50) settings for HFNO during sedation for CIED procedures, focusing on adverse sedation events or hypoxemia as the primary outcome.</w:t>
       </w:r>
     </w:p>
     <w:p>
@@ -2483,7 +2560,7 @@
         <w:pStyle w:val="BodyText"/>
       </w:pPr>
       <w:r>
-        <w:t xml:space="preserve">The evidence base for the effects of HFNO therapy for procedural sedation is currently limited. One large</w:t>
+        <w:t xml:space="preserve">The evidence base for the effects of HFNO therapy for procedural sedation in other clinical contexts is currently limited. One large</w:t>
       </w:r>
       <w:r>
         <w:rPr>
@@ -2599,7 +2676,7 @@
         <w:pStyle w:val="BodyText"/>
       </w:pPr>
       <w:r>
-        <w:t xml:space="preserve">Results of our study have revealed some interesting insights into the impact that using HFNO during sedation for CIED procedures has on patient-reported outcomes. Overall patient satisfaction with sedation is very likely to be similar regardless of the type of oxygen supplementation device used, with no difference observed between groups in ISAS scores. There is a reasonably high probability (68%) that patients are more likely to rate comfort with the oxygen supplementation device higher with HFNO compared to the facemask. As such, there does not seem to be any negative impact on patient-reported outcomes associated with using HFNO during sedation.</w:t>
+        <w:t xml:space="preserve">Results of our study have revealed some interesting insights into the impact that using HFNO during sedation for CIED procedures has on patient-reported outcomes. Overall patient satisfaction with sedation is very likely to be similar regardless of the type of oxygen supplementation device used, with no difference observed between groups in ISAS scores. The probability that patients are more likely to rate comfort with the oxygen supplementation device higher with HFNO compared to the facemask was 0.70. As such, it is likely ther is not a negative impact on patient-reported outcomes associated with using HFNO during sedation.</w:t>
       </w:r>
     </w:p>
     <w:p>
@@ -2630,7 +2707,57 @@
         <w:pStyle w:val="BodyText"/>
       </w:pPr>
       <w:r>
-        <w:t xml:space="preserve">There is also a high probability (84%) that minor adverse sedation events related to airway and breathing are more likely to occur when HFNO is used. The suspected etiology noted for these events was oxygen desaturation. It is possible that the default combination for the flow rate (50 liters/minute) and oxygen:air blend (50% O</w:t>
+        <w:t xml:space="preserve">Participants in our study mostly received combinations of propofol, midazolam and fentanyl for sedation, which is a common and recommended regimen for CIED procedures.</w:t>
+      </w:r>
+      <w:r>
+        <w:rPr>
+          <w:vertAlign w:val="superscript"/>
+        </w:rPr>
+        <w:t xml:space="preserve">38</w:t>
+      </w:r>
+      <w:r>
+        <w:t xml:space="preserve"> </w:t>
+      </w:r>
+      <w:r>
+        <w:t xml:space="preserve">There is the potential that different results may be observed for patients who receive higher doses of sedation or who experience more frequent or prolonged episodes of hypoventilation and apnea than those in our study. It should also be noted that participants randomized to HFNO received oxygen at flows at or exceeding 50 liters per minure for the majority of the time. Results could have differed if higher flow rates were used.</w:t>
+      </w:r>
+    </w:p>
+    <w:p>
+      <w:pPr>
+        <w:pStyle w:val="BodyText"/>
+      </w:pPr>
+      <w:r>
+        <w:t xml:space="preserve">Oxygen desaturation is not a common event when oxygen supplementation at flow rates between 6-10 liters per minute through a face mask during procedures performed with sedation in the cardiac catheterisation laboratory.</w:t>
+      </w:r>
+      <w:r>
+        <w:rPr>
+          <w:vertAlign w:val="superscript"/>
+        </w:rPr>
+        <w:t xml:space="preserve">1,3</w:t>
+      </w:r>
+      <w:r>
+        <w:t xml:space="preserve"> </w:t>
+      </w:r>
+      <w:r>
+        <w:t xml:space="preserve">Results from our trial can not be directly generalised to other clinical settings, such as bronchoscopy and gastrointestinal endoscopy, where desaturation is more severe and occurs more often.</w:t>
+      </w:r>
+    </w:p>
+    <w:p>
+      <w:pPr>
+        <w:pStyle w:val="Heading3"/>
+      </w:pPr>
+      <w:bookmarkStart w:id="41" w:name="limitations"/>
+      <w:r>
+        <w:t xml:space="preserve">Limitations</w:t>
+      </w:r>
+      <w:bookmarkEnd w:id="41"/>
+    </w:p>
+    <w:p>
+      <w:pPr>
+        <w:pStyle w:val="FirstParagraph"/>
+      </w:pPr>
+      <w:r>
+        <w:t xml:space="preserve">Ventilation status was measured using TcCO</w:t>
       </w:r>
       <w:r>
         <w:rPr>
@@ -2639,7 +2766,10 @@
         <w:t xml:space="preserve">2</w:t>
       </w:r>
       <w:r>
-        <w:t xml:space="preserve">) settings in the HFNO group was not equivalent to the amount of oxygen supplementation received in the facemask group. Most participants in the facemask group received &gt;10 liters per minute of 100% O</w:t>
+        <w:t xml:space="preserve"> </w:t>
+      </w:r>
+      <w:r>
+        <w:t xml:space="preserve">monitoring, which is not a perfect substitute for PaCO</w:t>
       </w:r>
       <w:r>
         <w:rPr>
@@ -2648,65 +2778,7 @@
         <w:t xml:space="preserve">2</w:t>
       </w:r>
       <w:r>
-        <w:t xml:space="preserve">. Therefore, to reduce the number of minor adverse sedation events related to airway and breathing for patients receiving HFNO, clinicians could consider using a higher setting for the oxygen:air blender.</w:t>
-      </w:r>
-    </w:p>
-    <w:p>
-      <w:pPr>
-        <w:pStyle w:val="BodyText"/>
-      </w:pPr>
-      <w:r>
-        <w:t xml:space="preserve">Participants in our study mostly received combinations of propofol, midazolam and fentanyl for sedation, which is a common and recommended regimen for CIED procedures.</w:t>
-      </w:r>
-      <w:r>
-        <w:rPr>
-          <w:vertAlign w:val="superscript"/>
-        </w:rPr>
-        <w:t xml:space="preserve">38</w:t>
-      </w:r>
-      <w:r>
-        <w:t xml:space="preserve"> </w:t>
-      </w:r>
-      <w:r>
-        <w:t xml:space="preserve">There is the potential that different results may be observed for patients who receive higher doses of sedation or who experience more frequent or prolonged episodes of hypoventilation and apnea than those in our study. It should also be noted that participants randomized to HFNO received oxygen at flows at or exceeding 50 liters per minure for the majority of the time. Results could have differed if higher flow rates were used.</w:t>
-      </w:r>
-    </w:p>
-    <w:p>
-      <w:pPr>
-        <w:pStyle w:val="BodyText"/>
-      </w:pPr>
-      <w:r>
-        <w:t xml:space="preserve">Oxygen desaturation is not a common event when oxygen supplementation at flow rates between 6-10 liters per minute through a face mask during procedures performed with sedation in the cardiac catheterisation laboratory.</w:t>
-      </w:r>
-      <w:r>
-        <w:rPr>
-          <w:vertAlign w:val="superscript"/>
-        </w:rPr>
-        <w:t xml:space="preserve">1,3</w:t>
-      </w:r>
-      <w:r>
-        <w:t xml:space="preserve"> </w:t>
-      </w:r>
-      <w:r>
-        <w:t xml:space="preserve">Results from trials of HFNO during sedation conducted in other clinical settings, such as bronchoscopy and gastrointestinal endoscopy, where desaturation occurs more often, can therefore not be directly generalised to the cardiology context.</w:t>
-      </w:r>
-    </w:p>
-    <w:p>
-      <w:pPr>
-        <w:pStyle w:val="Heading3"/>
-      </w:pPr>
-      <w:bookmarkStart w:id="42" w:name="limitations"/>
-      <w:r>
-        <w:t xml:space="preserve">Limitations</w:t>
-      </w:r>
-      <w:bookmarkEnd w:id="42"/>
-    </w:p>
-    <w:p>
-      <w:pPr>
-        <w:pStyle w:val="FirstParagraph"/>
-      </w:pPr>
-      <w:r>
-        <w:t xml:space="preserve">Ventilation status was measured using TcCO</w:t>
+        <w:t xml:space="preserve">. The primary outcome was peak TcCO</w:t>
       </w:r>
       <w:r>
         <w:rPr>
@@ -2718,7 +2790,7 @@
         <w:t xml:space="preserve"> </w:t>
       </w:r>
       <w:r>
-        <w:t xml:space="preserve">monitoring, which is not a perfect substitute for PaCO</w:t>
+        <w:t xml:space="preserve">and we accounted for the correlation between baseline and peak measurements by including the baseline measurements as a covariate in the model. However, an inherent problem with this approach is that it is potentially sensitive to how the baseline and peak measurements were chosen. We chose the TcCO</w:t>
       </w:r>
       <w:r>
         <w:rPr>
@@ -2727,7 +2799,10 @@
         <w:t xml:space="preserve">2</w:t>
       </w:r>
       <w:r>
-        <w:t xml:space="preserve">. The primary outcome was peak TcCO</w:t>
+        <w:t xml:space="preserve"> </w:t>
+      </w:r>
+      <w:r>
+        <w:t xml:space="preserve">concentration at the time sedation was first administered as the baseline measurement and the maximimum TcCO</w:t>
       </w:r>
       <w:r>
         <w:rPr>
@@ -2739,7 +2814,33 @@
         <w:t xml:space="preserve"> </w:t>
       </w:r>
       <w:r>
-        <w:t xml:space="preserve">and we accounted for the correlation between baseline and peak measurements by including the baseline measurements as a covariate in the model. However, an inherent problem with this approach is that it is potentially sensitive to how the baseline and peak measurements were chosen. We chose the TcCO</w:t>
+        <w:t xml:space="preserve">observed over the whole procedure as the peak. It is unknown if results are robust to a different baseline measurement, such as the average of a certain number of seconds around these timepoints.</w:t>
+      </w:r>
+    </w:p>
+    <w:p>
+      <w:pPr>
+        <w:pStyle w:val="BodyText"/>
+      </w:pPr>
+      <w:r>
+        <w:t xml:space="preserve">A further potential limitation is that we did not blind participants or clinicians to group assignment. We included only patients undergoing elective CIED procedures. Extrapolation of our findings to other procedures performed in procedural settings or emergency procedures where the patient characteristics may be very different to our sample is not recommended. The small dropout and cross-over rate is unlikely to have exerted a major impact on our estimates of the effect of HFNO during CIED procedures performed with sedation. Based on the data collected about the oxygen device settings used in both HFNO (flow rate, oxygen:air blend) and facemask (flow rate) groups, we do not suspect there was any significant bias associated with suboptimal application of oxygen supplementation in either group.</w:t>
+      </w:r>
+    </w:p>
+    <w:p>
+      <w:pPr>
+        <w:pStyle w:val="Heading3"/>
+      </w:pPr>
+      <w:bookmarkStart w:id="42" w:name="conclusion"/>
+      <w:r>
+        <w:t xml:space="preserve">Conclusion</w:t>
+      </w:r>
+      <w:bookmarkEnd w:id="42"/>
+    </w:p>
+    <w:p>
+      <w:pPr>
+        <w:pStyle w:val="FirstParagraph"/>
+      </w:pPr>
+      <w:r>
+        <w:t xml:space="preserve">We investigated the effects of using HFNO with the flow rate and oxygen to air ratio set to deliver a FiO</w:t>
       </w:r>
       <w:r>
         <w:rPr>
@@ -2751,7 +2852,7 @@
         <w:t xml:space="preserve"> </w:t>
       </w:r>
       <w:r>
-        <w:t xml:space="preserve">concentration at the time sedation was first administered as the baseline measurement and the maximimum TcCO</w:t>
+        <w:t xml:space="preserve">approximately equivalent to that achieved from standard practice with facemask oxygen. There was no clear advantage for using HFNO in place of facemask oxygen during CIED procedures performed with sedation. Ventilation, as measured by TcCO</w:t>
       </w:r>
       <w:r>
         <w:rPr>
@@ -2763,75 +2864,37 @@
         <w:t xml:space="preserve"> </w:t>
       </w:r>
       <w:r>
-        <w:t xml:space="preserve">observed over the whole procedure as the peak. It is unknown if results are robust to a different baseline measurement, such as the average of a certain number of seconds around these timepoints.</w:t>
+        <w:t xml:space="preserve">monitoring, did not differ by a clinically important amount between groups. The probability that minor adverse sedation events were more likely to occur in the HFNO group was high and the severity of oxygen desaturations is probably worse with HFNO. There is a higher probability that patients will be more comfortable during procedures with HFNO in comparison to the facemask, but overall patient satisfaction with sedation was similar between groups. Anesthesia Assistants rated the HFNO device as more difficult to use than facemask oxygen. These results should be considered in the context of the conditions in the clinical trial. Participants randomized to HFNO received oxygen supplementation at 50 liters per minute with a 50:50 oxygen to air ratio whereas the facemask group received oxygen at ≥ 10 liters per minute.</w:t>
       </w:r>
     </w:p>
     <w:p>
-      <w:pPr>
-        <w:pStyle w:val="BodyText"/>
-      </w:pPr>
-      <w:r>
-        <w:t xml:space="preserve">A further potential limitation is that we did not blind participants or clinicians to group assignment. We included only patients undergoing elective CIED procedures. Extrapolation of our findings to other procedures performed in procedural settings or emergency procedures where the patient characteristics may be very different to our sample is not recommended. The small dropout and cross-over rate is unlikely to have exerted a major impact on our estimates of the effect of HFNO during CIED procedures performed with sedation. Based on the data collected about the oxygen device settings used in both HFNO (flow rate, oxygen:air blend) and facemask (flow rate) groups, we do not suspect there was any significant bias associated with suboptimal application of oxygen supplementation in either group.</w:t>
+      <w:r>
+        <w:br w:type="page"/>
       </w:r>
     </w:p>
     <w:p>
       <w:pPr>
-        <w:pStyle w:val="Heading3"/>
-      </w:pPr>
-      <w:bookmarkStart w:id="43" w:name="conclusion"/>
-      <w:r>
-        <w:t xml:space="preserve">Conclusion</w:t>
+        <w:pStyle w:val="Heading1"/>
+      </w:pPr>
+      <w:bookmarkStart w:id="43" w:name="references"/>
+      <w:r>
+        <w:t xml:space="preserve">References</w:t>
       </w:r>
       <w:bookmarkEnd w:id="43"/>
     </w:p>
+    <w:bookmarkStart w:id="89" w:name="refs"/>
+    <w:bookmarkStart w:id="44" w:name="ref-conway2014trends"/>
     <w:p>
       <w:pPr>
         <w:pStyle w:val="FirstParagraph"/>
       </w:pPr>
       <w:r>
-        <w:t xml:space="preserve">We identified no clear advantage for using HFNO in place of facemask oxygen during CIED procedures performed with sedation. Ventilation, as measured by TcCO</w:t>
-      </w:r>
-      <w:r>
-        <w:rPr>
-          <w:vertAlign w:val="subscript"/>
-        </w:rPr>
-        <w:t xml:space="preserve">2</w:t>
-      </w:r>
-      <w:r>
-        <w:t xml:space="preserve"> </w:t>
-      </w:r>
-      <w:r>
-        <w:t xml:space="preserve">monitoring, did not differ by a clinically important amount between groups. There is a higher probability that patients will be more comfortable during procedures with HFNO in comparison to the facemask, but overall patient satisfaction with sedation was similar between groups. Anesthesia Assistants rated the HFNO device as more difficult to use than facemask oxygen.</w:t>
+        <w:t xml:space="preserve">1. Conway A, Rolley J, Page K, Fulbrook P. Trends in nurse-administered procedural sedation and analgesia across cardiac catheterisation laboratories in australia and new zealand: Results of an electronic survey. Australian Critical Care 2014;27:4–10.</w:t>
       </w:r>
     </w:p>
+    <w:bookmarkEnd w:id="44"/>
+    <w:bookmarkStart w:id="46" w:name="ref-Conway_2019"/>
     <w:p>
-      <w:r>
-        <w:br w:type="page"/>
-      </w:r>
-    </w:p>
-    <w:p>
-      <w:pPr>
-        <w:pStyle w:val="Heading1"/>
-      </w:pPr>
-      <w:bookmarkStart w:id="44" w:name="references"/>
-      <w:r>
-        <w:t xml:space="preserve">References</w:t>
-      </w:r>
-      <w:bookmarkEnd w:id="44"/>
-    </w:p>
-    <w:bookmarkStart w:id="90" w:name="refs"/>
-    <w:bookmarkStart w:id="45" w:name="ref-conway2014trends"/>
-    <w:p>
-      <w:pPr>
-        <w:pStyle w:val="FirstParagraph"/>
-      </w:pPr>
-      <w:r>
-        <w:t xml:space="preserve">1. Conway A, Rolley J, Page K, Fulbrook P. Trends in nurse-administered procedural sedation and analgesia across cardiac catheterisation laboratories in australia and new zealand: Results of an electronic survey. Australian Critical Care 2014;27:4–10.</w:t>
-      </w:r>
-    </w:p>
-    <w:bookmarkEnd w:id="45"/>
-    <w:bookmarkStart w:id="47" w:name="ref-Conway_2019"/>
-    <w:p>
       <w:pPr>
         <w:pStyle w:val="BodyText"/>
       </w:pPr>
@@ -2841,7 +2904,7 @@
       <w:r>
         <w:t xml:space="preserve"> </w:t>
       </w:r>
-      <w:hyperlink r:id="rId46">
+      <w:hyperlink r:id="rId45">
         <w:r>
           <w:rPr>
             <w:rStyle w:val="Hyperlink"/>
@@ -2853,39 +2916,39 @@
         <w:t xml:space="preserve">.</w:t>
       </w:r>
     </w:p>
+    <w:bookmarkEnd w:id="46"/>
+    <w:bookmarkStart w:id="47" w:name="ref-conway2013risk"/>
+    <w:p>
+      <w:pPr>
+        <w:pStyle w:val="BodyText"/>
+      </w:pPr>
+      <w:r>
+        <w:t xml:space="preserve">3. Conway A, Page K, Rolley J, Fulbrook P. Risk factors for impaired respiratory function during nurse-administered procedural sedation and analgesia in the cardiac catheterisation laboratory: A matched case–control study. European Journal of Cardiovascular Nursing 2013;12:393–9.</w:t>
+      </w:r>
+    </w:p>
     <w:bookmarkEnd w:id="47"/>
-    <w:bookmarkStart w:id="48" w:name="ref-conway2013risk"/>
+    <w:bookmarkStart w:id="48" w:name="ref-drakeHighFlowNasalCannula2018"/>
     <w:p>
       <w:pPr>
         <w:pStyle w:val="BodyText"/>
       </w:pPr>
       <w:r>
-        <w:t xml:space="preserve">3. Conway A, Page K, Rolley J, Fulbrook P. Risk factors for impaired respiratory function during nurse-administered procedural sedation and analgesia in the cardiac catheterisation laboratory: A matched case–control study. European Journal of Cardiovascular Nursing 2013;12:393–9.</w:t>
+        <w:t xml:space="preserve">4. Drake MG. High-flow nasal cannula oxygen in adults: An evidence-based assessment. Annals of the American Thoracic Society 2018;15:145–55.</w:t>
       </w:r>
     </w:p>
     <w:bookmarkEnd w:id="48"/>
-    <w:bookmarkStart w:id="49" w:name="ref-drakeHighFlowNasalCannula2018"/>
+    <w:bookmarkStart w:id="50" w:name="ref-Hermez_2019"/>
     <w:p>
       <w:pPr>
         <w:pStyle w:val="BodyText"/>
       </w:pPr>
       <w:r>
-        <w:t xml:space="preserve">4. Drake MG. High-flow nasal cannula oxygen in adults: An evidence-based assessment. Annals of the American Thoracic Society 2018;15:145–55.</w:t>
-      </w:r>
-    </w:p>
-    <w:bookmarkEnd w:id="49"/>
-    <w:bookmarkStart w:id="51" w:name="ref-Hermez_2019"/>
-    <w:p>
-      <w:pPr>
-        <w:pStyle w:val="BodyText"/>
-      </w:pPr>
-      <w:r>
         <w:t xml:space="preserve">5. Hermez LA, Spence CJ, Payton MJ, Nouraei SAR, Patel A, Barnes TH. A physiological study to determine the mechanism of carbon dioxide clearance during apnoea when using transnasal humidified rapid insufflation ventilatory exchange (thrive). Anaesthesia 2019;74:441–9. Available at:</w:t>
       </w:r>
       <w:r>
         <w:t xml:space="preserve"> </w:t>
       </w:r>
-      <w:hyperlink r:id="rId50">
+      <w:hyperlink r:id="rId49">
         <w:r>
           <w:rPr>
             <w:rStyle w:val="Hyperlink"/>
@@ -2897,29 +2960,29 @@
         <w:t xml:space="preserve">.</w:t>
       </w:r>
     </w:p>
+    <w:bookmarkEnd w:id="50"/>
+    <w:bookmarkStart w:id="51" w:name="ref-apfelbaum2018practice"/>
+    <w:p>
+      <w:pPr>
+        <w:pStyle w:val="BodyText"/>
+      </w:pPr>
+      <w:r>
+        <w:t xml:space="preserve">6. Apfelbaum J, Gross J, Connis R, Agarkar M, Arnold D, Coté C, Tung A. Practice guidelines for moderate procedural sedation and analgesia 2018: A report by the american society of anesthesiologists task force on moderate procedural sedation and analgesia, the american association of oral and maxillofacial surgeons, american college of radiology, american dental association, american society of dentist anesthesiologists, and society of interventional radiology. Anesthesiology 2018;128:437–79.</w:t>
+      </w:r>
+    </w:p>
     <w:bookmarkEnd w:id="51"/>
-    <w:bookmarkStart w:id="52" w:name="ref-apfelbaum2018practice"/>
+    <w:bookmarkStart w:id="53" w:name="ref-Williams_2017"/>
     <w:p>
       <w:pPr>
         <w:pStyle w:val="BodyText"/>
       </w:pPr>
       <w:r>
-        <w:t xml:space="preserve">6. Apfelbaum J, Gross J, Connis R, Agarkar M, Arnold D, Coté C, Tung A. Practice guidelines for moderate procedural sedation and analgesia 2018: A report by the american society of anesthesiologists task force on moderate procedural sedation and analgesia, the american association of oral and maxillofacial surgeons, american college of radiology, american dental association, american society of dentist anesthesiologists, and society of interventional radiology. Anesthesiology 2018;128:437–79.</w:t>
-      </w:r>
-    </w:p>
-    <w:bookmarkEnd w:id="52"/>
-    <w:bookmarkStart w:id="54" w:name="ref-Williams_2017"/>
-    <w:p>
-      <w:pPr>
-        <w:pStyle w:val="BodyText"/>
-      </w:pPr>
-      <w:r>
         <w:t xml:space="preserve">7. Williams MR, Ward DS, Carlson D, Cravero J, Dexter F, Lightdale JR, Mason KP, Miner J, Vargo JJ, Berkenbosch JW, Clark RM, Constant I, Dionne R, Dworkin RH, Gozal D, Grayzel D, Irwin MG, Lerman J, O’Connor RE, Pandharipande P, Rappaport BA, Riker RR, Tobin JR, Turk DC, Twersky RS, Sessler DI. Evaluating patient-centered outcomes in clinical trials of procedural sedation, part 1 efficacy: Sedation consortium on endpoints and procedures for treatment, education, and research recommendations. Anesthesia &amp; Analgesia 2017;124:821–30. Available at:</w:t>
       </w:r>
       <w:r>
         <w:t xml:space="preserve"> </w:t>
       </w:r>
-      <w:hyperlink r:id="rId53">
+      <w:hyperlink r:id="rId52">
         <w:r>
           <w:rPr>
             <w:rStyle w:val="Hyperlink"/>
@@ -2931,8 +2994,8 @@
         <w:t xml:space="preserve">.</w:t>
       </w:r>
     </w:p>
-    <w:bookmarkEnd w:id="54"/>
-    <w:bookmarkStart w:id="56" w:name="ref-Ward_2018"/>
+    <w:bookmarkEnd w:id="53"/>
+    <w:bookmarkStart w:id="55" w:name="ref-Ward_2018"/>
     <w:p>
       <w:pPr>
         <w:pStyle w:val="BodyText"/>
@@ -2943,7 +3006,7 @@
       <w:r>
         <w:t xml:space="preserve"> </w:t>
       </w:r>
-      <w:hyperlink r:id="rId55">
+      <w:hyperlink r:id="rId54">
         <w:r>
           <w:rPr>
             <w:rStyle w:val="Hyperlink"/>
@@ -2955,179 +3018,179 @@
         <w:t xml:space="preserve">.</w:t>
       </w:r>
     </w:p>
+    <w:bookmarkEnd w:id="55"/>
+    <w:bookmarkStart w:id="56" w:name="ref-conway2019accuracy"/>
+    <w:p>
+      <w:pPr>
+        <w:pStyle w:val="BodyText"/>
+      </w:pPr>
+      <w:r>
+        <w:t xml:space="preserve">9. Conway A, Tipton E, Liu W-H, Conway Z, Soalheira K, Sutherland J, Fingleton J. Accuracy and precision of transcutaneous carbon dioxide monitoring: A systematic review and meta-analysis. Thorax 2019;74:157–63.</w:t>
+      </w:r>
+    </w:p>
     <w:bookmarkEnd w:id="56"/>
-    <w:bookmarkStart w:id="57" w:name="ref-conway2019accuracy"/>
+    <w:bookmarkStart w:id="57" w:name="ref-Fingleton2017"/>
     <w:p>
       <w:pPr>
         <w:pStyle w:val="BodyText"/>
       </w:pPr>
       <w:r>
-        <w:t xml:space="preserve">9. Conway A, Tipton E, Liu W-H, Conway Z, Soalheira K, Sutherland J, Fingleton J. Accuracy and precision of transcutaneous carbon dioxide monitoring: A systematic review and meta-analysis. Thorax 2019;74:157–63.</w:t>
+        <w:t xml:space="preserve">10. Fingleton J, Mckinstry S, Pilcher J, Weatherall M, Beasley R, Bardsley G. Accuracy of transcutaneous carbon dioxide measurement for change over time. 2017;22:98.</w:t>
       </w:r>
     </w:p>
     <w:bookmarkEnd w:id="57"/>
-    <w:bookmarkStart w:id="58" w:name="ref-Fingleton2017"/>
+    <w:bookmarkStart w:id="58" w:name="ref-Roback2018"/>
     <w:p>
       <w:pPr>
         <w:pStyle w:val="BodyText"/>
       </w:pPr>
       <w:r>
-        <w:t xml:space="preserve">10. Fingleton J, Mckinstry S, Pilcher J, Weatherall M, Beasley R, Bardsley G. Accuracy of transcutaneous carbon dioxide measurement for change over time. 2017;22:98.</w:t>
+        <w:t xml:space="preserve">11. Roback MG, Green SM, Andolfatto G, Leroy PL, Mason KP. Tracking and reporting outcomes of procedural sedation (troops): Standardized quality improvement and research tools from the international committee for the advancement of procedural sedation. British Journal of Anaesthesia 2018;120:164–72.</w:t>
       </w:r>
     </w:p>
     <w:bookmarkEnd w:id="58"/>
-    <w:bookmarkStart w:id="59" w:name="ref-Roback2018"/>
+    <w:bookmarkStart w:id="59" w:name="ref-dexter1997development"/>
     <w:p>
       <w:pPr>
         <w:pStyle w:val="BodyText"/>
       </w:pPr>
       <w:r>
-        <w:t xml:space="preserve">11. Roback MG, Green SM, Andolfatto G, Leroy PL, Mason KP. Tracking and reporting outcomes of procedural sedation (troops): Standardized quality improvement and research tools from the international committee for the advancement of procedural sedation. British Journal of Anaesthesia 2018;120:164–72.</w:t>
+        <w:t xml:space="preserve">12. Dexter F, Aker J, Wright WA. Development of a measure of patient satisfaction with monitored anesthesia care the iowa satisfaction with anesthesia scale. Anesthesiology 1997;87:865–73.</w:t>
       </w:r>
     </w:p>
     <w:bookmarkEnd w:id="59"/>
-    <w:bookmarkStart w:id="60" w:name="ref-dexter1997development"/>
+    <w:bookmarkStart w:id="60" w:name="ref-dexter2011multicenter"/>
     <w:p>
       <w:pPr>
         <w:pStyle w:val="BodyText"/>
       </w:pPr>
       <w:r>
-        <w:t xml:space="preserve">12. Dexter F, Aker J, Wright WA. Development of a measure of patient satisfaction with monitored anesthesia care the iowa satisfaction with anesthesia scale. Anesthesiology 1997;87:865–73.</w:t>
+        <w:t xml:space="preserve">13. Dexter F, Candiotti KA. Multicenter assessment of the iowa satisfaction with anesthesia scale, an instrument that measures patient satisfaction with monitored anesthesia care. Anesthesia &amp; Analgesia 2011;113:364–8.</w:t>
       </w:r>
     </w:p>
     <w:bookmarkEnd w:id="60"/>
-    <w:bookmarkStart w:id="61" w:name="ref-dexter2011multicenter"/>
+    <w:bookmarkStart w:id="61" w:name="ref-perrin2011randomised"/>
     <w:p>
       <w:pPr>
         <w:pStyle w:val="BodyText"/>
       </w:pPr>
       <w:r>
-        <w:t xml:space="preserve">13. Dexter F, Candiotti KA. Multicenter assessment of the iowa satisfaction with anesthesia scale, an instrument that measures patient satisfaction with monitored anesthesia care. Anesthesia &amp; Analgesia 2011;113:364–8.</w:t>
+        <w:t xml:space="preserve">14. Perrin K, Wijesinghe M, Healy B, Wadsworth K, Bowditch R, Bibby S, Baker T, Weatherall M, Beasley R. Randomised controlled trial of high concentration versus titrated oxygen therapy in severe exacerbations of asthma. Thorax 2011;66:937–41.</w:t>
       </w:r>
     </w:p>
     <w:bookmarkEnd w:id="61"/>
-    <w:bookmarkStart w:id="62" w:name="ref-perrin2011randomised"/>
+    <w:bookmarkStart w:id="62" w:name="ref-Wijesinghe2012"/>
     <w:p>
       <w:pPr>
         <w:pStyle w:val="BodyText"/>
       </w:pPr>
       <w:r>
-        <w:t xml:space="preserve">14. Perrin K, Wijesinghe M, Healy B, Wadsworth K, Bowditch R, Bibby S, Baker T, Weatherall M, Beasley R. Randomised controlled trial of high concentration versus titrated oxygen therapy in severe exacerbations of asthma. Thorax 2011;66:937–41.</w:t>
+        <w:t xml:space="preserve">15. Wijesinghe M, Perrin K, Healy B, Weatherall M, Beasley R. Randomized controlled trial of high concentration oxygen in suspected community-acquired pneumonia. Journal of the Royal Society of Medicine 2012;105:208–16.</w:t>
       </w:r>
     </w:p>
     <w:bookmarkEnd w:id="62"/>
-    <w:bookmarkStart w:id="63" w:name="ref-Wijesinghe2012"/>
+    <w:bookmarkStart w:id="63" w:name="ref-Baulig2015"/>
     <w:p>
       <w:pPr>
         <w:pStyle w:val="BodyText"/>
       </w:pPr>
       <w:r>
-        <w:t xml:space="preserve">15. Wijesinghe M, Perrin K, Healy B, Weatherall M, Beasley R. Randomized controlled trial of high concentration oxygen in suspected community-acquired pneumonia. Journal of the Royal Society of Medicine 2012;105:208–16.</w:t>
+        <w:t xml:space="preserve">16. Baulig W, Keselj M, Baulig B, Guzzella S, Borgeat A, Aguirre J. Transcutaneous continuous carbon dioxide tension monitoring reduced incidence, degree and duration of hypercapnia during combined regional anaesthesia and monitored anaesthesia care in shoulder surgery patients. Journal of Clinical Monitoring and Computing 2015;29:499–507.</w:t>
       </w:r>
     </w:p>
     <w:bookmarkEnd w:id="63"/>
-    <w:bookmarkStart w:id="64" w:name="ref-Baulig2015"/>
+    <w:bookmarkStart w:id="64" w:name="ref-Carmi2011"/>
     <w:p>
       <w:pPr>
         <w:pStyle w:val="BodyText"/>
       </w:pPr>
       <w:r>
-        <w:t xml:space="preserve">16. Baulig W, Keselj M, Baulig B, Guzzella S, Borgeat A, Aguirre J. Transcutaneous continuous carbon dioxide tension monitoring reduced incidence, degree and duration of hypercapnia during combined regional anaesthesia and monitored anaesthesia care in shoulder surgery patients. Journal of Clinical Monitoring and Computing 2015;29:499–507.</w:t>
+        <w:t xml:space="preserve">17. Carmi U, Kramer MR, Zemtzov D, Rosengarten D, Fruchter O. Propofol safety in bronchoscopy: Prospective randomized trial using transcutaneous carbon dioxide tension monitoring. Respiration 2011;82:515–21.</w:t>
       </w:r>
     </w:p>
     <w:bookmarkEnd w:id="64"/>
-    <w:bookmarkStart w:id="65" w:name="ref-Carmi2011"/>
+    <w:bookmarkStart w:id="65" w:name="ref-deoliveirajrDetectionHypoventilationDeep2010"/>
     <w:p>
       <w:pPr>
         <w:pStyle w:val="BodyText"/>
       </w:pPr>
       <w:r>
-        <w:t xml:space="preserve">17. Carmi U, Kramer MR, Zemtzov D, Rosengarten D, Fruchter O. Propofol safety in bronchoscopy: Prospective randomized trial using transcutaneous carbon dioxide tension monitoring. Respiration 2011;82:515–21.</w:t>
+        <w:t xml:space="preserve">18. De Oliveira Jr GS, Ahmad S, Fitzgerald PC, McCarthy RJ. Detection of hypoventilation during deep sedation in patients undergoing ambulatory gynaecological hysteroscopy: A comparison between transcutaneous and nasal end-tidal carbon dioxide measurements. British Journal of Anaesthesia 2010;104:774–8.</w:t>
       </w:r>
     </w:p>
     <w:bookmarkEnd w:id="65"/>
-    <w:bookmarkStart w:id="66" w:name="ref-deoliveirajrDetectionHypoventilationDeep2010"/>
+    <w:bookmarkStart w:id="66" w:name="ref-deoliveirajrEffectKetamineHypoventilation2014"/>
     <w:p>
       <w:pPr>
         <w:pStyle w:val="BodyText"/>
       </w:pPr>
       <w:r>
-        <w:t xml:space="preserve">18. De Oliveira Jr GS, Ahmad S, Fitzgerald PC, McCarthy RJ. Detection of hypoventilation during deep sedation in patients undergoing ambulatory gynaecological hysteroscopy: A comparison between transcutaneous and nasal end-tidal carbon dioxide measurements. British Journal of Anaesthesia 2010;104:774–8.</w:t>
+        <w:t xml:space="preserve">19. De Oliveira Jr GS, Fitzgerald PC, Hansen N, Ahmad S, McCarthy RJ. The effect of ketamine on hypoventilation during deep sedation with midazolam and propofol: A randomised, double-blind, placebo-controlled trial. European Journal of Anaesthesiology 2014;31:654–62.</w:t>
       </w:r>
     </w:p>
     <w:bookmarkEnd w:id="66"/>
-    <w:bookmarkStart w:id="67" w:name="ref-deoliveirajrEffectKetamineHypoventilation2014"/>
+    <w:bookmarkStart w:id="67" w:name="ref-Smith2015"/>
     <w:p>
       <w:pPr>
         <w:pStyle w:val="BodyText"/>
       </w:pPr>
       <w:r>
-        <w:t xml:space="preserve">19. De Oliveira Jr GS, Fitzgerald PC, Hansen N, Ahmad S, McCarthy RJ. The effect of ketamine on hypoventilation during deep sedation with midazolam and propofol: A randomised, double-blind, placebo-controlled trial. European Journal of Anaesthesiology 2014;31:654–62.</w:t>
+        <w:t xml:space="preserve">20. Smith SB, Carr S, Psikula S, Das A, Grichnik K. A pilot study on the effect of nasal continuous positive airway pressure on arterial partial pressure of carbon dioxide during spinal anesthesia with intravenous sedation for total knee arthroplasty. Anesthesia &amp; Analgesia 2015;120:479–83.</w:t>
       </w:r>
     </w:p>
     <w:bookmarkEnd w:id="67"/>
-    <w:bookmarkStart w:id="68" w:name="ref-Smith2015"/>
+    <w:bookmarkStart w:id="68" w:name="ref-gelman2008weakly"/>
     <w:p>
       <w:pPr>
         <w:pStyle w:val="BodyText"/>
       </w:pPr>
       <w:r>
-        <w:t xml:space="preserve">20. Smith SB, Carr S, Psikula S, Das A, Grichnik K. A pilot study on the effect of nasal continuous positive airway pressure on arterial partial pressure of carbon dioxide during spinal anesthesia with intravenous sedation for total knee arthroplasty. Anesthesia &amp; Analgesia 2015;120:479–83.</w:t>
+        <w:t xml:space="preserve">21. Gelman A, Jakulin A, Pittau MG, Su Y-S, others. A weakly informative default prior distribution for logistic and other regression models. The annals of applied statistics 2008;2:1360–83.</w:t>
       </w:r>
     </w:p>
     <w:bookmarkEnd w:id="68"/>
-    <w:bookmarkStart w:id="69" w:name="ref-gelman2008weakly"/>
+    <w:bookmarkStart w:id="69" w:name="ref-Egbewale2014"/>
     <w:p>
       <w:pPr>
         <w:pStyle w:val="BodyText"/>
       </w:pPr>
       <w:r>
-        <w:t xml:space="preserve">21. Gelman A, Jakulin A, Pittau MG, Su Y-S, others. A weakly informative default prior distribution for logistic and other regression models. The annals of applied statistics 2008;2:1360–83.</w:t>
+        <w:t xml:space="preserve">22. Egbewale BE, Lewis M, Sim J. Bias, precision and statistical power of analysis of covariance in the analysis of randomized trials with baseline imbalance: A simulation study. BMC Medical Research Methodology 2014;14:49.</w:t>
       </w:r>
     </w:p>
     <w:bookmarkEnd w:id="69"/>
-    <w:bookmarkStart w:id="70" w:name="ref-Egbewale2014"/>
+    <w:bookmarkStart w:id="70" w:name="ref-yue2019"/>
     <w:p>
       <w:pPr>
         <w:pStyle w:val="BodyText"/>
       </w:pPr>
       <w:r>
-        <w:t xml:space="preserve">22. Egbewale BE, Lewis M, Sim J. Bias, precision and statistical power of analysis of covariance in the analysis of randomized trials with baseline imbalance: A simulation study. BMC Medical Research Methodology 2014;14:49.</w:t>
+        <w:t xml:space="preserve">23. Yue Y (Ryan), Bolin D, Rue H, Wang X-F. Bayesian generalized two-way anova for functional data using inla. Statistica Sinica 2019;29:741–67.</w:t>
       </w:r>
     </w:p>
     <w:bookmarkEnd w:id="70"/>
-    <w:bookmarkStart w:id="71" w:name="ref-yue2019"/>
+    <w:bookmarkStart w:id="71" w:name="ref-bruckner2017"/>
     <w:p>
       <w:pPr>
         <w:pStyle w:val="BodyText"/>
       </w:pPr>
       <w:r>
-        <w:t xml:space="preserve">23. Yue Y (Ryan), Bolin D, Rue H, Wang X-F. Bayesian generalized two-way anova for functional data using inla. Statistica Sinica 2019;29:741–67.</w:t>
+        <w:t xml:space="preserve">24. Bürkner P-C. Brms: An r package for bayesian multilevel models using stan. Journal of Statistical Software 2017;80:1–28.</w:t>
       </w:r>
     </w:p>
     <w:bookmarkEnd w:id="71"/>
-    <w:bookmarkStart w:id="72" w:name="ref-bruckner2017"/>
+    <w:bookmarkStart w:id="73" w:name="ref-rue2009"/>
     <w:p>
       <w:pPr>
         <w:pStyle w:val="BodyText"/>
       </w:pPr>
       <w:r>
-        <w:t xml:space="preserve">24. Bürkner P-C. Brms: An r package for bayesian multilevel models using stan. Journal of Statistical Software 2017;80:1–28.</w:t>
-      </w:r>
-    </w:p>
-    <w:bookmarkEnd w:id="72"/>
-    <w:bookmarkStart w:id="74" w:name="ref-rue2009"/>
-    <w:p>
-      <w:pPr>
-        <w:pStyle w:val="BodyText"/>
-      </w:pPr>
-      <w:r>
         <w:t xml:space="preserve">25. Rue H, Martino S, Chopin N. Approximate bayesian inference for latent gaussian models by using integrated nested laplace approximations. Journal of the Royal Statistical Society 2009;71:319–92. Available at:</w:t>
       </w:r>
       <w:r>
         <w:t xml:space="preserve"> </w:t>
       </w:r>
-      <w:hyperlink r:id="rId73">
+      <w:hyperlink r:id="rId72">
         <w:r>
           <w:rPr>
             <w:rStyle w:val="Hyperlink"/>
@@ -3139,6 +3202,16 @@
         <w:t xml:space="preserve">.</w:t>
       </w:r>
     </w:p>
+    <w:bookmarkEnd w:id="73"/>
+    <w:bookmarkStart w:id="74" w:name="ref-BDA2013"/>
+    <w:p>
+      <w:pPr>
+        <w:pStyle w:val="BodyText"/>
+      </w:pPr>
+      <w:r>
+        <w:t xml:space="preserve">26. Gelman A, Carlin JB, Stern HS, Dunson DB, Vehtari A, Rubin DB. Bayesian data analysis, third edition. CRC Press, 2013.</w:t>
+      </w:r>
+    </w:p>
     <w:bookmarkEnd w:id="74"/>
     <w:bookmarkStart w:id="75" w:name="ref-mir2017randomised"/>
     <w:p>
@@ -3146,7 +3219,7 @@
         <w:pStyle w:val="BodyText"/>
       </w:pPr>
       <w:r>
-        <w:t xml:space="preserve">26. Mir F, Patel A, Iqbal R, Cecconi M, Nouraei S. A randomised controlled trial comparing transnasal humidified rapid insufflation ventilatory exchange (thrive) pre-oxygenation with facemask pre-oxygenation in patients undergoing rapid sequence induction of anaesthesia. Anaesthesia 2017;72:439–43.</w:t>
+        <w:t xml:space="preserve">27. Mir F, Patel A, Iqbal R, Cecconi M, Nouraei S. A randomised controlled trial comparing transnasal humidified rapid insufflation ventilatory exchange (thrive) pre-oxygenation with facemask pre-oxygenation in patients undergoing rapid sequence induction of anaesthesia. Anaesthesia 2017;72:439–43.</w:t>
       </w:r>
     </w:p>
     <w:bookmarkEnd w:id="75"/>
@@ -3156,132 +3229,122 @@
         <w:pStyle w:val="BodyText"/>
       </w:pPr>
       <w:r>
-        <w:t xml:space="preserve">27. Lodenius Å, Piehl J, Östlund A, Ullman J, Jonsson Fagerlund M. Transnasal humidified rapid-insufflation ventilatory exchange (thrive) vs. Facemask breathing pre-oxygenation for rapid sequence induction in adults: A prospective randomised non-blinded clinical trial. Anaesthesia 2018;73:564–71.</w:t>
+        <w:t xml:space="preserve">28. Lodenius Å, Piehl J, Östlund A, Ullman J, Jonsson Fagerlund M. Transnasal humidified rapid-insufflation ventilatory exchange (thrive) vs. Facemask breathing pre-oxygenation for rapid sequence induction in adults: A prospective randomised non-blinded clinical trial. Anaesthesia 2018;73:564–71.</w:t>
       </w:r>
     </w:p>
     <w:bookmarkEnd w:id="76"/>
-    <w:bookmarkStart w:id="77" w:name="ref-patel2015transnasal"/>
+    <w:bookmarkStart w:id="77" w:name="ref-conway2016systematic"/>
     <w:p>
       <w:pPr>
         <w:pStyle w:val="BodyText"/>
       </w:pPr>
       <w:r>
-        <w:t xml:space="preserve">28. Patel A, Nouraei S. Transnasal humidified rapid-insufflation ventilatory exchange (thrive): A physiological method of increasing apnoea time in patients with difficult airways. Anaesthesia 2015;70:323–9.</w:t>
+        <w:t xml:space="preserve">29. Conway A, Douglas C, Sutherland J. A systematic review of capnography for sedation. Anaesthesia 2016;71:450–4.</w:t>
       </w:r>
     </w:p>
     <w:bookmarkEnd w:id="77"/>
-    <w:bookmarkStart w:id="78" w:name="ref-conway2016systematic"/>
+    <w:bookmarkStart w:id="78" w:name="ref-conway2019pre"/>
     <w:p>
       <w:pPr>
         <w:pStyle w:val="BodyText"/>
       </w:pPr>
       <w:r>
-        <w:t xml:space="preserve">29. Conway A, Douglas C, Sutherland J. A systematic review of capnography for sedation. Anaesthesia 2016;71:450–4.</w:t>
+        <w:t xml:space="preserve">30. Conway A, Collins P, Chang K, Mafeld S, Sutherland J, Fingleton J, Parotto M. Pre-apneic capnography waveform abnormalities during procedural sedation and analgesia. Journal of Clinical Monitoring and Computing 2019:1–8.</w:t>
       </w:r>
     </w:p>
     <w:bookmarkEnd w:id="78"/>
-    <w:bookmarkStart w:id="79" w:name="ref-conway2019pre"/>
+    <w:bookmarkStart w:id="79" w:name="ref-conway2014clinical"/>
     <w:p>
       <w:pPr>
         <w:pStyle w:val="BodyText"/>
       </w:pPr>
       <w:r>
-        <w:t xml:space="preserve">30. Conway A, Collins P, Chang K, Mafeld S, Sutherland J, Fingleton J, Parotto M. Pre-apneic capnography waveform abnormalities during procedural sedation and analgesia. Journal of Clinical Monitoring and Computing 2019:1–8.</w:t>
+        <w:t xml:space="preserve">31. Conway A, Rolley J, Page K, Fulbrook P. Clinical practice guidelines for nurse-administered procedural sedation and analgesia in the cardiac catheterization laboratory: A modified delphi study. Journal of advanced nursing 2014;70:1040–53.</w:t>
       </w:r>
     </w:p>
     <w:bookmarkEnd w:id="79"/>
-    <w:bookmarkStart w:id="80" w:name="ref-conway2014clinical"/>
+    <w:bookmarkStart w:id="80" w:name="ref-horiuchi2020high"/>
     <w:p>
       <w:pPr>
         <w:pStyle w:val="BodyText"/>
       </w:pPr>
       <w:r>
-        <w:t xml:space="preserve">31. Conway A, Rolley J, Page K, Fulbrook P. Clinical practice guidelines for nurse-administered procedural sedation and analgesia in the cardiac catheterization laboratory: A modified delphi study. Journal of advanced nursing 2014;70:1040–53.</w:t>
+        <w:t xml:space="preserve">32. Horiuchi A, Graham DY. High-flow nasal cannula oxygen therapy obscures severe respiration depression, providing an illusion of safety. Gastrointestinal Endoscopy 2020;91:720–1.</w:t>
       </w:r>
     </w:p>
     <w:bookmarkEnd w:id="80"/>
-    <w:bookmarkStart w:id="81" w:name="ref-horiuchi2020high"/>
+    <w:bookmarkStart w:id="81" w:name="ref-lin2019high"/>
     <w:p>
       <w:pPr>
         <w:pStyle w:val="BodyText"/>
       </w:pPr>
       <w:r>
-        <w:t xml:space="preserve">32. Horiuchi A, Graham DY. High-flow nasal cannula oxygen therapy obscures severe respiration depression, providing an illusion of safety. Gastrointestinal Endoscopy 2020;91:720–1.</w:t>
+        <w:t xml:space="preserve">33. Lin Y, Zhang X, Li L, Wei M, Zhao B, Wang X, Pan Z, Tian J, Yu W, Su D. High-flow nasal cannula oxygen therapy and hypoxia during gastroscopy with propofol sedation: A randomized multicenter clinical trial. Gastrointestinal endoscopy 2019;90:591–601.</w:t>
       </w:r>
     </w:p>
     <w:bookmarkEnd w:id="81"/>
-    <w:bookmarkStart w:id="82" w:name="ref-lin2019high"/>
+    <w:bookmarkStart w:id="82" w:name="ref-eugene2020high"/>
     <w:p>
       <w:pPr>
         <w:pStyle w:val="BodyText"/>
       </w:pPr>
       <w:r>
-        <w:t xml:space="preserve">33. Lin Y, Zhang X, Li L, Wei M, Zhao B, Wang X, Pan Z, Tian J, Yu W, Su D. High-flow nasal cannula oxygen therapy and hypoxia during gastroscopy with propofol sedation: A randomized multicenter clinical trial. Gastrointestinal endoscopy 2019;90:591–601.</w:t>
+        <w:t xml:space="preserve">34. Eugene A, Fromont L, Auvet A, Baert O, Mfam W-S, Remerand F, Boulain T, Nay M-A. High-flow nasal oxygenation versus standard oxygenation for gastrointestinal endoscopy with sedation. The prospective multicentre randomised controlled odephi study protocol. BMJ open 2020;10.</w:t>
       </w:r>
     </w:p>
     <w:bookmarkEnd w:id="82"/>
-    <w:bookmarkStart w:id="83" w:name="ref-eugene2020high"/>
+    <w:bookmarkStart w:id="83" w:name="ref-douglasRandomisedControlledTrial2018"/>
     <w:p>
       <w:pPr>
         <w:pStyle w:val="BodyText"/>
       </w:pPr>
       <w:r>
-        <w:t xml:space="preserve">34. Eugene A, Fromont L, Auvet A, Baert O, Mfam W-S, Remerand F, Boulain T, Nay M-A. High-flow nasal oxygenation versus standard oxygenation for gastrointestinal endoscopy with sedation. The prospective multicentre randomised controlled odephi study protocol. BMJ open 2020;10.</w:t>
+        <w:t xml:space="preserve">35. Douglas N, Ng I, Nazeem F, Lee K, Mezzavia P, Krieser R, Steinfort D, Irving L, Segal R. A randomised controlled trial comparing high-flow nasal oxygen with standard management for conscious sedation during bronchoscopy. Anaesthesia 2018;73:169–76.</w:t>
       </w:r>
     </w:p>
     <w:bookmarkEnd w:id="83"/>
-    <w:bookmarkStart w:id="84" w:name="ref-douglasRandomisedControlledTrial2018"/>
+    <w:bookmarkStart w:id="84" w:name="ref-riccio2019high"/>
     <w:p>
       <w:pPr>
         <w:pStyle w:val="BodyText"/>
       </w:pPr>
       <w:r>
-        <w:t xml:space="preserve">35. Douglas N, Ng I, Nazeem F, Lee K, Mezzavia P, Krieser R, Steinfort D, Irving L, Segal R. A randomised controlled trial comparing high-flow nasal oxygen with standard management for conscious sedation during bronchoscopy. Anaesthesia 2018;73:169–76.</w:t>
+        <w:t xml:space="preserve">36. Riccio CA, Sarmiento S, Minhajuddin A, Nasir D, Fox AA. High-flow versus standard nasal cannula in morbidly obese patients during colonoscopy: A prospective, randomized clinical trial. Journal of Clinical Anesthesia 2019;54:19–24.</w:t>
       </w:r>
     </w:p>
     <w:bookmarkEnd w:id="84"/>
-    <w:bookmarkStart w:id="85" w:name="ref-riccio2019high"/>
+    <w:bookmarkStart w:id="85" w:name="ref-sago2015nasal"/>
     <w:p>
       <w:pPr>
         <w:pStyle w:val="BodyText"/>
       </w:pPr>
       <w:r>
-        <w:t xml:space="preserve">36. Riccio CA, Sarmiento S, Minhajuddin A, Nasir D, Fox AA. High-flow versus standard nasal cannula in morbidly obese patients during colonoscopy: A prospective, randomized clinical trial. Journal of Clinical Anesthesia 2019;54:19–24.</w:t>
+        <w:t xml:space="preserve">37. Sago T, Harano N, Chogyoji Y, Nunomaki M, Shiiba S, Watanabe S. A nasal high-flow system prevents hypoxia in dental patients under intravenous sedation. Journal of Oral and Maxillofacial Surgery 2015;73:1058–64.</w:t>
       </w:r>
     </w:p>
     <w:bookmarkEnd w:id="85"/>
-    <w:bookmarkStart w:id="86" w:name="ref-sago2015nasal"/>
+    <w:bookmarkStart w:id="86" w:name="ref-furniss2015safe"/>
     <w:p>
       <w:pPr>
         <w:pStyle w:val="BodyText"/>
       </w:pPr>
       <w:r>
-        <w:t xml:space="preserve">37. Sago T, Harano N, Chogyoji Y, Nunomaki M, Shiiba S, Watanabe S. A nasal high-flow system prevents hypoxia in dental patients under intravenous sedation. Journal of Oral and Maxillofacial Surgery 2015;73:1058–64.</w:t>
+        <w:t xml:space="preserve">38. Furniss SS, Sneyd JR. Safe sedation in modern cardiological practice. Heart 2015;101:1526–30.</w:t>
       </w:r>
     </w:p>
     <w:bookmarkEnd w:id="86"/>
-    <w:bookmarkStart w:id="87" w:name="ref-furniss2015safe"/>
+    <w:bookmarkStart w:id="88" w:name="ref-sorbye2014"/>
     <w:p>
       <w:pPr>
         <w:pStyle w:val="BodyText"/>
       </w:pPr>
       <w:r>
-        <w:t xml:space="preserve">38. Furniss SS, Sneyd JR. Safe sedation in modern cardiological practice. Heart 2015;101:1526–30.</w:t>
-      </w:r>
-    </w:p>
-    <w:bookmarkEnd w:id="87"/>
-    <w:bookmarkStart w:id="89" w:name="ref-sorbye2014"/>
-    <w:p>
-      <w:pPr>
-        <w:pStyle w:val="BodyText"/>
-      </w:pPr>
-      <w:r>
         <w:t xml:space="preserve">39. Sørbye SH, Rue H. Scaling intrinsic gaussian markov random field priors in spatial modelling. Spatial Statistics 2014;8:39–51. Available at:</w:t>
       </w:r>
       <w:r>
         <w:t xml:space="preserve"> </w:t>
       </w:r>
-      <w:hyperlink r:id="rId88">
+      <w:hyperlink r:id="rId87">
         <w:r>
           <w:rPr>
             <w:rStyle w:val="Hyperlink"/>
@@ -3293,8 +3356,39 @@
         <w:t xml:space="preserve">.</w:t>
       </w:r>
     </w:p>
+    <w:bookmarkEnd w:id="88"/>
     <w:bookmarkEnd w:id="89"/>
-    <w:bookmarkEnd w:id="90"/>
+    <w:p>
+      <w:r>
+        <w:br w:type="page"/>
+      </w:r>
+    </w:p>
+    <w:p>
+      <w:pPr>
+        <w:pStyle w:val="Heading1"/>
+      </w:pPr>
+      <w:bookmarkStart w:id="90" w:name="figure-legend"/>
+      <w:r>
+        <w:t xml:space="preserve">Figure legend</w:t>
+      </w:r>
+      <w:bookmarkEnd w:id="90"/>
+    </w:p>
+    <w:p>
+      <w:pPr>
+        <w:pStyle w:val="FirstParagraph"/>
+      </w:pPr>
+      <w:r>
+        <w:t xml:space="preserve">Fig. 1 CONSORT Flow Diagram</w:t>
+      </w:r>
+    </w:p>
+    <w:p>
+      <w:pPr>
+        <w:pStyle w:val="BodyText"/>
+      </w:pPr>
+      <w:r>
+        <w:t xml:space="preserve">Fig. 2 Transcutaneous carbon dioxide measurements throughout procedures</w:t>
+      </w:r>
+    </w:p>
     <w:p>
       <w:r>
         <w:br w:type="page"/>
@@ -3319,6 +3413,96 @@
                 <pic:pic xmlns:pic="http://schemas.openxmlformats.org/drawingml/2006/picture">
                   <pic:nvPicPr>
                     <pic:cNvPr id="2" name=""/>
+                    <pic:cNvPicPr>
+                      <a:picLocks noChangeAspect="1" noChangeArrowheads="1"/>
+                    </pic:cNvPicPr>
+                  </pic:nvPicPr>
+                  <pic:blipFill>
+                    <a:blip r:embed="rId88"/>
+                    <a:srcRect/>
+                    <a:stretch>
+                      <a:fillRect/>
+                    </a:stretch>
+                  </pic:blipFill>
+                  <pic:spPr bwMode="auto">
+                    <a:xfrm>
+                      <a:off x="0" y="0"/>
+                      <a:ext cx="63500" cy="50800"/>
+                    </a:xfrm>
+                    <a:prstGeom prst="rect">
+                      <a:avLst/>
+                    </a:prstGeom>
+                    <a:noFill/>
+                  </pic:spPr>
+                </pic:pic>
+              </a:graphicData>
+            </a:graphic>
+          </wp:inline>
+        </w:drawing>
+      </w:r>
+    </w:p>
+    <w:p>
+      <w:pPr>
+        <w:pStyle w:val="ImageCaption"/>
+      </w:pPr>
+      <w:r>
+        <w:t xml:space="preserve">Figure </w:t>
+      </w:r>
+      <w:bookmarkStart w:id="5a2c2e0a-9037-4f79-910a-3d4903dfa9c6" w:name="unnamed-chunk-1"/>
+      <w:r xmlns:w="http://schemas.openxmlformats.org/wordprocessingml/2006/main" xmlns:wp="http://schemas.openxmlformats.org/drawingml/2006/wordprocessingDrawing" xmlns:r="http://schemas.openxmlformats.org/officeDocument/2006/relationships" xmlns:w14="http://schemas.microsoft.com/office/word/2010/wordml">
+        <w:rPr/>
+        <w:fldChar w:fldCharType="begin" w:dirty="true"/>
+      </w:r>
+      <w:r xmlns:w="http://schemas.openxmlformats.org/wordprocessingml/2006/main" xmlns:wp="http://schemas.openxmlformats.org/drawingml/2006/wordprocessingDrawing" xmlns:r="http://schemas.openxmlformats.org/officeDocument/2006/relationships" xmlns:w14="http://schemas.microsoft.com/office/word/2010/wordml">
+        <w:rPr/>
+        <w:instrText xml:space="preserve" w:dirty="true">SEQ fig \* Arabic</w:instrText>
+      </w:r>
+      <w:r xmlns:w="http://schemas.openxmlformats.org/wordprocessingml/2006/main" xmlns:wp="http://schemas.openxmlformats.org/drawingml/2006/wordprocessingDrawing" xmlns:r="http://schemas.openxmlformats.org/officeDocument/2006/relationships" xmlns:w14="http://schemas.microsoft.com/office/word/2010/wordml">
+        <w:rPr/>
+        <w:fldChar w:fldCharType="end" w:dirty="true"/>
+      </w:r>
+      <w:bookmarkEnd w:id="5a2c2e0a-9037-4f79-910a-3d4903dfa9c6"/>
+      <w:r>
+        <w:t xml:space="preserve">: </w:t>
+      </w:r>
+      <w:r>
+        <w:t xml:space="preserve">CONSORT flow diagram</w:t>
+      </w:r>
+    </w:p>
+    <w:p>
+      <w:pPr>
+        <w:sectPr xmlns:w="http://schemas.openxmlformats.org/wordprocessingml/2006/main" xmlns:r="http://schemas.openxmlformats.org/officeDocument/2006/relationships">
+          <w:headerReference w:type="even" r:id="rId9"/>
+          <w:headerReference w:type="default" r:id="rId10"/>
+          <w:footerReference w:type="even" r:id="rId12"/>
+          <w:footerReference w:type="default" r:id="rId11"/>
+          <w:pgSz w:w="12240" w:h="15840"/>
+          <w:pgMar w:top="1440" w:right="1440" w:bottom="1440" w:left="1440" w:header="720" w:footer="720" w:gutter="0"/>
+          <w:cols xmlns:w="http://schemas.openxmlformats.org/wordprocessingml/2006/main"/>
+          <w:docGrid w:linePitch="326"/>
+          <w:type xmlns:w="http://schemas.openxmlformats.org/wordprocessingml/2006/main" w:val="continuous"/>
+        </w:sectPr>
+      </w:pPr>
+    </w:p>
+    <w:p>
+      <w:pPr>
+        <w:jc w:val="center"/>
+        <w:pStyle w:val="Figure"/>
+      </w:pPr>
+      <w:r>
+        <w:rPr/>
+        <w:drawing>
+          <wp:inline distT="0" distB="0" distL="0" distR="0">
+            <wp:extent cx="4572000" cy="3657600"/>
+            <wp:docPr id="3" name=""/>
+            <wp:cNvGraphicFramePr>
+              <a:graphicFrameLocks xmlns:a="http://schemas.openxmlformats.org/drawingml/2006/main" noChangeAspect="1"/>
+            </wp:cNvGraphicFramePr>
+            <a:graphic xmlns:a="http://schemas.openxmlformats.org/drawingml/2006/main">
+              <a:graphicData uri="http://schemas.openxmlformats.org/drawingml/2006/picture">
+                <pic:pic xmlns:pic="http://schemas.openxmlformats.org/drawingml/2006/picture">
+                  <pic:nvPicPr>
+                    <pic:cNvPr id="4" name=""/>
                     <pic:cNvPicPr>
                       <a:picLocks noChangeAspect="1" noChangeArrowheads="1"/>
                     </pic:cNvPicPr>
@@ -3354,7 +3538,7 @@
       <w:r>
         <w:t xml:space="preserve">Figure </w:t>
       </w:r>
-      <w:bookmarkStart w:id="e118fccb-20ff-4a27-8720-bff2ae567ef7" w:name="unnamed-chunk-3"/>
+      <w:bookmarkStart w:id="2906dc2b-c812-428d-9647-a4759726e273" w:name="unnamed-chunk-2"/>
       <w:r xmlns:w="http://schemas.openxmlformats.org/wordprocessingml/2006/main" xmlns:wp="http://schemas.openxmlformats.org/drawingml/2006/wordprocessingDrawing" xmlns:r="http://schemas.openxmlformats.org/officeDocument/2006/relationships" xmlns:w14="http://schemas.microsoft.com/office/word/2010/wordml">
         <w:rPr/>
         <w:fldChar w:fldCharType="begin" w:dirty="true"/>
@@ -3367,182 +3551,12 @@
         <w:rPr/>
         <w:fldChar w:fldCharType="end" w:dirty="true"/>
       </w:r>
-      <w:bookmarkEnd w:id="e118fccb-20ff-4a27-8720-bff2ae567ef7"/>
+      <w:bookmarkEnd w:id="2906dc2b-c812-428d-9647-a4759726e273"/>
       <w:r>
         <w:t xml:space="preserve">: </w:t>
       </w:r>
       <w:r>
-        <w:t xml:space="preserve">CONSORT flow diagram</w:t>
-      </w:r>
-    </w:p>
-    <w:p>
-      <w:pPr>
-        <w:sectPr xmlns:w="http://schemas.openxmlformats.org/wordprocessingml/2006/main" xmlns:r="http://schemas.openxmlformats.org/officeDocument/2006/relationships">
-          <w:headerReference w:type="even" r:id="rId9"/>
-          <w:headerReference w:type="default" r:id="rId10"/>
-          <w:footerReference w:type="even" r:id="rId12"/>
-          <w:footerReference w:type="default" r:id="rId11"/>
-          <w:pgSz w:w="12240" w:h="15840"/>
-          <w:pgMar w:top="1440" w:right="1440" w:bottom="1440" w:left="1440" w:header="720" w:footer="720" w:gutter="0"/>
-          <w:cols xmlns:w="http://schemas.openxmlformats.org/wordprocessingml/2006/main"/>
-          <w:docGrid w:linePitch="326"/>
-          <w:type xmlns:w="http://schemas.openxmlformats.org/wordprocessingml/2006/main" w:val="continuous"/>
-        </w:sectPr>
-      </w:pPr>
-    </w:p>
-    <w:p>
-      <w:pPr>
-        <w:jc w:val="center"/>
-        <w:pStyle w:val="Figure"/>
-      </w:pPr>
-      <w:r>
-        <w:rPr/>
-        <w:drawing>
-          <wp:inline distT="0" distB="0" distL="0" distR="0">
-            <wp:extent cx="9144000" cy="3657600"/>
-            <wp:docPr id="3" name=""/>
-            <wp:cNvGraphicFramePr>
-              <a:graphicFrameLocks xmlns:a="http://schemas.openxmlformats.org/drawingml/2006/main" noChangeAspect="1"/>
-            </wp:cNvGraphicFramePr>
-            <a:graphic xmlns:a="http://schemas.openxmlformats.org/drawingml/2006/main">
-              <a:graphicData uri="http://schemas.openxmlformats.org/drawingml/2006/picture">
-                <pic:pic xmlns:pic="http://schemas.openxmlformats.org/drawingml/2006/picture">
-                  <pic:nvPicPr>
-                    <pic:cNvPr id="4" name=""/>
-                    <pic:cNvPicPr>
-                      <a:picLocks noChangeAspect="1" noChangeArrowheads="1"/>
-                    </pic:cNvPicPr>
-                  </pic:nvPicPr>
-                  <pic:blipFill>
-                    <a:blip r:embed="rId90"/>
-                    <a:srcRect/>
-                    <a:stretch>
-                      <a:fillRect/>
-                    </a:stretch>
-                  </pic:blipFill>
-                  <pic:spPr bwMode="auto">
-                    <a:xfrm>
-                      <a:off x="0" y="0"/>
-                      <a:ext cx="127000" cy="50800"/>
-                    </a:xfrm>
-                    <a:prstGeom prst="rect">
-                      <a:avLst/>
-                    </a:prstGeom>
-                    <a:noFill/>
-                  </pic:spPr>
-                </pic:pic>
-              </a:graphicData>
-            </a:graphic>
-          </wp:inline>
-        </w:drawing>
-      </w:r>
-    </w:p>
-    <w:p>
-      <w:pPr>
-        <w:pStyle w:val="ImageCaption"/>
-      </w:pPr>
-      <w:r>
-        <w:t xml:space="preserve">Figure </w:t>
-      </w:r>
-      <w:bookmarkStart w:id="1316b171-f2c6-43e6-8e6e-fc01d448288f" w:name="unnamed-chunk-4"/>
-      <w:r xmlns:w="http://schemas.openxmlformats.org/wordprocessingml/2006/main" xmlns:wp="http://schemas.openxmlformats.org/drawingml/2006/wordprocessingDrawing" xmlns:r="http://schemas.openxmlformats.org/officeDocument/2006/relationships" xmlns:w14="http://schemas.microsoft.com/office/word/2010/wordml">
-        <w:rPr/>
-        <w:fldChar w:fldCharType="begin" w:dirty="true"/>
-      </w:r>
-      <w:r xmlns:w="http://schemas.openxmlformats.org/wordprocessingml/2006/main" xmlns:wp="http://schemas.openxmlformats.org/drawingml/2006/wordprocessingDrawing" xmlns:r="http://schemas.openxmlformats.org/officeDocument/2006/relationships" xmlns:w14="http://schemas.microsoft.com/office/word/2010/wordml">
-        <w:rPr/>
-        <w:instrText xml:space="preserve" w:dirty="true">SEQ fig \* Arabic</w:instrText>
-      </w:r>
-      <w:r xmlns:w="http://schemas.openxmlformats.org/wordprocessingml/2006/main" xmlns:wp="http://schemas.openxmlformats.org/drawingml/2006/wordprocessingDrawing" xmlns:r="http://schemas.openxmlformats.org/officeDocument/2006/relationships" xmlns:w14="http://schemas.microsoft.com/office/word/2010/wordml">
-        <w:rPr/>
-        <w:fldChar w:fldCharType="end" w:dirty="true"/>
-      </w:r>
-      <w:bookmarkEnd w:id="1316b171-f2c6-43e6-8e6e-fc01d448288f"/>
-      <w:r>
-        <w:t xml:space="preserve">: </w:t>
-      </w:r>
-      <w:r>
         <w:t xml:space="preserve">Transcutaneous carbon dioxide measurements throughout procedures</w:t>
-      </w:r>
-    </w:p>
-    <w:p>
-      <w:r>
-        <w:br w:type="page"/>
-      </w:r>
-    </w:p>
-    <w:p>
-      <w:pPr>
-        <w:jc w:val="center"/>
-        <w:pStyle w:val="Figure"/>
-      </w:pPr>
-      <w:r>
-        <w:rPr/>
-        <w:drawing>
-          <wp:inline distT="0" distB="0" distL="0" distR="0">
-            <wp:extent cx="4572000" cy="3657600"/>
-            <wp:docPr id="5" name=""/>
-            <wp:cNvGraphicFramePr>
-              <a:graphicFrameLocks xmlns:a="http://schemas.openxmlformats.org/drawingml/2006/main" noChangeAspect="1"/>
-            </wp:cNvGraphicFramePr>
-            <a:graphic xmlns:a="http://schemas.openxmlformats.org/drawingml/2006/main">
-              <a:graphicData uri="http://schemas.openxmlformats.org/drawingml/2006/picture">
-                <pic:pic xmlns:pic="http://schemas.openxmlformats.org/drawingml/2006/picture">
-                  <pic:nvPicPr>
-                    <pic:cNvPr id="6" name=""/>
-                    <pic:cNvPicPr>
-                      <a:picLocks noChangeAspect="1" noChangeArrowheads="1"/>
-                    </pic:cNvPicPr>
-                  </pic:nvPicPr>
-                  <pic:blipFill>
-                    <a:blip r:embed="rId91"/>
-                    <a:srcRect/>
-                    <a:stretch>
-                      <a:fillRect/>
-                    </a:stretch>
-                  </pic:blipFill>
-                  <pic:spPr bwMode="auto">
-                    <a:xfrm>
-                      <a:off x="0" y="0"/>
-                      <a:ext cx="63500" cy="50800"/>
-                    </a:xfrm>
-                    <a:prstGeom prst="rect">
-                      <a:avLst/>
-                    </a:prstGeom>
-                    <a:noFill/>
-                  </pic:spPr>
-                </pic:pic>
-              </a:graphicData>
-            </a:graphic>
-          </wp:inline>
-        </w:drawing>
-      </w:r>
-    </w:p>
-    <w:p>
-      <w:pPr>
-        <w:pStyle w:val="ImageCaption"/>
-      </w:pPr>
-      <w:r>
-        <w:t xml:space="preserve">Figure </w:t>
-      </w:r>
-      <w:bookmarkStart w:id="30db9489-8d29-4f65-8b5d-ff94572e845c" w:name="unnamed-chunk-5"/>
-      <w:r xmlns:w="http://schemas.openxmlformats.org/wordprocessingml/2006/main" xmlns:wp="http://schemas.openxmlformats.org/drawingml/2006/wordprocessingDrawing" xmlns:r="http://schemas.openxmlformats.org/officeDocument/2006/relationships" xmlns:w14="http://schemas.microsoft.com/office/word/2010/wordml">
-        <w:rPr/>
-        <w:fldChar w:fldCharType="begin" w:dirty="true"/>
-      </w:r>
-      <w:r xmlns:w="http://schemas.openxmlformats.org/wordprocessingml/2006/main" xmlns:wp="http://schemas.openxmlformats.org/drawingml/2006/wordprocessingDrawing" xmlns:r="http://schemas.openxmlformats.org/officeDocument/2006/relationships" xmlns:w14="http://schemas.microsoft.com/office/word/2010/wordml">
-        <w:rPr/>
-        <w:instrText xml:space="preserve" w:dirty="true">SEQ fig \* Arabic</w:instrText>
-      </w:r>
-      <w:r xmlns:w="http://schemas.openxmlformats.org/wordprocessingml/2006/main" xmlns:wp="http://schemas.openxmlformats.org/drawingml/2006/wordprocessingDrawing" xmlns:r="http://schemas.openxmlformats.org/officeDocument/2006/relationships" xmlns:w14="http://schemas.microsoft.com/office/word/2010/wordml">
-        <w:rPr/>
-        <w:fldChar w:fldCharType="end" w:dirty="true"/>
-      </w:r>
-      <w:bookmarkEnd w:id="30db9489-8d29-4f65-8b5d-ff94572e845c"/>
-      <w:r>
-        <w:t xml:space="preserve">: </w:t>
-      </w:r>
-      <w:r>
-        <w:t xml:space="preserve">Oxygen flow rate in litres per minute for each participant</w:t>
       </w:r>
     </w:p>
     <w:p>
@@ -3559,6 +3573,16 @@
           <w:type xmlns:w="http://schemas.openxmlformats.org/wordprocessingml/2006/main" w:val="oddPage"/>
         </w:sectPr>
       </w:pPr>
+    </w:p>
+    <w:p>
+      <w:pPr>
+        <w:pStyle w:val="Heading2"/>
+      </w:pPr>
+      <w:bookmarkStart w:id="91" w:name="table-1.-participant-characteristics"/>
+      <w:r>
+        <w:t xml:space="preserve">Table 1. Participant characteristics</w:t>
+      </w:r>
+      <w:bookmarkEnd w:id="91"/>
     </w:p>
     <w:tbl xmlns:w="http://schemas.openxmlformats.org/wordprocessingml/2006/main" xmlns:r="http://schemas.openxmlformats.org/officeDocument/2006/relationships" xmlns:w14="http://schemas.microsoft.com/office/word/2010/wordml" xmlns:wp="http://schemas.openxmlformats.org/drawingml/2006/wordprocessingDrawing" xmlns:a="http://schemas.openxmlformats.org/drawingml/2006/main" xmlns:pic="http://schemas.openxmlformats.org/drawingml/2006/picture">
       <w:tblPr>
@@ -7216,6 +7240,16 @@
           <w:type xmlns:w="http://schemas.openxmlformats.org/wordprocessingml/2006/main" w:val="continuous"/>
         </w:sectPr>
       </w:pPr>
+    </w:p>
+    <w:p>
+      <w:pPr>
+        <w:pStyle w:val="Heading2"/>
+      </w:pPr>
+      <w:bookmarkStart w:id="92" w:name="table-2.-results"/>
+      <w:r>
+        <w:t xml:space="preserve">Table 2. Results</w:t>
+      </w:r>
+      <w:bookmarkEnd w:id="92"/>
     </w:p>
     <w:tbl xmlns:w="http://schemas.openxmlformats.org/wordprocessingml/2006/main" xmlns:r="http://schemas.openxmlformats.org/officeDocument/2006/relationships" xmlns:w14="http://schemas.microsoft.com/office/word/2010/wordml" xmlns:wp="http://schemas.openxmlformats.org/drawingml/2006/wordprocessingDrawing" xmlns:a="http://schemas.openxmlformats.org/drawingml/2006/main" xmlns:pic="http://schemas.openxmlformats.org/drawingml/2006/picture">
       <w:tblPr>
@@ -7528,6 +7562,16 @@
               </w:rPr>
               <w:t xml:space="preserve">Estimated treatment effect (95% CI)</w:t>
             </w:r>
+            <w:r xmlns:w="http://schemas.openxmlformats.org/wordprocessingml/2006/main" xmlns:wp="http://schemas.openxmlformats.org/drawingml/2006/wordprocessingDrawing" xmlns:r="http://schemas.openxmlformats.org/officeDocument/2006/relationships" xmlns:w14="http://schemas.microsoft.com/office/word/2010/wordml">
+              <w:rPr>
+                <w:rFonts w:ascii="Roboto" w:hAnsi="Roboto" w:eastAsia="Roboto" w:cs="Roboto"/>
+                <w:vertAlign w:val="superscript"/>
+                <w:sz w:val="22"/>
+                <w:szCs w:val="22"/>
+                <w:color w:val="111111"/>
+              </w:rPr>
+              <w:t xml:space="preserve">*</w:t>
+            </w:r>
           </w:p>
         </w:tc>
       </w:tr>
@@ -7946,7 +7990,7 @@
                 <w:szCs w:val="22"/>
                 <w:color w:val="111111"/>
               </w:rPr>
-              <w:t xml:space="preserve">0.0 mmHg (-1.3, 1.4)</w:t>
+              <w:t xml:space="preserve">0.0 mmHg (-1.34, 1.38)</w:t>
             </w:r>
           </w:p>
         </w:tc>
@@ -8316,7 +8360,7 @@
                 <w:szCs w:val="22"/>
                 <w:color w:val="111111"/>
               </w:rPr>
-              <w:t xml:space="preserve">-0.1 mmHg (-1.3, 1.1)</w:t>
+              <w:t xml:space="preserve">-0.1 mmHg (-1.36, 1.17)</w:t>
             </w:r>
           </w:p>
         </w:tc>
@@ -8676,36 +8720,36 @@
                 <w:szCs w:val="22"/>
                 <w:color w:val="111111"/>
               </w:rPr>
-              <w:t xml:space="preserve"/>
-            </w:r>
-          </w:p>
-        </w:tc>
-        <w:tc>
-          <w:tcPr>
-            <w:tcBorders/>
-            <w:shd w:val="clear" w:color="auto" w:fill="FFFFFF"/>
-            <w:tcMar>
-              <w:top w:w="0" w:type="dxa"/>
-              <w:bottom w:w="0" w:type="dxa"/>
-              <w:left w:w="0" w:type="dxa"/>
-              <w:right w:w="0" w:type="dxa"/>
-            </w:tcMar>
-            <w:vAlign w:val="center"/>
-          </w:tcPr>
-          <w:p>
-            <w:pPr>
-              <w:jc w:val="left"/>
-              <w:spacing w:after="40" w:before="40"/>
-              <w:ind w:firstLine="0" w:left="100" w:right="100"/>
-            </w:pPr>
-            <w:r xmlns:w="http://schemas.openxmlformats.org/wordprocessingml/2006/main" xmlns:wp="http://schemas.openxmlformats.org/drawingml/2006/wordprocessingDrawing" xmlns:r="http://schemas.openxmlformats.org/officeDocument/2006/relationships" xmlns:w14="http://schemas.microsoft.com/office/word/2010/wordml">
-              <w:rPr>
-                <w:rFonts w:ascii="Roboto" w:hAnsi="Roboto" w:eastAsia="Roboto" w:cs="Roboto"/>
-                <w:sz w:val="22"/>
-                <w:szCs w:val="22"/>
-                <w:color w:val="111111"/>
-              </w:rPr>
-              <w:t xml:space="preserve"/>
+              <w:t xml:space="preserve">Odds ratio</w:t>
+            </w:r>
+          </w:p>
+        </w:tc>
+        <w:tc>
+          <w:tcPr>
+            <w:tcBorders/>
+            <w:shd w:val="clear" w:color="auto" w:fill="FFFFFF"/>
+            <w:tcMar>
+              <w:top w:w="0" w:type="dxa"/>
+              <w:bottom w:w="0" w:type="dxa"/>
+              <w:left w:w="0" w:type="dxa"/>
+              <w:right w:w="0" w:type="dxa"/>
+            </w:tcMar>
+            <w:vAlign w:val="center"/>
+          </w:tcPr>
+          <w:p>
+            <w:pPr>
+              <w:jc w:val="left"/>
+              <w:spacing w:after="40" w:before="40"/>
+              <w:ind w:firstLine="0" w:left="100" w:right="100"/>
+            </w:pPr>
+            <w:r xmlns:w="http://schemas.openxmlformats.org/wordprocessingml/2006/main" xmlns:wp="http://schemas.openxmlformats.org/drawingml/2006/wordprocessingDrawing" xmlns:r="http://schemas.openxmlformats.org/officeDocument/2006/relationships" xmlns:w14="http://schemas.microsoft.com/office/word/2010/wordml">
+              <w:rPr>
+                <w:rFonts w:ascii="Roboto" w:hAnsi="Roboto" w:eastAsia="Roboto" w:cs="Roboto"/>
+                <w:sz w:val="22"/>
+                <w:szCs w:val="22"/>
+                <w:color w:val="111111"/>
+              </w:rPr>
+              <w:t xml:space="preserve">1.2  (0.37, 3.75)</w:t>
             </w:r>
           </w:p>
         </w:tc>
@@ -8875,36 +8919,36 @@
                 <w:szCs w:val="22"/>
                 <w:color w:val="111111"/>
               </w:rPr>
-              <w:t xml:space="preserve"/>
-            </w:r>
-          </w:p>
-        </w:tc>
-        <w:tc>
-          <w:tcPr>
-            <w:tcBorders/>
-            <w:shd w:val="clear" w:color="auto" w:fill="FFFFFF"/>
-            <w:tcMar>
-              <w:top w:w="0" w:type="dxa"/>
-              <w:bottom w:w="0" w:type="dxa"/>
-              <w:left w:w="0" w:type="dxa"/>
-              <w:right w:w="0" w:type="dxa"/>
-            </w:tcMar>
-            <w:vAlign w:val="center"/>
-          </w:tcPr>
-          <w:p>
-            <w:pPr>
-              <w:jc w:val="left"/>
-              <w:spacing w:after="40" w:before="40"/>
-              <w:ind w:firstLine="0" w:left="100" w:right="100"/>
-            </w:pPr>
-            <w:r xmlns:w="http://schemas.openxmlformats.org/wordprocessingml/2006/main" xmlns:wp="http://schemas.openxmlformats.org/drawingml/2006/wordprocessingDrawing" xmlns:r="http://schemas.openxmlformats.org/officeDocument/2006/relationships" xmlns:w14="http://schemas.microsoft.com/office/word/2010/wordml">
-              <w:rPr>
-                <w:rFonts w:ascii="Roboto" w:hAnsi="Roboto" w:eastAsia="Roboto" w:cs="Roboto"/>
-                <w:sz w:val="22"/>
-                <w:szCs w:val="22"/>
-                <w:color w:val="111111"/>
-              </w:rPr>
-              <w:t xml:space="preserve"/>
+              <w:t xml:space="preserve">Absolute difference</w:t>
+            </w:r>
+          </w:p>
+        </w:tc>
+        <w:tc>
+          <w:tcPr>
+            <w:tcBorders/>
+            <w:shd w:val="clear" w:color="auto" w:fill="FFFFFF"/>
+            <w:tcMar>
+              <w:top w:w="0" w:type="dxa"/>
+              <w:bottom w:w="0" w:type="dxa"/>
+              <w:left w:w="0" w:type="dxa"/>
+              <w:right w:w="0" w:type="dxa"/>
+            </w:tcMar>
+            <w:vAlign w:val="center"/>
+          </w:tcPr>
+          <w:p>
+            <w:pPr>
+              <w:jc w:val="left"/>
+              <w:spacing w:after="40" w:before="40"/>
+              <w:ind w:firstLine="0" w:left="100" w:right="100"/>
+            </w:pPr>
+            <w:r xmlns:w="http://schemas.openxmlformats.org/wordprocessingml/2006/main" xmlns:wp="http://schemas.openxmlformats.org/drawingml/2006/wordprocessingDrawing" xmlns:r="http://schemas.openxmlformats.org/officeDocument/2006/relationships" xmlns:w14="http://schemas.microsoft.com/office/word/2010/wordml">
+              <w:rPr>
+                <w:rFonts w:ascii="Roboto" w:hAnsi="Roboto" w:eastAsia="Roboto" w:cs="Roboto"/>
+                <w:sz w:val="22"/>
+                <w:szCs w:val="22"/>
+                <w:color w:val="111111"/>
+              </w:rPr>
+              <w:t xml:space="preserve">5.6 % minute (-5.39, 24.24)</w:t>
             </w:r>
           </w:p>
         </w:tc>
@@ -9264,7 +9308,7 @@
                 <w:szCs w:val="22"/>
                 <w:color w:val="111111"/>
               </w:rPr>
-              <w:t xml:space="preserve">-0.1  (-0.3, 0.2)</w:t>
+              <w:t xml:space="preserve">0.0  (-0.33, 0.23)</w:t>
             </w:r>
           </w:p>
         </w:tc>
@@ -9624,7 +9668,7 @@
                 <w:szCs w:val="22"/>
                 <w:color w:val="111111"/>
               </w:rPr>
-              <w:t xml:space="preserve">1.2  (0.6, 2.2)</w:t>
+              <w:t xml:space="preserve">1.2  (0.64, 2.17)</w:t>
             </w:r>
           </w:p>
         </w:tc>
@@ -10884,7 +10928,7 @@
                 <w:szCs w:val="22"/>
                 <w:color w:val="111111"/>
               </w:rPr>
-              <w:t xml:space="preserve">0.1  (0.0, 0.3)</w:t>
+              <w:t xml:space="preserve">0.1  (0.05, 0.31)</w:t>
             </w:r>
           </w:p>
         </w:tc>
@@ -12144,7 +12188,7 @@
                 <w:szCs w:val="22"/>
                 <w:color w:val="111111"/>
               </w:rPr>
-              <w:t xml:space="preserve">0.3  (0.1, 0.8)</w:t>
+              <w:t xml:space="preserve">0.3  (0.14, 0.83)</w:t>
             </w:r>
           </w:p>
         </w:tc>
@@ -12864,7 +12908,7 @@
                 <w:szCs w:val="22"/>
                 <w:color w:val="111111"/>
               </w:rPr>
-              <w:t xml:space="preserve">6.4  (1.3, 43.0)</w:t>
+              <w:t xml:space="preserve">6.4  (1.34, 42.99)</w:t>
             </w:r>
           </w:p>
         </w:tc>
@@ -13057,6 +13101,52 @@
                 <w:color w:val="111111"/>
               </w:rPr>
               <w:t xml:space="preserve"/>
+            </w:r>
+          </w:p>
+        </w:tc>
+      </w:tr>
+      <w:tr>
+        <w:trPr>
+          <w:cantSplit/>
+          <w:trHeight w:val="360" w:hRule="auto"/>
+        </w:trPr>
+        <w:tc>
+          <w:tcPr>
+            <w:gridSpan w:val="6"/>
+            <w:tcBorders/>
+            <w:shd w:val="clear" w:color="auto" w:fill="FFFFFF"/>
+            <w:tcMar>
+              <w:top w:w="0" w:type="dxa"/>
+              <w:bottom w:w="0" w:type="dxa"/>
+              <w:left w:w="0" w:type="dxa"/>
+              <w:right w:w="0" w:type="dxa"/>
+            </w:tcMar>
+            <w:vAlign w:val="center"/>
+          </w:tcPr>
+          <w:p>
+            <w:pPr>
+              <w:jc w:val="left"/>
+              <w:spacing w:after="0" w:before="0"/>
+              <w:ind w:firstLine="0" w:left="0" w:right="0"/>
+            </w:pPr>
+            <w:r xmlns:w="http://schemas.openxmlformats.org/wordprocessingml/2006/main" xmlns:wp="http://schemas.openxmlformats.org/drawingml/2006/wordprocessingDrawing" xmlns:r="http://schemas.openxmlformats.org/officeDocument/2006/relationships" xmlns:w14="http://schemas.microsoft.com/office/word/2010/wordml">
+              <w:rPr>
+                <w:rFonts w:ascii="Arial" w:hAnsi="Arial" w:eastAsia="Arial" w:cs="Arial"/>
+                <w:vertAlign w:val="superscript"/>
+                <w:sz w:val="20"/>
+                <w:szCs w:val="20"/>
+                <w:color w:val="000000"/>
+              </w:rPr>
+              <w:t xml:space="preserve">*</w:t>
+            </w:r>
+            <w:r xmlns:w="http://schemas.openxmlformats.org/wordprocessingml/2006/main" xmlns:wp="http://schemas.openxmlformats.org/drawingml/2006/wordprocessingDrawing" xmlns:r="http://schemas.openxmlformats.org/officeDocument/2006/relationships" xmlns:w14="http://schemas.microsoft.com/office/word/2010/wordml">
+              <w:rPr>
+                <w:rFonts w:ascii="Arial" w:hAnsi="Arial" w:eastAsia="Arial" w:cs="Arial"/>
+                <w:sz w:val="20"/>
+                <w:szCs w:val="20"/>
+                <w:color w:val="000000"/>
+              </w:rPr>
+              <w:t xml:space="preserve">Adjusted for covariates</w:t>
             </w:r>
           </w:p>
         </w:tc>
@@ -13349,21 +13439,21 @@
       <w:pPr>
         <w:pStyle w:val="Heading1"/>
       </w:pPr>
-      <w:bookmarkStart w:id="91" w:name="appendix"/>
+      <w:bookmarkStart w:id="93" w:name="appendix"/>
       <w:r>
         <w:t xml:space="preserve">Appendix</w:t>
       </w:r>
-      <w:bookmarkEnd w:id="91"/>
+      <w:bookmarkEnd w:id="93"/>
     </w:p>
     <w:p>
       <w:pPr>
         <w:pStyle w:val="Heading2"/>
       </w:pPr>
-      <w:bookmarkStart w:id="92" w:name="robust-regression"/>
+      <w:bookmarkStart w:id="94" w:name="robust-regression"/>
       <w:r>
         <w:t xml:space="preserve">Robust regression</w:t>
       </w:r>
-      <w:bookmarkEnd w:id="92"/>
+      <w:bookmarkEnd w:id="94"/>
     </w:p>
     <w:p>
       <w:pPr>
@@ -13997,15 +14087,15 @@
       <w:r>
         <w:t xml:space="preserve">.</w:t>
       </w:r>
-      <w:r>
-        <w:t xml:space="preserve"> </w:t>
-      </w:r>
-      <w:r>
-        <w:t xml:space="preserve">*</w:t>
-      </w:r>
-      <w:r>
-        <w:t xml:space="preserve"> </w:t>
-      </w:r>
+    </w:p>
+    <w:p>
+      <w:pPr>
+        <w:pStyle w:val="Compact"/>
+        <w:numPr>
+          <w:numId w:val="1004"/>
+          <w:ilvl w:val="0"/>
+        </w:numPr>
+      </w:pPr>
       <m:oMath>
         <m:r>
           <m:t>f</m:t>
@@ -14055,15 +14145,15 @@
       <w:r>
         <w:t xml:space="preserve">prior.</w:t>
       </w:r>
-      <w:r>
-        <w:t xml:space="preserve"> </w:t>
-      </w:r>
-      <w:r>
-        <w:t xml:space="preserve">*</w:t>
-      </w:r>
-      <w:r>
-        <w:t xml:space="preserve"> </w:t>
-      </w:r>
+    </w:p>
+    <w:p>
+      <w:pPr>
+        <w:pStyle w:val="Compact"/>
+        <w:numPr>
+          <w:numId w:val="1004"/>
+          <w:ilvl w:val="0"/>
+        </w:numPr>
+      </w:pPr>
       <m:oMath>
         <m:sSub>
           <m:e>
@@ -14127,15 +14217,15 @@
       <w:r>
         <w:t xml:space="preserve">is set equal to the mean value of the response.</w:t>
       </w:r>
-      <w:r>
-        <w:t xml:space="preserve"> </w:t>
-      </w:r>
-      <w:r>
-        <w:t xml:space="preserve">*</w:t>
-      </w:r>
-      <w:r>
-        <w:t xml:space="preserve"> </w:t>
-      </w:r>
+    </w:p>
+    <w:p>
+      <w:pPr>
+        <w:pStyle w:val="Compact"/>
+        <w:numPr>
+          <w:numId w:val="1004"/>
+          <w:ilvl w:val="0"/>
+        </w:numPr>
+      </w:pPr>
       <m:oMath>
         <m:sSub>
           <m:e>
@@ -14215,15 +14305,15 @@
       <w:r>
         <w:t xml:space="preserve">prior.</w:t>
       </w:r>
-      <w:r>
-        <w:t xml:space="preserve"> </w:t>
-      </w:r>
-      <w:r>
-        <w:t xml:space="preserve">*</w:t>
-      </w:r>
-      <w:r>
-        <w:t xml:space="preserve"> </w:t>
-      </w:r>
+    </w:p>
+    <w:p>
+      <w:pPr>
+        <w:pStyle w:val="Compact"/>
+        <w:numPr>
+          <w:numId w:val="1004"/>
+          <w:ilvl w:val="0"/>
+        </w:numPr>
+      </w:pPr>
       <m:oMath>
         <m:r>
           <m:t>ν</m:t>
@@ -14249,15 +14339,15 @@
       <w:r>
         <w:t xml:space="preserve">prior proposed for such parameters in the absence of any information (cite).</w:t>
       </w:r>
-      <w:r>
-        <w:t xml:space="preserve"> </w:t>
-      </w:r>
-      <w:r>
-        <w:t xml:space="preserve">*</w:t>
-      </w:r>
-      <w:r>
-        <w:t xml:space="preserve"> </w:t>
-      </w:r>
+    </w:p>
+    <w:p>
+      <w:pPr>
+        <w:pStyle w:val="Compact"/>
+        <w:numPr>
+          <w:numId w:val="1004"/>
+          <w:ilvl w:val="0"/>
+        </w:numPr>
+      </w:pPr>
       <m:oMath>
         <m:r>
           <m:t>σ</m:t>
@@ -14312,18 +14402,18 @@
       <w:pPr>
         <w:pStyle w:val="Heading2"/>
       </w:pPr>
-      <w:bookmarkStart w:id="93" w:name="logistic-and-proportional-odds-regression"/>
+      <w:bookmarkStart w:id="95" w:name="logistic-and-proportional-odds-regression"/>
       <w:r>
         <w:t xml:space="preserve">Logistic and proportional odds regression</w:t>
       </w:r>
-      <w:bookmarkEnd w:id="93"/>
+      <w:bookmarkEnd w:id="95"/>
     </w:p>
     <w:p>
       <w:pPr>
         <w:pStyle w:val="FirstParagraph"/>
       </w:pPr>
       <w:r>
-        <w:t xml:space="preserve">A logistic regression model is used for the adverse affect</w:t>
+        <w:t xml:space="preserve">A logistic regression models are used for both the adverse affect</w:t>
       </w:r>
       <w:r>
         <w:t xml:space="preserve"> </w:t>
@@ -14332,7 +14422,25 @@
         <w:t xml:space="preserve">“</w:t>
       </w:r>
       <w:r>
-        <w:t xml:space="preserve">patient experienced minor respiratory event</w:t>
+        <w:t xml:space="preserve">patient experienced at least one minor respiratory event</w:t>
+      </w:r>
+      <w:r>
+        <w:t xml:space="preserve">”</w:t>
+      </w:r>
+      <w:r>
+        <w:t xml:space="preserve"> </w:t>
+      </w:r>
+      <w:r>
+        <w:t xml:space="preserve">and the event</w:t>
+      </w:r>
+      <w:r>
+        <w:t xml:space="preserve"> </w:t>
+      </w:r>
+      <w:r>
+        <w:t xml:space="preserve">“</w:t>
+      </w:r>
+      <w:r>
+        <w:t xml:space="preserve">patient experienced at least one desaturation event</w:t>
       </w:r>
       <w:r>
         <w:t xml:space="preserve">”</w:t>
@@ -14424,11 +14532,11 @@
       <w:pPr>
         <w:pStyle w:val="Heading2"/>
       </w:pPr>
-      <w:bookmarkStart w:id="94" w:name="functional-analysis-of-variance"/>
+      <w:bookmarkStart w:id="96" w:name="functional-analysis-of-variance"/>
       <w:r>
         <w:t xml:space="preserve">Functional analysis of variance</w:t>
       </w:r>
-      <w:bookmarkEnd w:id="94"/>
+      <w:bookmarkEnd w:id="96"/>
     </w:p>
     <w:p>
       <w:pPr>
@@ -15129,7 +15237,7 @@
     <w:p>
       <w:pPr>
         <w:numPr>
-          <w:numId w:val="1004"/>
+          <w:numId w:val="1005"/>
           <w:ilvl w:val="0"/>
         </w:numPr>
       </w:pPr>
@@ -15207,7 +15315,7 @@
     <w:p>
       <w:pPr>
         <w:numPr>
-          <w:numId w:val="1004"/>
+          <w:numId w:val="1005"/>
           <w:ilvl w:val="0"/>
         </w:numPr>
       </w:pPr>
@@ -15284,7 +15392,7 @@
     <w:p>
       <w:pPr>
         <w:numPr>
-          <w:numId w:val="1004"/>
+          <w:numId w:val="1005"/>
           <w:ilvl w:val="0"/>
         </w:numPr>
       </w:pPr>
@@ -15365,7 +15473,7 @@
     <w:p>
       <w:pPr>
         <w:numPr>
-          <w:numId w:val="1004"/>
+          <w:numId w:val="1005"/>
           <w:ilvl w:val="0"/>
         </w:numPr>
       </w:pPr>
@@ -16248,111 +16356,8 @@
       </w:pPr>
     </w:lvl>
   </w:abstractNum>
-  <w:abstractNum w:abstractNumId="991">
+  <w:abstractNum w:abstractNumId="99411">
     <w:nsid w:val="ea454b4c"/>
-    <w:multiLevelType w:val="multilevel"/>
-    <w:lvl w:ilvl="0">
-      <w:numFmt w:val="bullet"/>
-      <w:lvlText w:val="•"/>
-      <w:lvlJc w:val="left"/>
-      <w:pPr>
-        <w:tabs>
-          <w:tab w:val="num" w:pos="0"/>
-        </w:tabs>
-        <w:ind w:left="480" w:hanging="480"/>
-      </w:pPr>
-    </w:lvl>
-    <w:lvl w:ilvl="1">
-      <w:numFmt w:val="bullet"/>
-      <w:lvlText w:val="–"/>
-      <w:lvlJc w:val="left"/>
-      <w:pPr>
-        <w:tabs>
-          <w:tab w:val="num" w:pos="720"/>
-        </w:tabs>
-        <w:ind w:left="1200" w:hanging="480"/>
-      </w:pPr>
-    </w:lvl>
-    <w:lvl w:ilvl="2">
-      <w:numFmt w:val="bullet"/>
-      <w:lvlText w:val="•"/>
-      <w:lvlJc w:val="left"/>
-      <w:pPr>
-        <w:tabs>
-          <w:tab w:val="num" w:pos="1440"/>
-        </w:tabs>
-        <w:ind w:left="1920" w:hanging="480"/>
-      </w:pPr>
-    </w:lvl>
-    <w:lvl w:ilvl="3">
-      <w:numFmt w:val="bullet"/>
-      <w:lvlText w:val="–"/>
-      <w:lvlJc w:val="left"/>
-      <w:pPr>
-        <w:tabs>
-          <w:tab w:val="num" w:pos="2160"/>
-        </w:tabs>
-        <w:ind w:left="2640" w:hanging="480"/>
-      </w:pPr>
-    </w:lvl>
-    <w:lvl w:ilvl="4">
-      <w:numFmt w:val="bullet"/>
-      <w:lvlText w:val="•"/>
-      <w:lvlJc w:val="left"/>
-      <w:pPr>
-        <w:tabs>
-          <w:tab w:val="num" w:pos="2880"/>
-        </w:tabs>
-        <w:ind w:left="3360" w:hanging="480"/>
-      </w:pPr>
-    </w:lvl>
-    <w:lvl w:ilvl="5">
-      <w:numFmt w:val="bullet"/>
-      <w:lvlText w:val="–"/>
-      <w:lvlJc w:val="left"/>
-      <w:pPr>
-        <w:tabs>
-          <w:tab w:val="num" w:pos="3600"/>
-        </w:tabs>
-        <w:ind w:left="4080" w:hanging="480"/>
-      </w:pPr>
-    </w:lvl>
-    <w:lvl w:ilvl="6">
-      <w:numFmt w:val="bullet"/>
-      <w:lvlText w:val="•"/>
-      <w:lvlJc w:val="left"/>
-      <w:pPr>
-        <w:tabs>
-          <w:tab w:val="num" w:pos="4320"/>
-        </w:tabs>
-        <w:ind w:left="4800" w:hanging="480"/>
-      </w:pPr>
-    </w:lvl>
-    <w:lvl w:ilvl="7">
-      <w:numFmt w:val="bullet"/>
-      <w:lvlText w:val="–"/>
-      <w:lvlJc w:val="left"/>
-      <w:pPr>
-        <w:tabs>
-          <w:tab w:val="num" w:pos="5040"/>
-        </w:tabs>
-        <w:ind w:left="5520" w:hanging="480"/>
-      </w:pPr>
-    </w:lvl>
-    <w:lvl w:ilvl="8">
-      <w:numFmt w:val="bullet"/>
-      <w:lvlText w:val="•"/>
-      <w:lvlJc w:val="left"/>
-      <w:pPr>
-        <w:tabs>
-          <w:tab w:val="num" w:pos="5760"/>
-        </w:tabs>
-        <w:ind w:left="6240" w:hanging="480"/>
-      </w:pPr>
-    </w:lvl>
-  </w:abstractNum>
-  <w:abstractNum w:abstractNumId="99411">
-    <w:nsid w:val="71315dca"/>
     <w:multiLevelType w:val="multilevel"/>
     <w:lvl w:ilvl="0">
       <w:start w:val="1"/>
@@ -16454,6 +16459,109 @@
       <w:start w:val="1"/>
       <w:numFmt w:val="decimal"/>
       <w:lvlText w:val="%9."/>
+      <w:lvlJc w:val="left"/>
+      <w:pPr>
+        <w:tabs>
+          <w:tab w:val="num" w:pos="5760"/>
+        </w:tabs>
+        <w:ind w:left="6240" w:hanging="480"/>
+      </w:pPr>
+    </w:lvl>
+  </w:abstractNum>
+  <w:abstractNum w:abstractNumId="991">
+    <w:nsid w:val="71315dca"/>
+    <w:multiLevelType w:val="multilevel"/>
+    <w:lvl w:ilvl="0">
+      <w:numFmt w:val="bullet"/>
+      <w:lvlText w:val="•"/>
+      <w:lvlJc w:val="left"/>
+      <w:pPr>
+        <w:tabs>
+          <w:tab w:val="num" w:pos="0"/>
+        </w:tabs>
+        <w:ind w:left="480" w:hanging="480"/>
+      </w:pPr>
+    </w:lvl>
+    <w:lvl w:ilvl="1">
+      <w:numFmt w:val="bullet"/>
+      <w:lvlText w:val="–"/>
+      <w:lvlJc w:val="left"/>
+      <w:pPr>
+        <w:tabs>
+          <w:tab w:val="num" w:pos="720"/>
+        </w:tabs>
+        <w:ind w:left="1200" w:hanging="480"/>
+      </w:pPr>
+    </w:lvl>
+    <w:lvl w:ilvl="2">
+      <w:numFmt w:val="bullet"/>
+      <w:lvlText w:val="•"/>
+      <w:lvlJc w:val="left"/>
+      <w:pPr>
+        <w:tabs>
+          <w:tab w:val="num" w:pos="1440"/>
+        </w:tabs>
+        <w:ind w:left="1920" w:hanging="480"/>
+      </w:pPr>
+    </w:lvl>
+    <w:lvl w:ilvl="3">
+      <w:numFmt w:val="bullet"/>
+      <w:lvlText w:val="–"/>
+      <w:lvlJc w:val="left"/>
+      <w:pPr>
+        <w:tabs>
+          <w:tab w:val="num" w:pos="2160"/>
+        </w:tabs>
+        <w:ind w:left="2640" w:hanging="480"/>
+      </w:pPr>
+    </w:lvl>
+    <w:lvl w:ilvl="4">
+      <w:numFmt w:val="bullet"/>
+      <w:lvlText w:val="•"/>
+      <w:lvlJc w:val="left"/>
+      <w:pPr>
+        <w:tabs>
+          <w:tab w:val="num" w:pos="2880"/>
+        </w:tabs>
+        <w:ind w:left="3360" w:hanging="480"/>
+      </w:pPr>
+    </w:lvl>
+    <w:lvl w:ilvl="5">
+      <w:numFmt w:val="bullet"/>
+      <w:lvlText w:val="–"/>
+      <w:lvlJc w:val="left"/>
+      <w:pPr>
+        <w:tabs>
+          <w:tab w:val="num" w:pos="3600"/>
+        </w:tabs>
+        <w:ind w:left="4080" w:hanging="480"/>
+      </w:pPr>
+    </w:lvl>
+    <w:lvl w:ilvl="6">
+      <w:numFmt w:val="bullet"/>
+      <w:lvlText w:val="•"/>
+      <w:lvlJc w:val="left"/>
+      <w:pPr>
+        <w:tabs>
+          <w:tab w:val="num" w:pos="4320"/>
+        </w:tabs>
+        <w:ind w:left="4800" w:hanging="480"/>
+      </w:pPr>
+    </w:lvl>
+    <w:lvl w:ilvl="7">
+      <w:numFmt w:val="bullet"/>
+      <w:lvlText w:val="–"/>
+      <w:lvlJc w:val="left"/>
+      <w:pPr>
+        <w:tabs>
+          <w:tab w:val="num" w:pos="5040"/>
+        </w:tabs>
+        <w:ind w:left="5520" w:hanging="480"/>
+      </w:pPr>
+    </w:lvl>
+    <w:lvl w:ilvl="8">
+      <w:numFmt w:val="bullet"/>
+      <w:lvlText w:val="•"/>
       <w:lvlJc w:val="left"/>
       <w:pPr>
         <w:tabs>
@@ -16533,7 +16641,34 @@
     <w:abstractNumId w:val="990"/>
   </w:num>
   <w:num w:numId="1001">
-    <w:abstractNumId w:val="991"/>
+    <w:abstractNumId w:val="99411"/>
+    <w:lvlOverride w:ilvl="0">
+      <w:startOverride w:val="1"/>
+    </w:lvlOverride>
+    <w:lvlOverride w:ilvl="1">
+      <w:startOverride w:val="1"/>
+    </w:lvlOverride>
+    <w:lvlOverride w:ilvl="2">
+      <w:startOverride w:val="1"/>
+    </w:lvlOverride>
+    <w:lvlOverride w:ilvl="3">
+      <w:startOverride w:val="1"/>
+    </w:lvlOverride>
+    <w:lvlOverride w:ilvl="4">
+      <w:startOverride w:val="1"/>
+    </w:lvlOverride>
+    <w:lvlOverride w:ilvl="5">
+      <w:startOverride w:val="1"/>
+    </w:lvlOverride>
+    <w:lvlOverride w:ilvl="6">
+      <w:startOverride w:val="1"/>
+    </w:lvlOverride>
+    <w:lvlOverride w:ilvl="7">
+      <w:startOverride w:val="1"/>
+    </w:lvlOverride>
+    <w:lvlOverride w:ilvl="8">
+      <w:startOverride w:val="1"/>
+    </w:lvlOverride>
   </w:num>
   <w:num w:numId="1002">
     <w:abstractNumId w:val="99411"/>
@@ -16596,6 +16731,9 @@
     </w:lvlOverride>
   </w:num>
   <w:num w:numId="1004">
+    <w:abstractNumId w:val="991"/>
+  </w:num>
+  <w:num w:numId="1005">
     <w:abstractNumId w:val="991"/>
   </w:num>
 </w:numbering>

</xml_diff>

<commit_message>
edited to fit to 3500 word limit
</commit_message>
<xml_diff>
--- a/manuscript/index.docx
+++ b/manuscript/index.docx
@@ -196,6 +196,21 @@
       </w:r>
       <w:r>
         <w:t xml:space="preserve">Ana Lopez-Filici MHSc(HA), HBSc, CCAA, RRT</w:t>
+      </w:r>
+      <w:r>
+        <w:rPr>
+          <w:vertAlign w:val="superscript"/>
+        </w:rPr>
+        <w:t xml:space="preserve">4</w:t>
+      </w:r>
+      <w:r>
+        <w:t xml:space="preserve">,</w:t>
+      </w:r>
+      <w:r>
+        <w:t xml:space="preserve"> </w:t>
+      </w:r>
+      <w:r>
+        <w:t xml:space="preserve">Pheobe Lam M.Ed, H.BSc, RRT, CCAA, FCSRT</w:t>
       </w:r>
       <w:r>
         <w:rPr>
@@ -388,7 +403,7 @@
         <w:pStyle w:val="BodyText"/>
       </w:pPr>
       <w:r>
-        <w:t xml:space="preserve">High flow nasal oxygen (HFNO) permits flows of heated, humidified gas via nasal prongs at up to 70 liters per minute. Delivering oxygen at such high flow rates has multiple physiological effects that may better support the vulnerable breathing state of patients during procedural sedation. The objective of this study was to investigate the effects of HFNO in comparison to standard facemask oxygen during cardiac implantable electronic device (CIED) procedures performed with procedural sedation.</w:t>
+        <w:t xml:space="preserve">High flow nasal oxygen (HFNO) permits flows of heated, humidified gas via nasal prongs at up to 70L/min. Delivering oxygen at such high flow-rates has multiple physiological effects that may better support the vulnerable breathing state of patients during procedural sedation. The objective of this study was to investigate the effects of HFNO in comparison to standard facemask oxygen during cardiac implantable electronic device (CIED) procedures performed with procedural sedation.</w:t>
       </w:r>
     </w:p>
     <w:p>
@@ -405,7 +420,7 @@
         <w:t xml:space="preserve"> </w:t>
       </w:r>
       <w:r>
-        <w:t xml:space="preserve">A randomized controlled trial design was used with participants randomized in a 1:1 ratio to receive oxygen supplementation through a facemask as per usual practice or to receive high flow nasal oxygen during procedural sedation administered Anesthesia Assistants under the supervision of an Anesthesiologist. High flow nasal oxygen was delivered at 50 liters per minute with a 50:50 oxygen to air ratio. The oxygen flow rate for partcipants randomized to facemask oxygen was ≥ 10 liters per minute. Ventilation status was measured continuously using a transcutaneous carbon dioxide monitor. Peak TcCO</w:t>
+        <w:t xml:space="preserve">A randomized controlled trial design was used with participants randomized in a 1:1 ratio to receive oxygen supplementation through a facemask as per usual practice or to receive HFNO during procedural sedation administered Anesthesia Assistants under the supervision of an Anesthesiologist. HFNO was delivered at 50L/min with a 50:50 oxygen to air ratio. The oxygen flow-rate for partcipants randomized to facemask oxygen was ≥ 10L/min. Ventilation status was measured continuously using a transcutaneous carbon dioxide monitor. Peak TcCO</w:t>
       </w:r>
       <w:r>
         <w:rPr>
@@ -460,7 +475,7 @@
         <w:t xml:space="preserve"> </w:t>
       </w:r>
       <w:r>
-        <w:t xml:space="preserve">between groups was 0.0mmHg (95% CI = -1.34 to 1.38). The estimated effect did not exceed 4 mmHg in either direction with high probability and there was no discernable trend observed in how the effect varied with procedure time. There is a high probability that the difference in satisfaction with sedation between groups is minimal (95% CI = -0.33 to 0.23). The probability that patients are more likely to rate comfort with the oxygen supplementation device higher with HFNO compared to the facemask is 0.70. The odds of Anesthesia Assistants being more likely to rate the use of the oxygen supplementation device as more easy to use in the facemask group was 3 times that of the HFNO group (95% CI = 1 to 7 times). The odds of Anesthesia Assistants being more likely to rate their ability to maintain oxygen saturations as easy in the facemask group was 10 times that of the HFNO group (95% CI = 3 to 20 times). Minor adverse sedation events related to airway and breathing were 6.4 times more likely to occur in the HFNO group, but this estimate is imprecise (1.3 times to 43 times more likely). A similar number of participants in the high flow nasal oxygen group (n=8; 12%) experienced an oxygen desaturation event in comparison with the facemask oxygen group (n=7; 11%). (1.2; 95% CI = 0.37 to 3.75). The probabity that oxygen desaturations were more severe in the HFNO group was 0.83.</w:t>
+        <w:t xml:space="preserve">between groups was 0.0mmHg (95% CI = -1.34 to 1.38). The estimated effect did not exceed 4 mmHg in either direction with high probability and there was no discernable trend observed in how the effect varied with procedure time. There is a high probability that the difference in satisfaction with sedation between groups is minimal (95% CI = -0.33 to 0.23). The probability that patients are more likely to rate comfort with the oxygen supplementation device higher with HFNO compared to the facemask is 0.70. The odds of Anesthesia Assistants being more likely to rate the use of the oxygen supplementation device as more easy to use in the facemask group was 3 times that of the HFNO group (95% CI = 1 to 7 times). The odds of Anesthesia Assistants being more likely to rate their ability to maintain oxygen saturations as easy in the facemask group was 10 times that of the HFNO group (95% CI = 3 to 20 times). Minor adverse sedation events related to airway and breathing were 6.4 times more likely to occur in the HFNO group, but this estimate is imprecise (1.3 times to 43 times more likely). A similar number of participants in the HFNO group (n=8; 12%) experienced an oxygen desaturation event in comparison with the facemask oxygen group (n=7; 11%). (1.2; 95% CI = 0.37 to 3.75). The probabity that oxygen desaturations were more severe in the HFNO group was 0.83.</w:t>
       </w:r>
     </w:p>
     <w:p>
@@ -479,7 +494,7 @@
         <w:pStyle w:val="BodyText"/>
       </w:pPr>
       <w:r>
-        <w:t xml:space="preserve">We investigated the effects of using HFNO with the flow rate and oxygen to air ratio set to deliver a FiO</w:t>
+        <w:t xml:space="preserve">We investigated the effects of using HFNO with the flow-rate and oxygen to air ratio set to deliver a FiO</w:t>
       </w:r>
       <w:r>
         <w:rPr>
@@ -495,6 +510,23 @@
       </w:r>
     </w:p>
     <w:p>
+      <w:pPr>
+        <w:pStyle w:val="BodyText"/>
+      </w:pPr>
+      <w:r>
+        <w:rPr>
+          <w:b/>
+        </w:rPr>
+        <w:t xml:space="preserve">Trial registration number:</w:t>
+      </w:r>
+      <w:r>
+        <w:t xml:space="preserve"> </w:t>
+      </w:r>
+      <w:r>
+        <w:t xml:space="preserve">NCT03858257</w:t>
+      </w:r>
+    </w:p>
+    <w:p>
       <w:r>
         <w:br w:type="page"/>
       </w:r>
@@ -526,7 +558,7 @@
         <w:t xml:space="preserve"> </w:t>
       </w:r>
       <w:r>
-        <w:t xml:space="preserve">Prophylactic oxygen supplementation is usually administered to reduce risk of hypoxemia arising from sedation-induced hypoventilation and apnea.</w:t>
+        <w:t xml:space="preserve">Oxygen supplementation is administered to reduce hypoxemia from sedation-induced hypoventilation.</w:t>
       </w:r>
       <w:r>
         <w:rPr>
@@ -538,7 +570,7 @@
         <w:t xml:space="preserve"> </w:t>
       </w:r>
       <w:r>
-        <w:t xml:space="preserve">High flow nasal oxygen (HFNO) is a promising device for oxygen supplementation in critical care and anesthesia.</w:t>
+        <w:t xml:space="preserve">High flow nasal oxygen (HFNO) is a promising device for oxygen supplementation.</w:t>
       </w:r>
       <w:r>
         <w:rPr>
@@ -550,7 +582,7 @@
         <w:t xml:space="preserve"> </w:t>
       </w:r>
       <w:r>
-        <w:t xml:space="preserve">HFNO devices allow for heated, humidified gas with a titratable oxygen:air ratio to be administered via nasal prongs at up to 70 liters per minute. Delivering oxygen supplementation at such high flow rates has multiple physiological effects that may better support the vulnerable breathing state of patients during procedural sedation compared with the standard approach, which is typically a facemask or nasal cannula. In particular, one of the proposed physiological effects of HFNO is that it facilitates active gas exchange during times of apnea due to the highly turbulent supraglottic flow vortices.</w:t>
+        <w:t xml:space="preserve">HFNO allows for heated, humidified gas with a titratable oxygen:air ratio to be administered via nasal prongs at up to 70L/min. Delivering oxygen supplementation at such high flow-rates has physiological effects that may support the vulnerable breathing state of patients during procedural sedation. In particular, one of the proposed physiological effects of HFNO is that it facilitates active gas exchange during times of apnea due to turbulent supraglottic flow vortices.</w:t>
       </w:r>
       <w:r>
         <w:rPr>
@@ -562,7 +594,7 @@
         <w:t xml:space="preserve"> </w:t>
       </w:r>
       <w:r>
-        <w:t xml:space="preserve">The effects of the potential disadvantages of using HFNO during sedation should also be evaluated. It is possible that the potential gains arising from delivering oxygen supplementation through the HFNO device may be offset by reduced ability to monitor ventilation from capnography waveforms when it is being used due to exhaled carbon dioxide concentrations being</w:t>
+        <w:t xml:space="preserve">The effects of the potential disadvantages of using HFNO during sedation should also be evaluated. It is possible that the potential gains arising from the HFNO device may be offset by reduced ability to monitor ventilation from capnography waveforms when it is being used, as exhaled carbon dioxide concentrations are</w:t>
       </w:r>
       <w:r>
         <w:t xml:space="preserve"> </w:t>
@@ -580,7 +612,7 @@
         <w:t xml:space="preserve"> </w:t>
       </w:r>
       <w:r>
-        <w:t xml:space="preserve">by the high flows of gas. Furthermore, recent guidelines from the American Society of Anesthesiology have stated that there is insufficient evidence regarding which methods of supplemental oxygen administration (e.g., nasal cannula, face mask, or specialized devices such as HFNO) are more effective.</w:t>
+        <w:t xml:space="preserve">by the high gas flow. Guidelines from the American Society of Anesthesiology have stated that there is insufficient evidence regarding which supplemental oxygen device (e.g., nasal cannula, face mask, or specialized devices such as HFNO) is most effective.</w:t>
       </w:r>
       <w:r>
         <w:rPr>
@@ -592,7 +624,7 @@
         <w:t xml:space="preserve"> </w:t>
       </w:r>
       <w:r>
-        <w:t xml:space="preserve">The objective of this study was to investigate the effects of HFNO in comparison to standard facemask oxygen during cardiac implantable electronic device procedures performed with procedural sedation.</w:t>
+        <w:t xml:space="preserve">The objective of this study was to investigate the effects of HFNO in comparison to facemask oxygen during CIED procedures performed with procedural sedation.</w:t>
       </w:r>
     </w:p>
     <w:p>
@@ -620,7 +652,7 @@
         <w:pStyle w:val="FirstParagraph"/>
       </w:pPr>
       <w:r>
-        <w:t xml:space="preserve">A randomized controlled trial design was used with participants randomized in a 1:1 ratio to the following treatment conditions:</w:t>
+        <w:t xml:space="preserve">A randomized controlled trial design was used with participants 1:1 randomized to:</w:t>
       </w:r>
     </w:p>
     <w:p>
@@ -632,7 +664,7 @@
         </w:numPr>
       </w:pPr>
       <w:r>
-        <w:t xml:space="preserve">Oxygen supplementation through a standard facemask; or</w:t>
+        <w:t xml:space="preserve">Facemask oxygen; or</w:t>
       </w:r>
     </w:p>
     <w:p>
@@ -649,6 +681,14 @@
     </w:p>
     <w:p>
       <w:pPr>
+        <w:pStyle w:val="FirstParagraph"/>
+      </w:pPr>
+      <w:r>
+        <w:t xml:space="preserve">Informed consent was obtained, and the study protocol conforms to the 1975 Declaration of Helsinki as reflected by the hospital research ethics board approval (18-6343). The trial was prospectively registered (NCT03858257).</w:t>
+      </w:r>
+    </w:p>
+    <w:p>
+      <w:pPr>
         <w:pStyle w:val="Heading3"/>
       </w:pPr>
       <w:bookmarkStart w:id="25" w:name="participants"/>
@@ -662,7 +702,7 @@
         <w:pStyle w:val="FirstParagraph"/>
       </w:pPr>
       <w:r>
-        <w:t xml:space="preserve">Adults undergoing an elective cardiac implantable electronic device procedure with sedation administered by an Anesthesia Assistant (de novo and replacement/revision procedures) were included. As per the hospital’s policy for conscious sedation administered by Anesthesia Assistants, these patients were determined by the Anesthesiologist to be appropriate to receive care from the Anesthesia Assistants.</w:t>
+        <w:t xml:space="preserve">Adults undergoing an elective CIED procedure with sedation administered by an Anesthesia Assistant were included.</w:t>
       </w:r>
     </w:p>
     <w:p>
@@ -685,7 +725,7 @@
         </w:numPr>
       </w:pPr>
       <w:r>
-        <w:t xml:space="preserve">Under 16 years of age.</w:t>
+        <w:t xml:space="preserve">Under 16 years.</w:t>
       </w:r>
     </w:p>
     <w:p>
@@ -709,7 +749,7 @@
         </w:numPr>
       </w:pPr>
       <w:r>
-        <w:t xml:space="preserve">Diagnosed respiratory condition with confirmed current hypercapnia defined as confirmed PaCO</w:t>
+        <w:t xml:space="preserve">Diagnosed respiratory condition with current hypercapnia defined as PaCO</w:t>
       </w:r>
       <w:r>
         <w:rPr>
@@ -721,7 +761,7 @@
         <w:t xml:space="preserve"> </w:t>
       </w:r>
       <w:r>
-        <w:t xml:space="preserve">during current admission over 45mmHg.</w:t>
+        <w:t xml:space="preserve">during admission over 45mmHg.</w:t>
       </w:r>
     </w:p>
     <w:p>
@@ -745,7 +785,7 @@
         </w:numPr>
       </w:pPr>
       <w:r>
-        <w:t xml:space="preserve">Transesophageal echocardiography planned for the procedure.</w:t>
+        <w:t xml:space="preserve">Planned transesophageal echocardiography.</w:t>
       </w:r>
     </w:p>
     <w:p>
@@ -757,7 +797,7 @@
         </w:numPr>
       </w:pPr>
       <w:r>
-        <w:t xml:space="preserve">Active nasal bleeding.</w:t>
+        <w:t xml:space="preserve">Active nasal-bleeding.</w:t>
       </w:r>
     </w:p>
     <w:p>
@@ -781,7 +821,7 @@
         </w:numPr>
       </w:pPr>
       <w:r>
-        <w:t xml:space="preserve">Recent upper airway surgery or base of skull fracture.</w:t>
+        <w:t xml:space="preserve">Recent upper-airway surgery or base of skull fracture.</w:t>
       </w:r>
     </w:p>
     <w:p>
@@ -793,7 +833,7 @@
         </w:numPr>
       </w:pPr>
       <w:r>
-        <w:t xml:space="preserve">Previous participation in the study.</w:t>
+        <w:t xml:space="preserve">Previous participation.</w:t>
       </w:r>
     </w:p>
     <w:p>
@@ -809,47 +849,6 @@
     <w:p>
       <w:pPr>
         <w:pStyle w:val="FirstParagraph"/>
-      </w:pPr>
-      <w:r>
-        <w:t xml:space="preserve">All randomized participants received usual care in regard to the medications used for sedation and physiological monitoring or other interventions to support respiratory function that are considered necessary to be initiated during the procedure by the clinicians. As per the hospital policy for sedation administered by Anesthesia Assistants, oxygen therapy is administered as indicated and prescribed to maintain oxygen saturation greater than 93%. In this study, Anesthesia Assistants followed this policy. Also in accordance with this hospital policy, the Anesthesia Assistants administer a combination of sedation to target the level of conscious sedation, which is defined as</w:t>
-      </w:r>
-      <w:r>
-        <w:t xml:space="preserve"> </w:t>
-      </w:r>
-      <w:r>
-        <w:t xml:space="preserve">“</w:t>
-      </w:r>
-      <w:r>
-        <w:t xml:space="preserve">A drug-induced depression of consciousness during which patients respond purposefully to verbal commands, either alone or accompanied by light tactile stimulation.</w:t>
-      </w:r>
-      <w:r>
-        <w:t xml:space="preserve">”</w:t>
-      </w:r>
-      <w:r>
-        <w:t xml:space="preserve"> </w:t>
-      </w:r>
-      <w:r>
-        <w:t xml:space="preserve">As such, by practicing in accordance with this hospital policy, the level of sedation being administered by the Anesthesia Assistant for participants included in this trial was</w:t>
-      </w:r>
-      <w:r>
-        <w:t xml:space="preserve"> </w:t>
-      </w:r>
-      <w:r>
-        <w:t xml:space="preserve">‘</w:t>
-      </w:r>
-      <w:r>
-        <w:t xml:space="preserve">standardized</w:t>
-      </w:r>
-      <w:r>
-        <w:t xml:space="preserve">’</w:t>
-      </w:r>
-      <w:r>
-        <w:t xml:space="preserve">. The hospital policy does not stipulate any dose ranges of the different classes of sedative medications to be used and there were no restrictions on the type or dose of sedation used by Anesthesia Assistants as part of this trial. The actual doses of sedation were recorded. Only the device used for oxygen supplementation delivery differed between groups in the following ways:</w:t>
-      </w:r>
-    </w:p>
-    <w:p>
-      <w:pPr>
-        <w:pStyle w:val="BodyText"/>
       </w:pPr>
       <w:r>
         <w:rPr>
@@ -863,7 +862,7 @@
         <w:pStyle w:val="BodyText"/>
       </w:pPr>
       <w:r>
-        <w:t xml:space="preserve">Supplemental oxygen through a facemask with the flow rate chosen by the clinician responsible for sedation as per their standard practice.</w:t>
+        <w:t xml:space="preserve">Supplemental oxygen through a facemask with the flow-rate chosen by the Anaesthesia Assistant as per their standard practice.</w:t>
       </w:r>
     </w:p>
     <w:p>
@@ -900,7 +899,7 @@
         <w:t xml:space="preserve"> </w:t>
       </w:r>
       <w:r>
-        <w:t xml:space="preserve">setting (ranges 30-32º Celsius) and titrated downwards if the patient complained of irritation. The gas flow rate was commenced at 30 liters per minute prior to sedation administration and titrated up to 50 liters per minute as tolerated by the patient after sedative medication was administered. The fraction of oxygen in the gas was commenced at 50% but could be titrated according to patient requirements (i.e. increased if there is evidence of hypoventilation, airway obstruction or inadequate oxygenation, decreased during use of diathermy). Anesthesia Assistants at the site were provided with training in the use of this mode of oxygen delivery prior to study commencement by the research team.</w:t>
+        <w:t xml:space="preserve">setting (ranges 30-32º Celsius) and titrated downwards if the patient complained of irritation. The gas flow-rate was commenced at 30L/min prior to sedation administration and titrated up to 50L/min as tolerated by the patient after sedative medication was administered. The fraction of oxygen in the gas was commenced at 50% but could be titrated according to patient requirements.</w:t>
       </w:r>
     </w:p>
     <w:p>
@@ -919,7 +918,7 @@
         <w:pStyle w:val="BodyText"/>
       </w:pPr>
       <w:r>
-        <w:t xml:space="preserve">There were no restrictions on concomitant care. Anesthesia Assistants were permitted to use whichever devices for physiological monitoring that they deemed were required and titrate sedation according to their usual practice. For ventilation monitoring, Anesthesia Assistants elected to use capnography regardless of whether supplemental oxygen was delivered via HFNO or a standard facemask. The standard facemask had an integrated CO</w:t>
+        <w:t xml:space="preserve">There were no restrictions on concomitant care. Anesthesia Assistants were permitted to use whichever devices for physiological monitoring that they deemed were required and titrate sedation according to their usual practice. Concomiitant care most relevant to this trial was the use of capnography. Anesthesia Assistants elected to use capnography regardless of whether supplemental oxygen was delivered via HFNO or facemask. The facemask had an integrated CO</w:t>
       </w:r>
       <w:r>
         <w:rPr>
@@ -931,7 +930,7 @@
         <w:t xml:space="preserve"> </w:t>
       </w:r>
       <w:r>
-        <w:t xml:space="preserve">sampling line that could be connected to the the sidestream capnography sampling port of the anesthesia machine. For participants randomized to HFNO, Anesthesia Assistants were able to use the integrated CO</w:t>
+        <w:t xml:space="preserve">sampling line. For participants randomized to HFNO, Anesthesia Assistants were used the CO</w:t>
       </w:r>
       <w:r>
         <w:rPr>
@@ -943,7 +942,7 @@
         <w:t xml:space="preserve"> </w:t>
       </w:r>
       <w:r>
-        <w:t xml:space="preserve">sampling adapter in the latest model of the HFNO nasal cannula for the majority of patients in the study (all those recruited after September 2019). Prior to this newest model being available, Anesthesia Assistants used capnography to monitor ventilation by placing a facemask with an integrated CO</w:t>
+        <w:t xml:space="preserve">sampling adapter integrated with the latest model of the HFNO nasal cannula for the majority of participants (all those recruited after September 2019). Prior to this model becoming available, Anesthesia Assistants placed a facemask with an integrated CO</w:t>
       </w:r>
       <w:r>
         <w:rPr>
@@ -985,7 +984,7 @@
         <w:pStyle w:val="FirstParagraph"/>
       </w:pPr>
       <w:r>
-        <w:t xml:space="preserve">The selection of outcomes was informed by recommendations from the Sedation Consortium on Endpoints and Procedures for Treatment, Education and Research (SCEPTER) to assess differences between groups regarding the safety and efficacy of sedation.</w:t>
+        <w:t xml:space="preserve">Ooutcome selection was informed by recommendations from the Sedation Consortium on Endpoints and Procedures for Treatment, Education and Research (SCEPTER).</w:t>
       </w:r>
       <w:r>
         <w:rPr>
@@ -993,13 +992,11 @@
         </w:rPr>
         <w:t xml:space="preserve">7,8</w:t>
       </w:r>
-    </w:p>
-    <w:p>
-      <w:pPr>
-        <w:pStyle w:val="BodyText"/>
-      </w:pPr>
-      <w:r>
-        <w:t xml:space="preserve">The primary outcome was peak transcutaneous carbon dioxide ( TcCO</w:t>
+      <w:r>
+        <w:t xml:space="preserve"> </w:t>
+      </w:r>
+      <w:r>
+        <w:t xml:space="preserve">The primary outcome was peak transcutaneous carbon dioxide (TcCO</w:t>
       </w:r>
       <w:r>
         <w:rPr>
@@ -1020,7 +1017,16 @@
         </w:numPr>
       </w:pPr>
       <w:r>
-        <w:t xml:space="preserve">Mean transcutaneous carbon dioxide concentration measured throughout the whole procedure using the VSign 2 sensor.</w:t>
+        <w:t xml:space="preserve">Mean TcCO</w:t>
+      </w:r>
+      <w:r>
+        <w:rPr>
+          <w:vertAlign w:val="subscript"/>
+        </w:rPr>
+        <w:t xml:space="preserve">2</w:t>
+      </w:r>
+      <w:r>
+        <w:t xml:space="preserve">.</w:t>
       </w:r>
     </w:p>
     <w:p>
@@ -1032,7 +1038,19 @@
         </w:numPr>
       </w:pPr>
       <w:r>
-        <w:t xml:space="preserve">Trajectory of transcutaneous carbon dioxide concentration as a function of time throughout the whole procedure using the VSign 2 sensor.</w:t>
+        <w:t xml:space="preserve">Trajectory of TcCO</w:t>
+      </w:r>
+      <w:r>
+        <w:rPr>
+          <w:vertAlign w:val="subscript"/>
+        </w:rPr>
+        <w:t xml:space="preserve">2</w:t>
+      </w:r>
+      <w:r>
+        <w:t xml:space="preserve"> </w:t>
+      </w:r>
+      <w:r>
+        <w:t xml:space="preserve">as a function of time.</w:t>
       </w:r>
     </w:p>
     <w:p>
@@ -1053,7 +1071,7 @@
         <w:t xml:space="preserve">DESAT</w:t>
       </w:r>
       <w:r>
-        <w:t xml:space="preserve">): This is a composite measure comprising the incidence, depth, and duration of oxygen desaturation events. It is calculated as the difference between the threshold (90%) and actual oxygen saturation (SpO</w:t>
+        <w:t xml:space="preserve">). This is the difference between the threshold (90%) and actual oxygen saturation (SpO</w:t>
       </w:r>
       <w:r>
         <w:rPr>
@@ -1062,7 +1080,7 @@
         <w:t xml:space="preserve">2</w:t>
       </w:r>
       <w:r>
-        <w:t xml:space="preserve">) summed every minute during which oxygen saturation was below threshold).</w:t>
+        <w:t xml:space="preserve">) summed every minute during which oxygen saturation was below the threshold.</w:t>
       </w:r>
     </w:p>
     <w:p>
@@ -1074,7 +1092,7 @@
         </w:numPr>
       </w:pPr>
       <w:r>
-        <w:t xml:space="preserve">Adverse sedation events: measured using the Tracking and reporting outcomes of procedural sedation (TROOPS) tool at the end of procedures.</w:t>
+        <w:t xml:space="preserve">Adverse sedation events, measured using the Tracking and reporting outcomes of procedural sedation (TROOPS) tool.</w:t>
       </w:r>
     </w:p>
     <w:p>
@@ -1086,7 +1104,7 @@
         </w:numPr>
       </w:pPr>
       <w:r>
-        <w:t xml:space="preserve">Patient satisfaction with sedation: The Iowa Satisfaction with Anesthesia Scale (ISAS) will be used to measure patient satisfaction with the anesthetic used during the procedure performed.</w:t>
+        <w:t xml:space="preserve">Patient satisfaction with sedation.</w:t>
       </w:r>
     </w:p>
     <w:p>
@@ -1098,7 +1116,7 @@
         </w:numPr>
       </w:pPr>
       <w:r>
-        <w:t xml:space="preserve">Patient comfort of oxygen delivery: Participants will be asked to rate at the end of procedures their perceived overall comfort with the oxygen delivery device used during the procedure using a 6-level ratings scale.</w:t>
+        <w:t xml:space="preserve">Comfort of the oxygen delivery device.</w:t>
       </w:r>
     </w:p>
     <w:p>
@@ -1150,7 +1168,7 @@
         <w:pStyle w:val="FirstParagraph"/>
       </w:pPr>
       <w:r>
-        <w:t xml:space="preserve">Transcutaneous carbon dioxide concentrations were measured continuously using the Sentec Digital Monitoring system with VSign 2 sensor. TcCO</w:t>
+        <w:t xml:space="preserve">TcCO</w:t>
       </w:r>
       <w:r>
         <w:rPr>
@@ -1162,7 +1180,7 @@
         <w:t xml:space="preserve"> </w:t>
       </w:r>
       <w:r>
-        <w:t xml:space="preserve">monitoring provides continuous, accurate (mean bias -0.1 mmHg) and precise (95% limits of agreement within 6 mmHg) estimates of arterial CO</w:t>
+        <w:t xml:space="preserve">was measured continuously using the Sentec Digital Monitoring system with VSign 2 sensor. TcCO</w:t>
       </w:r>
       <w:r>
         <w:rPr>
@@ -1174,7 +1192,7 @@
         <w:t xml:space="preserve"> </w:t>
       </w:r>
       <w:r>
-        <w:t xml:space="preserve">(PaCO</w:t>
+        <w:t xml:space="preserve">monitoring provides continuous, accurate and precise estimates of PaCO</w:t>
       </w:r>
       <w:r>
         <w:rPr>
@@ -1183,7 +1201,7 @@
         <w:t xml:space="preserve">2</w:t>
       </w:r>
       <w:r>
-        <w:t xml:space="preserve">) when the sensor is placed on the earlobe.</w:t>
+        <w:t xml:space="preserve">.</w:t>
       </w:r>
       <w:r>
         <w:rPr>
@@ -1231,7 +1249,7 @@
         <w:t xml:space="preserve"> </w:t>
       </w:r>
       <w:r>
-        <w:t xml:space="preserve">The RA attached the Sentec VSign 2 sensor to the participant’s forehead using a multi-site attachment ring. Once the Sentec Digital Monitoring System displayed a stabilized TcCO</w:t>
+        <w:t xml:space="preserve">The Sentec VSign 2 sensor was attached to the forehead. Once the TcCO</w:t>
       </w:r>
       <w:r>
         <w:rPr>
@@ -1243,15 +1261,7 @@
         <w:t xml:space="preserve"> </w:t>
       </w:r>
       <w:r>
-        <w:t xml:space="preserve">level, the monitor was covered with a drape so that it was not visible to research staff or clinicians. The monitor was not used by the clinicians to guide treatment. Data were downloaded after procedures for analysis.</w:t>
-      </w:r>
-    </w:p>
-    <w:p>
-      <w:pPr>
-        <w:pStyle w:val="BodyText"/>
-      </w:pPr>
-      <w:r>
-        <w:t xml:space="preserve">Percentage of hemoglobin saturated with oxygen (SpO</w:t>
+        <w:t xml:space="preserve">stabilized, the monitor was covered with a drape so that it was not visible to research staff or clinicians. The monitor was not used by the clinicians to guide treatment. TcCO</w:t>
       </w:r>
       <w:r>
         <w:rPr>
@@ -1260,7 +1270,10 @@
         <w:t xml:space="preserve">2</w:t>
       </w:r>
       <w:r>
-        <w:t xml:space="preserve">) was collected as part of routine practice. The recorded SpO</w:t>
+        <w:t xml:space="preserve"> </w:t>
+      </w:r>
+      <w:r>
+        <w:t xml:space="preserve">was sampled at a frequency of one measurement per second. The recorded SpO</w:t>
       </w:r>
       <w:r>
         <w:rPr>
@@ -1272,15 +1285,7 @@
         <w:t xml:space="preserve"> </w:t>
       </w:r>
       <w:r>
-        <w:t xml:space="preserve">was extracted from the Drug Reconciliation and Electronic Monitoring System at a frequency of one measurement per minute throughout procedures.</w:t>
-      </w:r>
-    </w:p>
-    <w:p>
-      <w:pPr>
-        <w:pStyle w:val="BodyText"/>
-      </w:pPr>
-      <w:r>
-        <w:t xml:space="preserve">Adverse sedation events were measured using the tracking and reporting outcomes of procedural sedation (TROOPS) tool.</w:t>
+        <w:t xml:space="preserve">was extracted from the Drug Reconciliation and Electronic Monitoring System at a frequency of one measurement per minute. Adverse sedation events were measured using the tracking and reporting outcomes of procedural sedation (TROOPS) tool.</w:t>
       </w:r>
       <w:r>
         <w:rPr>
@@ -1292,15 +1297,7 @@
         <w:t xml:space="preserve"> </w:t>
       </w:r>
       <w:r>
-        <w:t xml:space="preserve">Completion of the tool requires identification and description of the adverse event, the intervention, the outcome and the overall severity of the adverse event. The Anaesthesia Assistant completed this tool at the end of procedures.</w:t>
-      </w:r>
-    </w:p>
-    <w:p>
-      <w:pPr>
-        <w:pStyle w:val="BodyText"/>
-      </w:pPr>
-      <w:r>
-        <w:t xml:space="preserve">Satisfaction with sedation was measured using the Iowa Satisfaction with Anesthesia Scale (ISAS). The ISAS is a questionnaire that can be used to measure patient satisfaction with the anesthetic used during a procedure performed with sedation.</w:t>
+        <w:t xml:space="preserve">Satisfaction with sedation was measured using the Iowa Satisfaction with Anesthesia Scale (ISAS).</w:t>
       </w:r>
       <w:r>
         <w:rPr>
@@ -1312,304 +1309,7 @@
         <w:t xml:space="preserve"> </w:t>
       </w:r>
       <w:r>
-        <w:t xml:space="preserve">It contains 11 items and takes 4-5 minutes to complete. Comfort associated with oxygen delivery: Participants were asked to rate at the end of procedures their perceived overall comfort with the oxygen delivery device used during the procedure using a 6-level rating scale with ratings of</w:t>
-      </w:r>
-      <w:r>
-        <w:t xml:space="preserve"> </w:t>
-      </w:r>
-      <w:r>
-        <w:t xml:space="preserve">‘</w:t>
-      </w:r>
-      <w:r>
-        <w:t xml:space="preserve">maximal discomfort</w:t>
-      </w:r>
-      <w:r>
-        <w:t xml:space="preserve">’</w:t>
-      </w:r>
-      <w:r>
-        <w:t xml:space="preserve">,</w:t>
-      </w:r>
-      <w:r>
-        <w:t xml:space="preserve"> </w:t>
-      </w:r>
-      <w:r>
-        <w:t xml:space="preserve">‘</w:t>
-      </w:r>
-      <w:r>
-        <w:t xml:space="preserve">very uncomfortable</w:t>
-      </w:r>
-      <w:r>
-        <w:t xml:space="preserve">’</w:t>
-      </w:r>
-      <w:r>
-        <w:t xml:space="preserve">,</w:t>
-      </w:r>
-      <w:r>
-        <w:t xml:space="preserve"> </w:t>
-      </w:r>
-      <w:r>
-        <w:t xml:space="preserve">‘</w:t>
-      </w:r>
-      <w:r>
-        <w:t xml:space="preserve">uncomfortable</w:t>
-      </w:r>
-      <w:r>
-        <w:t xml:space="preserve">’</w:t>
-      </w:r>
-      <w:r>
-        <w:t xml:space="preserve">,</w:t>
-      </w:r>
-      <w:r>
-        <w:t xml:space="preserve"> </w:t>
-      </w:r>
-      <w:r>
-        <w:t xml:space="preserve">‘</w:t>
-      </w:r>
-      <w:r>
-        <w:t xml:space="preserve">comfortable</w:t>
-      </w:r>
-      <w:r>
-        <w:t xml:space="preserve">’</w:t>
-      </w:r>
-      <w:r>
-        <w:t xml:space="preserve">,</w:t>
-      </w:r>
-      <w:r>
-        <w:t xml:space="preserve"> </w:t>
-      </w:r>
-      <w:r>
-        <w:t xml:space="preserve">‘</w:t>
-      </w:r>
-      <w:r>
-        <w:t xml:space="preserve">very comfortable</w:t>
-      </w:r>
-      <w:r>
-        <w:t xml:space="preserve">’</w:t>
-      </w:r>
-      <w:r>
-        <w:t xml:space="preserve"> </w:t>
-      </w:r>
-      <w:r>
-        <w:t xml:space="preserve">and</w:t>
-      </w:r>
-      <w:r>
-        <w:t xml:space="preserve"> </w:t>
-      </w:r>
-      <w:r>
-        <w:t xml:space="preserve">‘</w:t>
-      </w:r>
-      <w:r>
-        <w:t xml:space="preserve">maximal comfort</w:t>
-      </w:r>
-      <w:r>
-        <w:t xml:space="preserve">’</w:t>
-      </w:r>
-      <w:r>
-        <w:t xml:space="preserve">.</w:t>
-      </w:r>
-    </w:p>
-    <w:p>
-      <w:pPr>
-        <w:pStyle w:val="BodyText"/>
-      </w:pPr>
-      <w:r>
-        <w:t xml:space="preserve">Adverse effects of delivering gas at a high flow rate through the nasal passages was assessed. The RA inspected intervention group participants’ skin integrity around the nasal region at the end of procedures to assess for these potentially anticipated as well as unanticipated adverse effects.</w:t>
-      </w:r>
-    </w:p>
-    <w:p>
-      <w:pPr>
-        <w:pStyle w:val="BodyText"/>
-      </w:pPr>
-      <w:r>
-        <w:t xml:space="preserve">Anaesthesia Assistants were asked to rate their: 1) perceived level of difficulty in maintaining oxygenation using a 6-level rating scale with ratings of</w:t>
-      </w:r>
-      <w:r>
-        <w:t xml:space="preserve"> </w:t>
-      </w:r>
-      <w:r>
-        <w:t xml:space="preserve">‘</w:t>
-      </w:r>
-      <w:r>
-        <w:t xml:space="preserve">extremely difficult</w:t>
-      </w:r>
-      <w:r>
-        <w:t xml:space="preserve">’</w:t>
-      </w:r>
-      <w:r>
-        <w:t xml:space="preserve">,</w:t>
-      </w:r>
-      <w:r>
-        <w:t xml:space="preserve"> </w:t>
-      </w:r>
-      <w:r>
-        <w:t xml:space="preserve">‘</w:t>
-      </w:r>
-      <w:r>
-        <w:t xml:space="preserve">very difficult</w:t>
-      </w:r>
-      <w:r>
-        <w:t xml:space="preserve">’</w:t>
-      </w:r>
-      <w:r>
-        <w:t xml:space="preserve">,</w:t>
-      </w:r>
-      <w:r>
-        <w:t xml:space="preserve"> </w:t>
-      </w:r>
-      <w:r>
-        <w:t xml:space="preserve">‘</w:t>
-      </w:r>
-      <w:r>
-        <w:t xml:space="preserve">difficult</w:t>
-      </w:r>
-      <w:r>
-        <w:t xml:space="preserve">’</w:t>
-      </w:r>
-      <w:r>
-        <w:t xml:space="preserve">,</w:t>
-      </w:r>
-      <w:r>
-        <w:t xml:space="preserve"> </w:t>
-      </w:r>
-      <w:r>
-        <w:t xml:space="preserve">‘</w:t>
-      </w:r>
-      <w:r>
-        <w:t xml:space="preserve">easy</w:t>
-      </w:r>
-      <w:r>
-        <w:t xml:space="preserve">’</w:t>
-      </w:r>
-      <w:r>
-        <w:t xml:space="preserve">,</w:t>
-      </w:r>
-      <w:r>
-        <w:t xml:space="preserve"> </w:t>
-      </w:r>
-      <w:r>
-        <w:t xml:space="preserve">‘</w:t>
-      </w:r>
-      <w:r>
-        <w:t xml:space="preserve">very easy</w:t>
-      </w:r>
-      <w:r>
-        <w:t xml:space="preserve">’</w:t>
-      </w:r>
-      <w:r>
-        <w:t xml:space="preserve">,</w:t>
-      </w:r>
-      <w:r>
-        <w:t xml:space="preserve"> </w:t>
-      </w:r>
-      <w:r>
-        <w:t xml:space="preserve">‘</w:t>
-      </w:r>
-      <w:r>
-        <w:t xml:space="preserve">extremely easy</w:t>
-      </w:r>
-      <w:r>
-        <w:t xml:space="preserve">’</w:t>
-      </w:r>
-      <w:r>
-        <w:t xml:space="preserve">; and 2) perceived level of difficulty using the oxygen delivery device: The Anaesthesia Assistant will be asked to rate their perceived level of difficulty using the oxygen delivery device using a 6-level rating scale with ratings of</w:t>
-      </w:r>
-      <w:r>
-        <w:t xml:space="preserve"> </w:t>
-      </w:r>
-      <w:r>
-        <w:t xml:space="preserve">‘</w:t>
-      </w:r>
-      <w:r>
-        <w:t xml:space="preserve">extremely difficult</w:t>
-      </w:r>
-      <w:r>
-        <w:t xml:space="preserve">’</w:t>
-      </w:r>
-      <w:r>
-        <w:t xml:space="preserve">,</w:t>
-      </w:r>
-      <w:r>
-        <w:t xml:space="preserve"> </w:t>
-      </w:r>
-      <w:r>
-        <w:t xml:space="preserve">‘</w:t>
-      </w:r>
-      <w:r>
-        <w:t xml:space="preserve">very difficult</w:t>
-      </w:r>
-      <w:r>
-        <w:t xml:space="preserve">’</w:t>
-      </w:r>
-      <w:r>
-        <w:t xml:space="preserve">,</w:t>
-      </w:r>
-      <w:r>
-        <w:t xml:space="preserve"> </w:t>
-      </w:r>
-      <w:r>
-        <w:t xml:space="preserve">‘</w:t>
-      </w:r>
-      <w:r>
-        <w:t xml:space="preserve">difficult</w:t>
-      </w:r>
-      <w:r>
-        <w:t xml:space="preserve">’</w:t>
-      </w:r>
-      <w:r>
-        <w:t xml:space="preserve">,</w:t>
-      </w:r>
-      <w:r>
-        <w:t xml:space="preserve"> </w:t>
-      </w:r>
-      <w:r>
-        <w:t xml:space="preserve">‘</w:t>
-      </w:r>
-      <w:r>
-        <w:t xml:space="preserve">easy</w:t>
-      </w:r>
-      <w:r>
-        <w:t xml:space="preserve">’</w:t>
-      </w:r>
-      <w:r>
-        <w:t xml:space="preserve">,</w:t>
-      </w:r>
-      <w:r>
-        <w:t xml:space="preserve"> </w:t>
-      </w:r>
-      <w:r>
-        <w:t xml:space="preserve">‘</w:t>
-      </w:r>
-      <w:r>
-        <w:t xml:space="preserve">very easy</w:t>
-      </w:r>
-      <w:r>
-        <w:t xml:space="preserve">’</w:t>
-      </w:r>
-      <w:r>
-        <w:t xml:space="preserve">,</w:t>
-      </w:r>
-      <w:r>
-        <w:t xml:space="preserve"> </w:t>
-      </w:r>
-      <w:r>
-        <w:t xml:space="preserve">‘</w:t>
-      </w:r>
-      <w:r>
-        <w:t xml:space="preserve">extremely easy</w:t>
-      </w:r>
-      <w:r>
-        <w:t xml:space="preserve">’</w:t>
-      </w:r>
-      <w:r>
-        <w:t xml:space="preserve">.</w:t>
-      </w:r>
-    </w:p>
-    <w:p>
-      <w:pPr>
-        <w:pStyle w:val="BodyText"/>
-      </w:pPr>
-      <w:r>
-        <w:t xml:space="preserve">Supplemental oxygen use and flow settings were documented by Anesthesia Assistants in a case report form provided to them by the Research Assistant. Information on the FiO2 setting, flow rate and temperature were recorded in the HFNO group. The oxygen flow rate was recorded in the control group. The Anesthesia Assistant also recorded the total doses of sedative medications used during procedures.</w:t>
+        <w:t xml:space="preserve">Participants were asked to rate comfort with the oxygen delivery device and Anaesthesia Assistants were asked to rate their: 1) perceived level of difficulty in maintaining oxygenation; and 2) perceived level of difficulty using the oxygen delivery device, using a 6-level rating scale.</w:t>
       </w:r>
     </w:p>
     <w:p>
@@ -1627,7 +1327,7 @@
         <w:pStyle w:val="FirstParagraph"/>
       </w:pPr>
       <w:r>
-        <w:t xml:space="preserve">We estimated based on data from our prior work</w:t>
+        <w:t xml:space="preserve">We estimated based on our prior work</w:t>
       </w:r>
       <w:r>
         <w:rPr>
@@ -1651,7 +1351,7 @@
         <w:t xml:space="preserve"> </w:t>
       </w:r>
       <w:r>
-        <w:t xml:space="preserve">level in the control group will be 47 mmHg and standard deviation in both groups will be 7 mmHg. Assuming a type I error rate of 5%, a sample of 130 participants would achieve 90% power to detect a reduction in mean TcCO</w:t>
+        <w:t xml:space="preserve">level in the control group would be 47 mmHg and standard deviation would be 7 mmHg. Assuming a type I error rate of 5%, a sample of 130 participants would achieve 90% power to detect a reduction in mean TcCO</w:t>
       </w:r>
       <w:r>
         <w:rPr>
@@ -1675,7 +1375,7 @@
         <w:t xml:space="preserve"> </w:t>
       </w:r>
       <w:r>
-        <w:t xml:space="preserve">levels of 4 mmHg was selected for this sample size calculation because it was used to power previous randomized controlled trials of the effect of oxygen supplementation on ventilation status in other populations, with the authors noting that an effect of this magnitude was of physiological significance.</w:t>
+        <w:t xml:space="preserve">levels of 4 mmHg was selected for this sample size calculation because it was used to power previous trials.</w:t>
       </w:r>
       <w:r>
         <w:rPr>
@@ -1687,7 +1387,7 @@
         <w:t xml:space="preserve"> </w:t>
       </w:r>
       <w:r>
-        <w:t xml:space="preserve">Also, differences in CO</w:t>
+        <w:t xml:space="preserve">Differences in CO</w:t>
       </w:r>
       <w:r>
         <w:rPr>
@@ -1723,7 +1423,7 @@
         <w:pStyle w:val="FirstParagraph"/>
       </w:pPr>
       <w:r>
-        <w:t xml:space="preserve">All outcomes were analysed using Bayesian statistical models. Results from Bayesian models including 95% credible intervals are far easier to interpret than frequentist confidence intervals and p-values. Data and code required to reproduce the analyses is available to access in the</w:t>
+        <w:t xml:space="preserve">Bayesian statistical models were used. Data and code is available</w:t>
       </w:r>
       <w:r>
         <w:t xml:space="preserve"> </w:t>
@@ -1733,11 +1433,11 @@
           <w:rPr>
             <w:rStyle w:val="Hyperlink"/>
           </w:rPr>
-          <w:t xml:space="preserve">online supplementary information</w:t>
+          <w:t xml:space="preserve">here</w:t>
         </w:r>
       </w:hyperlink>
       <w:r>
-        <w:t xml:space="preserve">. A detailed summary of the statistical models, including their prior specifications, is presented in the Appendix. Prior distributions were chosen to be weakly informative, which is appropriate in the absence of information concerning the likely values of model parameters.</w:t>
+        <w:t xml:space="preserve">. A detailed summary of the statistical models is presented in the Appendix. Prior distributions were chosen to be weakly informative, which is appropriate in the absence of information concerning the likely values of model parameters.</w:t>
       </w:r>
       <w:r>
         <w:rPr>
@@ -1745,13 +1445,11 @@
         </w:rPr>
         <w:t xml:space="preserve">21</w:t>
       </w:r>
-    </w:p>
-    <w:p>
-      <w:pPr>
-        <w:pStyle w:val="BodyText"/>
-      </w:pPr>
-      <w:r>
-        <w:t xml:space="preserve">The primary outcome, peak TcCO</w:t>
+      <w:r>
+        <w:t xml:space="preserve"> </w:t>
+      </w:r>
+      <w:r>
+        <w:t xml:space="preserve">Covariate adjustments were made for the stratification variables obstructive sleep apnea (OSA) status and whether or not the procedure was a cardiac resynchronization therapy (CRT) device implant as well as for baseline TcCO</w:t>
       </w:r>
       <w:r>
         <w:rPr>
@@ -1760,7 +1458,22 @@
         <w:t xml:space="preserve">2</w:t>
       </w:r>
       <w:r>
-        <w:t xml:space="preserve">, was compared between groups using a robust regression model. Covariate adjustments for the stratification variables obstructive sleep apnea (OSA) status and whether or not the procedure was a cardiac resynchronization therapy (CRT) device implant were made in all models. Baseline TcCO</w:t>
+        <w:t xml:space="preserve"> </w:t>
+      </w:r>
+      <w:r>
+        <w:t xml:space="preserve">concentration, which was modelled using splines.</w:t>
+      </w:r>
+      <w:r>
+        <w:rPr>
+          <w:vertAlign w:val="superscript"/>
+        </w:rPr>
+        <w:t xml:space="preserve">22</w:t>
+      </w:r>
+      <w:r>
+        <w:t xml:space="preserve"> </w:t>
+      </w:r>
+      <w:r>
+        <w:t xml:space="preserve">Continuous outcomes were analyzed using robust regression models. A functional analysis of variance (ANOVA) model was used to investigate how mean TcCO</w:t>
       </w:r>
       <w:r>
         <w:rPr>
@@ -1772,7 +1485,16 @@
         <w:t xml:space="preserve"> </w:t>
       </w:r>
       <w:r>
-        <w:t xml:space="preserve">concentration is included as a covariate in the TcCO</w:t>
+        <w:t xml:space="preserve">concentration levels differ between groups as a function of procedure time</w:t>
+      </w:r>
+      <w:r>
+        <w:rPr>
+          <w:vertAlign w:val="superscript"/>
+        </w:rPr>
+        <w:t xml:space="preserve">23</w:t>
+      </w:r>
+      <w:r>
+        <w:t xml:space="preserve">. Logistic regression was used for dichotomous outcomes. Proportional-odds models were used for ordinal outcomes. Analysis was performed only on those participants whose SPO</w:t>
       </w:r>
       <w:r>
         <w:rPr>
@@ -1784,27 +1506,48 @@
         <w:t xml:space="preserve"> </w:t>
       </w:r>
       <w:r>
-        <w:t xml:space="preserve">models, as is recommended for this type of design, and it is modelled using splines.</w:t>
+        <w:t xml:space="preserve">was observed to fall below the 90% threshold for the AUC</w:t>
+      </w:r>
+      <w:r>
+        <w:rPr>
+          <w:vertAlign w:val="subscript"/>
+        </w:rPr>
+        <w:t xml:space="preserve">DESAT</w:t>
+      </w:r>
+      <w:r>
+        <w:t xml:space="preserve"> </w:t>
+      </w:r>
+      <w:r>
+        <w:t xml:space="preserve">outcome.</w:t>
+      </w:r>
+    </w:p>
+    <w:p>
+      <w:pPr>
+        <w:pStyle w:val="BodyText"/>
+      </w:pPr>
+      <w:r>
+        <w:t xml:space="preserve">Posterior inference for all models except the functional ANOVA model was performed using Hamiltonian Monte Carlo through the brms package</w:t>
       </w:r>
       <w:r>
         <w:rPr>
           <w:vertAlign w:val="superscript"/>
         </w:rPr>
-        <w:t xml:space="preserve">22</w:t>
-      </w:r>
-      <w:r>
-        <w:t xml:space="preserve"> </w:t>
-      </w:r>
-      <w:r>
-        <w:t xml:space="preserve">A subgroup analysis was performed by expanding the model to include treatment interactions with the covariates OSA and CRT. The results of the subgroup analysis were compared to those from the primary analysis with only main effects to investigate the robustness of the conclusions to model specification.</w:t>
-      </w:r>
-    </w:p>
-    <w:p>
-      <w:pPr>
-        <w:pStyle w:val="BodyText"/>
-      </w:pPr>
-      <w:r>
-        <w:t xml:space="preserve">Mean TcCO</w:t>
+        <w:t xml:space="preserve">24</w:t>
+      </w:r>
+      <w:r>
+        <w:t xml:space="preserve">, version 2.12.0. For this set of models, 2000 posterior samples were obtained from 4 independent chains of 2000 samples, where the first 1000 warm-up samples were discarded. Posterior inference for the functional ANOVA model was performed using the Integrated Nested Laplacian Approximation</w:t>
+      </w:r>
+      <w:r>
+        <w:rPr>
+          <w:vertAlign w:val="superscript"/>
+        </w:rPr>
+        <w:t xml:space="preserve">25</w:t>
+      </w:r>
+      <w:r>
+        <w:t xml:space="preserve"> </w:t>
+      </w:r>
+      <w:r>
+        <w:t xml:space="preserve">through the INLA package, version 20.5.12. The marginal posterior distribution of parameters were summarized by their mean and a 95% credible interval defined by the interval spanning the 2.5% and 97.5% percentiles of their distributions. The clinical significance of treatment effects relating to TcCO</w:t>
       </w:r>
       <w:r>
         <w:rPr>
@@ -1816,7 +1559,35 @@
         <w:t xml:space="preserve"> </w:t>
       </w:r>
       <w:r>
-        <w:t xml:space="preserve">concentration was analysed using the same model as peak TcCO</w:t>
+        <w:t xml:space="preserve">concentration were evaluated by computing the posterior probability that an effect exceeds 4 mmHg in either direction. When the proportion of missing data was large and the missing completely at random (MCAR) assumption was unlikely to be satisfied, a sensitivity analysis was performed to investigate the robustness of the conclusions of the complete-case analysis.</w:t>
+      </w:r>
+    </w:p>
+    <w:p>
+      <w:pPr>
+        <w:pStyle w:val="Heading2"/>
+      </w:pPr>
+      <w:bookmarkStart w:id="33" w:name="results"/>
+      <w:r>
+        <w:t xml:space="preserve">Results</w:t>
+      </w:r>
+      <w:bookmarkEnd w:id="33"/>
+    </w:p>
+    <w:p>
+      <w:pPr>
+        <w:pStyle w:val="Heading3"/>
+      </w:pPr>
+      <w:bookmarkStart w:id="34" w:name="participants-1"/>
+      <w:r>
+        <w:t xml:space="preserve">Participants</w:t>
+      </w:r>
+      <w:bookmarkEnd w:id="34"/>
+    </w:p>
+    <w:p>
+      <w:pPr>
+        <w:pStyle w:val="FirstParagraph"/>
+      </w:pPr>
+      <w:r>
+        <w:t xml:space="preserve">From August 2019 to March 2020, we screened 270 patients undergoing CIED procedures (Figure 1). A total of 130 participants were randomized. One participant was excluded because the procedure was cancelled. One participant, who was randomized to the HFNO group, had their procedure rescheduled to a time that the Research Assistant was not available. As such, this participant received oxygen via standard face mask and TcCO</w:t>
       </w:r>
       <w:r>
         <w:rPr>
@@ -1825,7 +1596,10 @@
         <w:t xml:space="preserve">2</w:t>
       </w:r>
       <w:r>
-        <w:t xml:space="preserve">. A functional analysis of variance (ANOVA) model was used to further investigate how mean TcCO</w:t>
+        <w:t xml:space="preserve"> </w:t>
+      </w:r>
+      <w:r>
+        <w:t xml:space="preserve">data were not collected. For two participants, the TcCO</w:t>
       </w:r>
       <w:r>
         <w:rPr>
@@ -1837,16 +1611,43 @@
         <w:t xml:space="preserve"> </w:t>
       </w:r>
       <w:r>
-        <w:t xml:space="preserve">concentration levels differ between groups as a function of procedure time</w:t>
-      </w:r>
-      <w:r>
-        <w:rPr>
-          <w:vertAlign w:val="superscript"/>
-        </w:rPr>
-        <w:t xml:space="preserve">23</w:t>
-      </w:r>
-      <w:r>
-        <w:t xml:space="preserve">. The remaining continuous outcomes, average ISAS score and SpO</w:t>
+        <w:t xml:space="preserve">sensor failed to callibrate prior to commencement of the procedure. Most (n=29; 45%) Anesthesia Assistants reported having used HFNO between 2-5 times.</w:t>
+      </w:r>
+    </w:p>
+    <w:p>
+      <w:pPr>
+        <w:pStyle w:val="BodyText"/>
+      </w:pPr>
+      <w:r>
+        <w:t xml:space="preserve">Participant characteristics are presented in Table 1. The sample was mostly elder and male. Anesthesia Assistants’ rated the ASA Physical Classification Status as either III or IV. Obstructive sleep apnea was common. About 20% of procedures were for cardiac resnchronisation therapy.</w:t>
+      </w:r>
+    </w:p>
+    <w:p>
+      <w:pPr>
+        <w:pStyle w:val="Heading3"/>
+      </w:pPr>
+      <w:bookmarkStart w:id="35" w:name="comparisons-between-groups"/>
+      <w:r>
+        <w:t xml:space="preserve">Comparisons between groups</w:t>
+      </w:r>
+      <w:bookmarkEnd w:id="35"/>
+    </w:p>
+    <w:p>
+      <w:pPr>
+        <w:pStyle w:val="Heading4"/>
+      </w:pPr>
+      <w:bookmarkStart w:id="36" w:name="primary-outcome"/>
+      <w:r>
+        <w:t xml:space="preserve">Primary outcome</w:t>
+      </w:r>
+      <w:bookmarkEnd w:id="36"/>
+    </w:p>
+    <w:p>
+      <w:pPr>
+        <w:pStyle w:val="FirstParagraph"/>
+      </w:pPr>
+      <w:r>
+        <w:t xml:space="preserve">Results are presented in Table 2. The effect of HFNO on the peak TcCO</w:t>
       </w:r>
       <w:r>
         <w:rPr>
@@ -1858,15 +1659,25 @@
         <w:t xml:space="preserve"> </w:t>
       </w:r>
       <w:r>
-        <w:t xml:space="preserve">AUC, were analyzed using a robust regression model with covariate adjustments for OSA and CRT status.</w:t>
+        <w:t xml:space="preserve">was estimated to be 0.0mmHg (95% CI = -1.34 to 1.38). The probability that it exceeds the 4 mmHg clinical significance threshold of 4mmHg in either direction is 0.</w:t>
       </w:r>
     </w:p>
     <w:p>
       <w:pPr>
-        <w:pStyle w:val="BodyText"/>
-      </w:pPr>
-      <w:r>
-        <w:t xml:space="preserve">Logistic regression models were used to analyze both the occurence of at least one adverse sedation event during a procedure, measured using the TROOPS tool, and the occurence of at least one desaturation event during a procedure, defined as instances where SPO</w:t>
+        <w:pStyle w:val="Heading4"/>
+      </w:pPr>
+      <w:bookmarkStart w:id="37" w:name="secondary-outcomes"/>
+      <w:r>
+        <w:t xml:space="preserve">Secondary outcomes</w:t>
+      </w:r>
+      <w:bookmarkEnd w:id="37"/>
+    </w:p>
+    <w:p>
+      <w:pPr>
+        <w:pStyle w:val="FirstParagraph"/>
+      </w:pPr>
+      <w:r>
+        <w:t xml:space="preserve">The effect of HFNO on the mean TcCO</w:t>
       </w:r>
       <w:r>
         <w:rPr>
@@ -1878,36 +1689,7 @@
         <w:t xml:space="preserve"> </w:t>
       </w:r>
       <w:r>
-        <w:t xml:space="preserve">was below 90%. A proportional-odds model was used for ordinal outcomes including participant ratings of comfort with the supplemental oxygen device, and Anesthesia Assistant ratings for difficulty maintaining oxygenation status and their rating of difficulty using supplemental oxygen device.</w:t>
-      </w:r>
-    </w:p>
-    <w:p>
-      <w:pPr>
-        <w:pStyle w:val="BodyText"/>
-      </w:pPr>
-      <w:r>
-        <w:t xml:space="preserve">Posterior inference for all models except the functional ANOVA model was performed using Hamiltonian Monte Carlo through the brms package</w:t>
-      </w:r>
-      <w:r>
-        <w:rPr>
-          <w:vertAlign w:val="superscript"/>
-        </w:rPr>
-        <w:t xml:space="preserve">24</w:t>
-      </w:r>
-      <w:r>
-        <w:t xml:space="preserve">, version 2.12.0. For this set of models, 2000 posterior samples were obtained from 4 independent chains of 2000 samples, where the first 1000 warm-up samples were discarded. Posterior inference for the functional ANOVA model was performed using the Integrated Nested Laplacian Approximation</w:t>
-      </w:r>
-      <w:r>
-        <w:rPr>
-          <w:vertAlign w:val="superscript"/>
-        </w:rPr>
-        <w:t xml:space="preserve">25</w:t>
-      </w:r>
-      <w:r>
-        <w:t xml:space="preserve"> </w:t>
-      </w:r>
-      <w:r>
-        <w:t xml:space="preserve">through the INLA package, version 20.5.12. The marginal posterior distribution of parameters were summarized by their mean and a 95% credible interval defined by the interval spanning the 2.5% and 97.5% percentiles of their distributions. The clinical significance of treatment effects relating to TcCO</w:t>
+        <w:t xml:space="preserve">concentration was estimated to be -0.1 mmHg (-1.36, 1.17). The probability that it exceeds the 4 mmHg clinical significance threshold is 0 in either direction. TcCO</w:t>
       </w:r>
       <w:r>
         <w:rPr>
@@ -1919,7 +1701,7 @@
         <w:t xml:space="preserve"> </w:t>
       </w:r>
       <w:r>
-        <w:t xml:space="preserve">concentration were evaluated by computing the posterior probability that an effect exceeds 4 mmHg in either direction.</w:t>
+        <w:t xml:space="preserve">concentrations for all patients throughout procedures are displayed in Figure 2, with the longest procedure highlighted as a reference. The estimated effect did not exceed the 4 mmHg clinical significance threshold in either direction with probability greater than 0.95. There is no discernable trend observed in how the effect varies with procedure time. Precision decreases as time increases, reflecting the shrinking number of participants.</w:t>
       </w:r>
     </w:p>
     <w:p>
@@ -1927,7 +1709,238 @@
         <w:pStyle w:val="BodyText"/>
       </w:pPr>
       <w:r>
-        <w:t xml:space="preserve">In the case of missing outcome data, we first assumed the data to be missing completely at random (MCAR)</w:t>
+        <w:t xml:space="preserve">The effect of HFNO on ISAS score was estimated to be 0.0 (95% CI = -0.33 to 0.23). The probability that patients are more likely to rate comfort with the oxygen supplementation device higher with HFNO compared to the facemask is 0.70.</w:t>
+      </w:r>
+    </w:p>
+    <w:p>
+      <w:pPr>
+        <w:pStyle w:val="BodyText"/>
+      </w:pPr>
+      <w:r>
+        <w:t xml:space="preserve">The odds ratio for Anesthesia Assistant ratings of difficulty maintaining oxygenation status and difficulty using the oxygen delivery device as estimated using a complete-case analysis are 0.1 (95% CI = 0.05 to 0.31) and 0.3 (95% CI = 0.14 to 0.83), where a value less than 1 indicates a greater level of difficulty for respondents in the HFNO group. It may be simpler for interpretation to reverse the terms. For example, the odds of Anesthesia Assistants being more likely to rate the use of the oxygen supplementation device as more easy to use (i.e.,</w:t>
+      </w:r>
+      <w:r>
+        <w:t xml:space="preserve"> </w:t>
+      </w:r>
+      <w:r>
+        <w:t xml:space="preserve">“</w:t>
+      </w:r>
+      <w:r>
+        <w:t xml:space="preserve">extremely</w:t>
+      </w:r>
+      <w:r>
+        <w:t xml:space="preserve">”</w:t>
+      </w:r>
+      <w:r>
+        <w:t xml:space="preserve"> </w:t>
+      </w:r>
+      <w:r>
+        <w:t xml:space="preserve">or</w:t>
+      </w:r>
+      <w:r>
+        <w:t xml:space="preserve"> </w:t>
+      </w:r>
+      <w:r>
+        <w:t xml:space="preserve">“</w:t>
+      </w:r>
+      <w:r>
+        <w:t xml:space="preserve">very easy</w:t>
+      </w:r>
+      <w:r>
+        <w:t xml:space="preserve">”</w:t>
+      </w:r>
+      <w:r>
+        <w:t xml:space="preserve"> </w:t>
+      </w:r>
+      <w:r>
+        <w:t xml:space="preserve">versus</w:t>
+      </w:r>
+      <w:r>
+        <w:t xml:space="preserve"> </w:t>
+      </w:r>
+      <w:r>
+        <w:t xml:space="preserve">“</w:t>
+      </w:r>
+      <w:r>
+        <w:t xml:space="preserve">easy</w:t>
+      </w:r>
+      <w:r>
+        <w:t xml:space="preserve">”</w:t>
+      </w:r>
+      <w:r>
+        <w:t xml:space="preserve">) in the facemask group was estimated to be 3 times [i.e., 1/0.33] that of the HFNO group. The odds of Anesthesia Assistants being more likely to rate their ability to maintain oxygen saturations as easy in the facemask group was 10 times [i.e., 1/0.1] that of the HFNO group. It should be noted, however, that the Anesthesia Assistant ratings of difficulty using the oxygen device and difficulty maintaining oxygenation were missing 45 and 46 responses, respectively, likely due to the survey being voluntary. It is unlikely that missingness among these ratings occurred completely at random, so a best- and worst-case imputation approach was used to investigate the impact that the missing data could have on the results in extreme cases. The best- and worst-case sensitivity analysis gave estimates ranging between 0.0 (95% CI = 0.01 to 0.08) and 3.3 (95% CI = 1.72 to 6.62) for difficulty maintaining oxygenation status and from 0.1 (95% CI = 0.04 to 0.18) and 5.0 (95% CI = 2.49 to 9.79) for difficulty using the oxygen delivery device. These estimates suggest the directionality of the effect could be positive or negative with high probability, so conclusions of the complete-case analysis are not robust to assumptions about the values for the missing data.</w:t>
+      </w:r>
+    </w:p>
+    <w:p>
+      <w:pPr>
+        <w:pStyle w:val="BodyText"/>
+      </w:pPr>
+      <w:r>
+        <w:t xml:space="preserve">The odds ratio for a minor adverse sedation event related to airway or breathing, as measured by the TROOPS tool, for the HFNO group compared with the facemask group was estimated to be 6.4. This effect estimate is very imprecise due to the small number of events (95% CI 1.3 to 43). A similar number of participants in the HFNO group (n=8; 12%) experienced an oxygen desaturation event in comparison with the facemask oxygen group (n=7; 11%). (1.2; 95% CI = 0.37 to 3.75). The effect estimate for the absolute difference in the AUC</w:t>
+      </w:r>
+      <w:r>
+        <w:rPr>
+          <w:vertAlign w:val="subscript"/>
+        </w:rPr>
+        <w:t xml:space="preserve">DESAT</w:t>
+      </w:r>
+      <w:r>
+        <w:t xml:space="preserve"> </w:t>
+      </w:r>
+      <w:r>
+        <w:t xml:space="preserve">was imprecise, spanning from 5 minutes.% higher in the face mask group to 24 minutes.% higher in the HFNO group. The probabity that AUC</w:t>
+      </w:r>
+      <w:r>
+        <w:rPr>
+          <w:vertAlign w:val="subscript"/>
+        </w:rPr>
+        <w:t xml:space="preserve">DESAT</w:t>
+      </w:r>
+      <w:r>
+        <w:t xml:space="preserve"> </w:t>
+      </w:r>
+      <w:r>
+        <w:t xml:space="preserve">is higher with HFNO is 0.83. A visualization of the SpO</w:t>
+      </w:r>
+      <w:r>
+        <w:rPr>
+          <w:vertAlign w:val="subscript"/>
+        </w:rPr>
+        <w:t xml:space="preserve">2</w:t>
+      </w:r>
+      <w:r>
+        <w:t xml:space="preserve"> </w:t>
+      </w:r>
+      <w:r>
+        <w:t xml:space="preserve">trajectories for patients whose SpO</w:t>
+      </w:r>
+      <w:r>
+        <w:rPr>
+          <w:vertAlign w:val="subscript"/>
+        </w:rPr>
+        <w:t xml:space="preserve">2</w:t>
+      </w:r>
+      <w:r>
+        <w:t xml:space="preserve"> </w:t>
+      </w:r>
+      <w:r>
+        <w:t xml:space="preserve">was below 90% is available</w:t>
+      </w:r>
+      <w:r>
+        <w:t xml:space="preserve"> </w:t>
+      </w:r>
+      <w:hyperlink r:id="rId32">
+        <w:r>
+          <w:rPr>
+            <w:rStyle w:val="Hyperlink"/>
+          </w:rPr>
+          <w:t xml:space="preserve">here</w:t>
+        </w:r>
+      </w:hyperlink>
+      <w:r>
+        <w:t xml:space="preserve">.</w:t>
+      </w:r>
+    </w:p>
+    <w:p>
+      <w:pPr>
+        <w:pStyle w:val="Heading4"/>
+      </w:pPr>
+      <w:bookmarkStart w:id="38" w:name="oxygen-flow-rates"/>
+      <w:r>
+        <w:t xml:space="preserve">Oxygen flow-rates</w:t>
+      </w:r>
+      <w:bookmarkEnd w:id="38"/>
+    </w:p>
+    <w:p>
+      <w:pPr>
+        <w:pStyle w:val="FirstParagraph"/>
+      </w:pPr>
+      <w:r>
+        <w:t xml:space="preserve">Most participants randomized to the HFNO group had the flow-rate set at 50L/min (Figure 3). Most participants randomized to the facemask group received oxygen at ≥10L/min. Two participants who were randomized to HFNO did not receive this intervention at all and four participants who were randomized to HFNO stopped receiving this intervention at a certain timepoint during procedures at the discretion of the Anesthesia Assistant, with the rationale that capnography monitoring was not sufficient with the HFNO device.</w:t>
+      </w:r>
+    </w:p>
+    <w:p>
+      <w:pPr>
+        <w:pStyle w:val="Heading2"/>
+      </w:pPr>
+      <w:bookmarkStart w:id="39" w:name="discussion"/>
+      <w:r>
+        <w:t xml:space="preserve">Discussion</w:t>
+      </w:r>
+      <w:bookmarkEnd w:id="39"/>
+    </w:p>
+    <w:p>
+      <w:pPr>
+        <w:pStyle w:val="FirstParagraph"/>
+      </w:pPr>
+      <w:r>
+        <w:t xml:space="preserve">We found that HFNO at 50L/min for patients undergoing elective CIED procedures with sedation is highly unlikely to</w:t>
+      </w:r>
+      <w:r>
+        <w:t xml:space="preserve"> </w:t>
+      </w:r>
+      <w:r>
+        <w:rPr>
+          <w:i/>
+        </w:rPr>
+        <w:t xml:space="preserve">decrease</w:t>
+      </w:r>
+      <w:r>
+        <w:t xml:space="preserve"> </w:t>
+      </w:r>
+      <w:r>
+        <w:t xml:space="preserve">or</w:t>
+      </w:r>
+      <w:r>
+        <w:t xml:space="preserve"> </w:t>
+      </w:r>
+      <w:r>
+        <w:rPr>
+          <w:i/>
+        </w:rPr>
+        <w:t xml:space="preserve">increase</w:t>
+      </w:r>
+      <w:r>
+        <w:t xml:space="preserve"> </w:t>
+      </w:r>
+      <w:r>
+        <w:t xml:space="preserve">peak TcCO</w:t>
+      </w:r>
+      <w:r>
+        <w:rPr>
+          <w:vertAlign w:val="subscript"/>
+        </w:rPr>
+        <w:t xml:space="preserve">2</w:t>
+      </w:r>
+      <w:r>
+        <w:t xml:space="preserve"> </w:t>
+      </w:r>
+      <w:r>
+        <w:t xml:space="preserve">concentration by a clinically important amount. Although a prior physiological modeling study identified a mechanism by which HFNO promotes carbon dioxide clearance,</w:t>
+      </w:r>
+      <w:r>
+        <w:rPr>
+          <w:vertAlign w:val="superscript"/>
+        </w:rPr>
+        <w:t xml:space="preserve">5</w:t>
+      </w:r>
+      <w:r>
+        <w:t xml:space="preserve"> </w:t>
+      </w:r>
+      <w:r>
+        <w:t xml:space="preserve">it seems the magnitude of any such effect is insufficient to produce an important difference in ventilation status during procedural sedation. This result is consistent with prior clinical research in the non-sedation context. The difference in PaCO</w:t>
+      </w:r>
+      <w:r>
+        <w:rPr>
+          <w:vertAlign w:val="subscript"/>
+        </w:rPr>
+        <w:t xml:space="preserve">2</w:t>
+      </w:r>
+      <w:r>
+        <w:t xml:space="preserve"> </w:t>
+      </w:r>
+      <w:r>
+        <w:t xml:space="preserve">observed between HFNO (5.81 kPa; sd=1.1) and facemask oxygen (5.6 kPa; sd=1.0) from a randomized trial of 20 patients who were receiving pre-oxygenation for induction of anesthesia prior to emergency surgery was not significant (p=0.631).</w:t>
       </w:r>
       <w:r>
         <w:rPr>
@@ -1939,35 +1952,7 @@
         <w:t xml:space="preserve"> </w:t>
       </w:r>
       <w:r>
-        <w:t xml:space="preserve">and inference was performed using a complete-case analysis. When the proportion of missing data was large and the MCAR assumption was unlikely to be satisfied, a sensitivity analysis was performed to investigate the robustness of the conclusions of the complete-case analysis.</w:t>
-      </w:r>
-    </w:p>
-    <w:p>
-      <w:pPr>
-        <w:pStyle w:val="Heading2"/>
-      </w:pPr>
-      <w:bookmarkStart w:id="33" w:name="results"/>
-      <w:r>
-        <w:t xml:space="preserve">Results</w:t>
-      </w:r>
-      <w:bookmarkEnd w:id="33"/>
-    </w:p>
-    <w:p>
-      <w:pPr>
-        <w:pStyle w:val="Heading3"/>
-      </w:pPr>
-      <w:bookmarkStart w:id="34" w:name="participants-1"/>
-      <w:r>
-        <w:t xml:space="preserve">Participants</w:t>
-      </w:r>
-      <w:bookmarkEnd w:id="34"/>
-    </w:p>
-    <w:p>
-      <w:pPr>
-        <w:pStyle w:val="FirstParagraph"/>
-      </w:pPr>
-      <w:r>
-        <w:t xml:space="preserve">A CONSORT flow diagram is presented in Figure 1. From August 2019 to March 2020, we screened 270 patients undergoing CIED procedures. A total of 130 participants were randomized. Although we initially planned (as outlined in the protocol) to recruit up to 150 patients, the decision was made to complete recruitment due to the onset of clinical research restrictions at the institution in response to COVID-19. One participant was subsequently excluded from the study because their procedure was cancelled after the randomization was performed. One further participant, who was randomized to the HFNO group, had their procedure rescheduled to a time that the Research Assistant was not available. As such, this participant received oxygen via standard face mask and TcCO</w:t>
+        <w:t xml:space="preserve">Likewise, in a larger trial of pre-oxygenation with 80 patients, the end-tidal CO</w:t>
       </w:r>
       <w:r>
         <w:rPr>
@@ -1979,7 +1964,19 @@
         <w:t xml:space="preserve"> </w:t>
       </w:r>
       <w:r>
-        <w:t xml:space="preserve">data were not collected. For two participants, the TcCO</w:t>
+        <w:t xml:space="preserve">in the first breath after intubation was not significantly different between HFNO (5.0 kPa; sd=0.8) and standard facemask (5.3 kPa sd=1.0) oxygen supplementation (p=0.18).</w:t>
+      </w:r>
+      <w:r>
+        <w:rPr>
+          <w:vertAlign w:val="superscript"/>
+        </w:rPr>
+        <w:t xml:space="preserve">27</w:t>
+      </w:r>
+      <w:r>
+        <w:t xml:space="preserve"> </w:t>
+      </w:r>
+      <w:r>
+        <w:t xml:space="preserve">Importantly, in contrast to these trials where ventilation status was assessed at one specific point in time with either PaCO</w:t>
       </w:r>
       <w:r>
         <w:rPr>
@@ -1991,7 +1988,7 @@
         <w:t xml:space="preserve"> </w:t>
       </w:r>
       <w:r>
-        <w:t xml:space="preserve">sensor failed to callibrate prior to commencement of the procedure, so they were not able to be included in the analyses for the TcCO</w:t>
+        <w:t xml:space="preserve">or ETCO</w:t>
       </w:r>
       <w:r>
         <w:rPr>
@@ -2003,43 +2000,7 @@
         <w:t xml:space="preserve"> </w:t>
       </w:r>
       <w:r>
-        <w:t xml:space="preserve">outcomes. Fourteen of the Anesthesia Assistants reported that it was the first time they had used HFNO. Most (n=29; 45%) reported having used HFNO between 2 and 5 times with only one reporting using the device more than 10 times.</w:t>
-      </w:r>
-    </w:p>
-    <w:p>
-      <w:pPr>
-        <w:pStyle w:val="BodyText"/>
-      </w:pPr>
-      <w:r>
-        <w:t xml:space="preserve">A summary of demographic and clinical characteristics of the participants is presented in Table 1. The sample was mostly elder and male. Anesthesia Assistants’ rated the ASA Physical Classification Status for participants as either III or IV, reflecting the underlying cardiovascular disease and multiple comorbidities. Obstructive sleep apnea was common, with 27% of participants reporting a diagnosis of this condition. About 20% of procedures were for cardiac resnchronisation therapy.</w:t>
-      </w:r>
-    </w:p>
-    <w:p>
-      <w:pPr>
-        <w:pStyle w:val="Heading3"/>
-      </w:pPr>
-      <w:bookmarkStart w:id="35" w:name="comparisons-between-groups"/>
-      <w:r>
-        <w:t xml:space="preserve">Comparisons between groups</w:t>
-      </w:r>
-      <w:bookmarkEnd w:id="35"/>
-    </w:p>
-    <w:p>
-      <w:pPr>
-        <w:pStyle w:val="Heading4"/>
-      </w:pPr>
-      <w:bookmarkStart w:id="36" w:name="primary-outcome"/>
-      <w:r>
-        <w:t xml:space="preserve">Primary outcome</w:t>
-      </w:r>
-      <w:bookmarkEnd w:id="36"/>
-    </w:p>
-    <w:p>
-      <w:pPr>
-        <w:pStyle w:val="FirstParagraph"/>
-      </w:pPr>
-      <w:r>
-        <w:t xml:space="preserve">Results of comparisons between HFNO and facemask oxygen are presented in Table 2. TcCO</w:t>
+        <w:t xml:space="preserve">samples, we used continuous TcCO</w:t>
       </w:r>
       <w:r>
         <w:rPr>
@@ -2051,7 +2012,39 @@
         <w:t xml:space="preserve"> </w:t>
       </w:r>
       <w:r>
-        <w:t xml:space="preserve">concentrations for all patients throughout procedures are displayed in Figure 2, with the longest procedure highlighted as a reference. The effect of HFNO on the peak TcCO</w:t>
+        <w:t xml:space="preserve">monitoring so that we could estimate differences in ventilation between groups over the whole duration of procedures. There was no discernible trend observed in how the effect varied over time, lending strength to the assertion that ventilation status is not impacted by the use of HFNO.</w:t>
+      </w:r>
+    </w:p>
+    <w:p>
+      <w:pPr>
+        <w:pStyle w:val="BodyText"/>
+      </w:pPr>
+      <w:r>
+        <w:t xml:space="preserve">The probability that minor adverse sedation events related to airway and breathing are more likely to occur with HFNO is 0.99. The suspected etiology noted for these events by the Anesthesia Assistants in the TROOPS tool was oxygen desaturation. This finding is consistent with the difference observed between groups in the AUC</w:t>
+      </w:r>
+      <w:r>
+        <w:rPr>
+          <w:vertAlign w:val="subscript"/>
+        </w:rPr>
+        <w:t xml:space="preserve">DESAT</w:t>
+      </w:r>
+      <w:r>
+        <w:t xml:space="preserve"> </w:t>
+      </w:r>
+      <w:r>
+        <w:t xml:space="preserve">outcome. The probability that AUC</w:t>
+      </w:r>
+      <w:r>
+        <w:rPr>
+          <w:vertAlign w:val="subscript"/>
+        </w:rPr>
+        <w:t xml:space="preserve">DESAT</w:t>
+      </w:r>
+      <w:r>
+        <w:t xml:space="preserve"> </w:t>
+      </w:r>
+      <w:r>
+        <w:t xml:space="preserve">is higher with HFNO is 0.83. There are two plausible mechanisms that may explain these findings. First, it is possible that the flow-rate (50 liters/minute) and oxygen:air blend (50:50) used in the HFNO group was simply not equivalent to the amount of oxygen supplementation received in the facemask group. Most participants in the facemask group received &gt;10L/min of 100% O</w:t>
       </w:r>
       <w:r>
         <w:rPr>
@@ -2060,42 +2053,39 @@
         <w:t xml:space="preserve">2</w:t>
       </w:r>
       <w:r>
-        <w:t xml:space="preserve"> </w:t>
-      </w:r>
-      <w:r>
-        <w:t xml:space="preserve">was estimated to be 0.0mmHg (95% CI = -1.34 to 1.38). The probability that it exceeds the 4 mmHg clinical significance threshold of 4mmHg in either direction is 0. The estimates for the treatment effect in the baseline, OSA, and CRT subgroups when treatment interactions were included in the model did not exceed the clinical significance threshold in either direction with probability greater than 95%. Results for subgroup analyses are available in the</w:t>
-      </w:r>
-      <w:r>
-        <w:t xml:space="preserve"> </w:t>
-      </w:r>
-      <w:hyperlink r:id="rId37">
-        <w:r>
-          <w:rPr>
-            <w:rStyle w:val="Hyperlink"/>
-          </w:rPr>
-          <w:t xml:space="preserve">online supplementary information</w:t>
-        </w:r>
-      </w:hyperlink>
-      <w:r>
-        <w:t xml:space="preserve">.</w:t>
+        <w:t xml:space="preserve">. Further research with a larger sample size would be useful to determine the optimal oxygen:air ratio for HFNO during sedation for CIED procedures, with a focus on adverse sedation events or hypoxemia as the primary outcome.</w:t>
       </w:r>
     </w:p>
     <w:p>
       <w:pPr>
-        <w:pStyle w:val="Heading4"/>
-      </w:pPr>
-      <w:bookmarkStart w:id="38" w:name="secondary-outcomes"/>
-      <w:r>
-        <w:t xml:space="preserve">Secondary outcomes</w:t>
-      </w:r>
-      <w:bookmarkEnd w:id="38"/>
-    </w:p>
-    <w:p>
-      <w:pPr>
-        <w:pStyle w:val="FirstParagraph"/>
-      </w:pPr>
-      <w:r>
-        <w:t xml:space="preserve">The effect of high flow nasal oxygen on the mean TcCO</w:t>
+        <w:pStyle w:val="BodyText"/>
+      </w:pPr>
+      <w:r>
+        <w:t xml:space="preserve">Another plausible mechanism is that the ability to monitor capnography waveforms was diminished with HFNO. As a consequence, clinicians may not able to detect episodes of hypoventilation as easily when HFNO is used leading to delayed initiation of interventions to support respiratory status or titration of medications. Capnography is widely considered to be an essential aspect of physiological monitoring during sedation.</w:t>
+      </w:r>
+      <w:r>
+        <w:rPr>
+          <w:vertAlign w:val="superscript"/>
+        </w:rPr>
+        <w:t xml:space="preserve">28–30</w:t>
+      </w:r>
+      <w:r>
+        <w:t xml:space="preserve"> </w:t>
+      </w:r>
+      <w:r>
+        <w:t xml:space="preserve">The concern about reduced ability to monitor capnography waveforms when HFNO is used potentially increasing risk of more prolonged, undetected episodes of hypoventilation during sedation has been raised previously in the literaure.</w:t>
+      </w:r>
+      <w:r>
+        <w:rPr>
+          <w:vertAlign w:val="superscript"/>
+        </w:rPr>
+        <w:t xml:space="preserve">31</w:t>
+      </w:r>
+      <w:r>
+        <w:t xml:space="preserve"> </w:t>
+      </w:r>
+      <w:r>
+        <w:t xml:space="preserve">However, it should be noted that if undetected episodes of hypoventilation were considerably more frequent and prolonged when HFNO was used, presumably, we would have observed higher TcCO</w:t>
       </w:r>
       <w:r>
         <w:rPr>
@@ -2107,7 +2097,7 @@
         <w:t xml:space="preserve"> </w:t>
       </w:r>
       <w:r>
-        <w:t xml:space="preserve">concentration of the whole procedure was estimated to be -0.1 mmHg (-1.36, 1.17). The probability that it exceeds the 4 mmHg clinical significance threshold is again 0 in either direction. Differences in TcCO</w:t>
+        <w:t xml:space="preserve">concentrations in this group. We did not observe higher TcCO</w:t>
       </w:r>
       <w:r>
         <w:rPr>
@@ -2119,7 +2109,7 @@
         <w:t xml:space="preserve"> </w:t>
       </w:r>
       <w:r>
-        <w:t xml:space="preserve">concentration level between groups over time is presented in Figure 2. The estimated effect did not exceed the 4 mmHg clinical significance threshold in either direction with probability greater than 0.95 and there is no discernable trend observed in how the effect varies with procedure time. Precision decreases as procedure time increases, reflecting the shrinking number of participants to compare at those times.</w:t>
+        <w:t xml:space="preserve">concentrations in the HFNO group for the peak measurement or at any particular timepoint during procedures.</w:t>
       </w:r>
     </w:p>
     <w:p>
@@ -2127,106 +2117,43 @@
         <w:pStyle w:val="BodyText"/>
       </w:pPr>
       <w:r>
-        <w:t xml:space="preserve">The odds ratio for a minor adverse airway or breathing outcome, as measured by the TROOPS tool, for the HFNO group compared with the facemask group was estimated to be 6.4. This effect estimate is very imprecise due to the small number of events (95% CI 1.3 to 43).</w:t>
-      </w:r>
-    </w:p>
-    <w:p>
-      <w:pPr>
-        <w:pStyle w:val="BodyText"/>
-      </w:pPr>
-      <w:r>
-        <w:t xml:space="preserve">The effect of HFNO on average ISAS score was estimated to be 0.0 (95% CI = -0.33 to 0.23), where the effect is measured in units of absolute difference. Average ISAS scores from two participants were not calculated due to missing responses for at least one of the component ISAS items.</w:t>
-      </w:r>
-    </w:p>
-    <w:p>
-      <w:pPr>
-        <w:pStyle w:val="BodyText"/>
-      </w:pPr>
-      <w:r>
-        <w:t xml:space="preserve">The odds ratio for Anesthesia Assistant ratings of difficulty maintaining oxygenation status and difficulty using the oxygen delivery device as estimated using a complete-case analysis are 0.1 (95% CI = 0.05 to 0.31) and 0.3 (95% CI = 0.14 to 0.83), where a value less than 1 indicates a greater level of difficulty for respondents in the HFNO group. It may be simpler for interpretation to reverse the terms. For example, the odds of Anesthesia Assistants being more likely to rate the use of the oxygen supplementation device as more easy to use (i.e.,</w:t>
-      </w:r>
-      <w:r>
-        <w:t xml:space="preserve"> </w:t>
-      </w:r>
-      <w:r>
-        <w:t xml:space="preserve">“</w:t>
-      </w:r>
-      <w:r>
-        <w:t xml:space="preserve">extremely</w:t>
-      </w:r>
-      <w:r>
-        <w:t xml:space="preserve">”</w:t>
-      </w:r>
-      <w:r>
-        <w:t xml:space="preserve"> </w:t>
-      </w:r>
-      <w:r>
-        <w:t xml:space="preserve">or</w:t>
-      </w:r>
-      <w:r>
-        <w:t xml:space="preserve"> </w:t>
-      </w:r>
-      <w:r>
-        <w:t xml:space="preserve">“</w:t>
-      </w:r>
-      <w:r>
-        <w:t xml:space="preserve">very easy</w:t>
-      </w:r>
-      <w:r>
-        <w:t xml:space="preserve">”</w:t>
-      </w:r>
-      <w:r>
-        <w:t xml:space="preserve"> </w:t>
-      </w:r>
-      <w:r>
-        <w:t xml:space="preserve">versus</w:t>
-      </w:r>
-      <w:r>
-        <w:t xml:space="preserve"> </w:t>
-      </w:r>
-      <w:r>
-        <w:t xml:space="preserve">“</w:t>
-      </w:r>
-      <w:r>
-        <w:t xml:space="preserve">easy</w:t>
-      </w:r>
-      <w:r>
-        <w:t xml:space="preserve">”</w:t>
-      </w:r>
-      <w:r>
-        <w:t xml:space="preserve">) in the facemask group was estimated to be 3 times [i.e., 1/0.33] that of the HFNO group. The odds of Anesthesia Assistants being more likely to rate their ability to maintain oxygen saturations as easy in the facemask group was 10 times [i.e., 1/0.1] that of the HFNO group. It should be noted, however, that the Anesthesia Assistant ratings of difficulty using the oxygen device and difficulty maintaining oxygenation were missing 45 and 46 responses, respectively, likely due to the survey being voluntary. It is unlikely that missingness among these ratings occurred completely at random, so a best- and worst-case imputation approach was used to investigate the impact that the missing data could have on the results in extreme cases. The best- and worst-case sensitivity analysis gave estimates ranging between 0.0 (95% CI = 0.01 to 0.08) and 3.3 (95% CI = 1.72 to 6.62) for difficulty maintaining oxygenation status and from 0.1 (95% CI = 0.04 to 0.18) and 5.0 (95% CI = 2.49 to 9.79) for difficulty using the oxygen delivery device. These estimates suggest the directionality of the effect could be positive or negative with high probability, so conclusions of the complete-case analysis are not robust to assumptions about the values for the missing data.</w:t>
-      </w:r>
-    </w:p>
-    <w:p>
-      <w:pPr>
-        <w:pStyle w:val="BodyText"/>
-      </w:pPr>
-      <w:r>
-        <w:t xml:space="preserve">The effect estimate for the absolute difference in the AUC</w:t>
+        <w:t xml:space="preserve">The evidence base for the effects of HFNO therapy for procedural sedation in other clinical contexts is limited. One large</w:t>
       </w:r>
       <w:r>
         <w:rPr>
-          <w:vertAlign w:val="subscript"/>
+          <w:vertAlign w:val="superscript"/>
         </w:rPr>
-        <w:t xml:space="preserve">DESAT</w:t>
-      </w:r>
-      <w:r>
-        <w:t xml:space="preserve"> </w:t>
-      </w:r>
-      <w:r>
-        <w:t xml:space="preserve">was imprecise, spanning from 5 minutes.% higher in the face mask group to 24 minutes.% higher in the HFNO group. The probabity that the AUC</w:t>
+        <w:t xml:space="preserve">32</w:t>
+      </w:r>
+      <w:r>
+        <w:t xml:space="preserve"> </w:t>
+      </w:r>
+      <w:r>
+        <w:t xml:space="preserve">and three small randomized controlled trials of HFNO during procedural sedation have been published in 2019, with several more on-going trials registered.</w:t>
       </w:r>
       <w:r>
         <w:rPr>
-          <w:vertAlign w:val="subscript"/>
+          <w:vertAlign w:val="superscript"/>
         </w:rPr>
-        <w:t xml:space="preserve">DESAT</w:t>
-      </w:r>
-      <w:r>
-        <w:t xml:space="preserve"> </w:t>
-      </w:r>
-      <w:r>
-        <w:t xml:space="preserve">was higher in the HFNO group was 0.83. A similar number of participants in the high flow nasal oxygen group (n=8; 12%) experienced an oxygen desaturation event in comparison with the facemask oxygen group (n=7; 11%), which was defined as a measurement below 90% (OR 1.2; 95% CI = 0.37 to 3.75). The probability that the odds of oxygen desaturation was higher in the HFNO group was 0.61 A visualization of the SpO</w:t>
+        <w:t xml:space="preserve">33</w:t>
+      </w:r>
+      <w:r>
+        <w:t xml:space="preserve"> </w:t>
+      </w:r>
+      <w:r>
+        <w:t xml:space="preserve">The primary outcomes for all the trials to date have focused on investigating the imapact of HFNO on oxygenation. Results have been inconsistent. One of the small trials randomized 60 participants undergoing bronchoscopy to receive HFNO at 50L/min with 100% oxygen or to receive oxygen at 10-15L/min through a facemask.</w:t>
+      </w:r>
+      <w:r>
+        <w:rPr>
+          <w:vertAlign w:val="superscript"/>
+        </w:rPr>
+        <w:t xml:space="preserve">34</w:t>
+      </w:r>
+      <w:r>
+        <w:t xml:space="preserve"> </w:t>
+      </w:r>
+      <w:r>
+        <w:t xml:space="preserve">There was no difference observed between the treatment groups for the primary outcome, which was the proportion of patients who experienced oxygen desaturation (defined as SpO</w:t>
       </w:r>
       <w:r>
         <w:rPr>
@@ -2238,7 +2165,19 @@
         <w:t xml:space="preserve"> </w:t>
       </w:r>
       <w:r>
-        <w:t xml:space="preserve">trajectories for patients whose SpO</w:t>
+        <w:t xml:space="preserve">90%). Another trial randomized 59 morbidly obese patients undergoing endoscopy to receive a fraction of inspired oxygen concentration of 0.36 either via HFNO at a flow-rate of 60L/min or via nasal cannula at 4L/min.</w:t>
+      </w:r>
+      <w:r>
+        <w:rPr>
+          <w:vertAlign w:val="superscript"/>
+        </w:rPr>
+        <w:t xml:space="preserve">35</w:t>
+      </w:r>
+      <w:r>
+        <w:t xml:space="preserve"> </w:t>
+      </w:r>
+      <w:r>
+        <w:t xml:space="preserve">Again, there was no difference in the primary outcome of oxygen desaturation (SpO</w:t>
       </w:r>
       <w:r>
         <w:rPr>
@@ -2250,104 +2189,31 @@
         <w:t xml:space="preserve"> </w:t>
       </w:r>
       <w:r>
-        <w:t xml:space="preserve">was below 90% is available in the</w:t>
-      </w:r>
-      <w:r>
-        <w:t xml:space="preserve"> </w:t>
-      </w:r>
-      <w:hyperlink r:id="rId37">
-        <w:r>
-          <w:rPr>
-            <w:rStyle w:val="Hyperlink"/>
-          </w:rPr>
-          <w:t xml:space="preserve">online supplementary information</w:t>
-        </w:r>
-      </w:hyperlink>
-      <w:r>
-        <w:t xml:space="preserve">.</w:t>
-      </w:r>
-    </w:p>
-    <w:p>
-      <w:pPr>
-        <w:pStyle w:val="Heading4"/>
-      </w:pPr>
-      <w:bookmarkStart w:id="39" w:name="oxygen-flow-rates"/>
-      <w:r>
-        <w:t xml:space="preserve">Oxygen flow rates</w:t>
-      </w:r>
-      <w:bookmarkEnd w:id="39"/>
-    </w:p>
-    <w:p>
-      <w:pPr>
-        <w:pStyle w:val="FirstParagraph"/>
-      </w:pPr>
-      <w:r>
-        <w:t xml:space="preserve">Participants randomized to the HFNO group received flow rates at 50 litres per minute or higher for the majority of the time. A visualization of oxygen flow rates between groups is available in the</w:t>
-      </w:r>
-      <w:r>
-        <w:t xml:space="preserve"> </w:t>
-      </w:r>
-      <w:hyperlink r:id="rId37">
-        <w:r>
-          <w:rPr>
-            <w:rStyle w:val="Hyperlink"/>
-          </w:rPr>
-          <w:t xml:space="preserve">online supplementary information</w:t>
-        </w:r>
-      </w:hyperlink>
-      <w:r>
-        <w:t xml:space="preserve"> </w:t>
-      </w:r>
-      <w:r>
-        <w:t xml:space="preserve">Two participants who were randomized to HFNO did not receive this intervention at all during procedures at the discretion of the Anesthesia Assistant, with the rationale that the high flow of oxygen interfered with capnography monitoring. Four participants who were randomized to HFNO stopped receiving this intervention at a certain timepoint during procedures at the discretion of the Anesthesia Assistant, again with the rationale that capnography monitoring was not sufficient with the HFNO device.</w:t>
-      </w:r>
-    </w:p>
-    <w:p>
-      <w:pPr>
-        <w:pStyle w:val="Heading2"/>
-      </w:pPr>
-      <w:bookmarkStart w:id="40" w:name="discussion"/>
-      <w:r>
-        <w:t xml:space="preserve">Discussion</w:t>
-      </w:r>
-      <w:bookmarkEnd w:id="40"/>
-    </w:p>
-    <w:p>
-      <w:pPr>
-        <w:pStyle w:val="FirstParagraph"/>
-      </w:pPr>
-      <w:r>
-        <w:t xml:space="preserve">The primary result of this trial is that HFNO at 50 litres per minute for patients undergoing elective CIED procedures with sedation is highly unlikely to</w:t>
-      </w:r>
-      <w:r>
-        <w:t xml:space="preserve"> </w:t>
+        <w:t xml:space="preserve">90%). The third study randomized 30 participants undergoing dental sedation into three groups to receive a fraction of inspired oxygen concentration of 0.4 either via HFNO at a flow-rate of 50L/min, via HFNO at a flow-rate of 30L/min or via nasal cannula at 5L/min.</w:t>
       </w:r>
       <w:r>
         <w:rPr>
-          <w:i/>
+          <w:vertAlign w:val="superscript"/>
         </w:rPr>
-        <w:t xml:space="preserve">decrease</w:t>
-      </w:r>
-      <w:r>
-        <w:t xml:space="preserve"> </w:t>
-      </w:r>
-      <w:r>
-        <w:t xml:space="preserve">or</w:t>
-      </w:r>
-      <w:r>
-        <w:t xml:space="preserve"> </w:t>
+        <w:t xml:space="preserve">36</w:t>
+      </w:r>
+      <w:r>
+        <w:t xml:space="preserve"> </w:t>
+      </w:r>
+      <w:r>
+        <w:t xml:space="preserve">Participants randomized to the HFNO groups had higher nadir blood oxygen levels recorded than the low flow oxygen group. In contrast, a large trial of 1994 participants undergoing gastroscopy with propofol sedation reported a large reduction in risk of hypoxemia (8.4% in the control group and 0% in the HFNO group).</w:t>
       </w:r>
       <w:r>
         <w:rPr>
-          <w:i/>
+          <w:vertAlign w:val="superscript"/>
         </w:rPr>
-        <w:t xml:space="preserve">increase</w:t>
-      </w:r>
-      <w:r>
-        <w:t xml:space="preserve"> </w:t>
-      </w:r>
-      <w:r>
-        <w:t xml:space="preserve">peak TcCO</w:t>
+        <w:t xml:space="preserve">32</w:t>
+      </w:r>
+      <w:r>
+        <w:t xml:space="preserve"> </w:t>
+      </w:r>
+      <w:r>
+        <w:t xml:space="preserve">This resuslt is likely explained by the large difference in FiO</w:t>
       </w:r>
       <w:r>
         <w:rPr>
@@ -2359,19 +2225,48 @@
         <w:t xml:space="preserve"> </w:t>
       </w:r>
       <w:r>
-        <w:t xml:space="preserve">concentration by a clinically important amount. Although a prior physiological modelling study identified a mechanism by which HFNO promotes carbon dioxide clearance,</w:t>
+        <w:t xml:space="preserve">that was delivered between the two groups. In the HFNO group participants received 60 liters of 100% oxygen per minute and in the control group participants received just 2 liters of oxygen per minute.</w:t>
+      </w:r>
+    </w:p>
+    <w:p>
+      <w:pPr>
+        <w:pStyle w:val="BodyText"/>
+      </w:pPr>
+      <w:r>
+        <w:t xml:space="preserve">Satisfaction with sedation is very likely to be similar between HFNO and facemask oxygen. The probability that patients are more likely to rate comfort with the oxygen supplementation device higher with HFNO was 0.70. In contrast, we identified that the HFNO device was rated as more difficult for Anesthesia Assistants to use compared with the standard facemask. None of the Anesthesia Assistants rated the HFNO device as</w:t>
+      </w:r>
+      <w:r>
+        <w:t xml:space="preserve"> </w:t>
       </w:r>
       <w:r>
         <w:rPr>
-          <w:vertAlign w:val="superscript"/>
+          <w:i/>
         </w:rPr>
-        <w:t xml:space="preserve">5</w:t>
-      </w:r>
-      <w:r>
-        <w:t xml:space="preserve"> </w:t>
-      </w:r>
-      <w:r>
-        <w:t xml:space="preserve">it seems the magnitude of any such effect was insufficent to produce an important difference in ventilation status during procedural sedation. This result is consistent with prior clinical research in the non-sedation context. The difference in PaCO</w:t>
+        <w:t xml:space="preserve">difficult</w:t>
+      </w:r>
+      <w:r>
+        <w:t xml:space="preserve"> </w:t>
+      </w:r>
+      <w:r>
+        <w:t xml:space="preserve">to use and most had very limited experience using the device. Also, most participants reported they had used HFNO between 2 and 5 times. Experience with HFNO is likely to influence clinicians’ perceptions about the difficulty using the device.</w:t>
+      </w:r>
+    </w:p>
+    <w:p>
+      <w:pPr>
+        <w:pStyle w:val="Heading3"/>
+      </w:pPr>
+      <w:bookmarkStart w:id="40" w:name="limitations"/>
+      <w:r>
+        <w:t xml:space="preserve">Limitations</w:t>
+      </w:r>
+      <w:bookmarkEnd w:id="40"/>
+    </w:p>
+    <w:p>
+      <w:pPr>
+        <w:pStyle w:val="FirstParagraph"/>
+      </w:pPr>
+      <w:r>
+        <w:t xml:space="preserve">Ventilation was measured using TcCO</w:t>
       </w:r>
       <w:r>
         <w:rPr>
@@ -2383,19 +2278,7 @@
         <w:t xml:space="preserve"> </w:t>
       </w:r>
       <w:r>
-        <w:t xml:space="preserve">observed between HFNO (5.81 kPa; sd=1.1) and standard facemask oxygen (5.6 kPa; sd=1.0) from a randomized trial of 20 patients who were receiving pre-oxygenation for induction of anesthesia prior to emergency surgery was not significant (p=0.631).</w:t>
-      </w:r>
-      <w:r>
-        <w:rPr>
-          <w:vertAlign w:val="superscript"/>
-        </w:rPr>
-        <w:t xml:space="preserve">27</w:t>
-      </w:r>
-      <w:r>
-        <w:t xml:space="preserve"> </w:t>
-      </w:r>
-      <w:r>
-        <w:t xml:space="preserve">Likewise, in a larger trial of pre-oxygenation with 80 patients, the end-tidal CO</w:t>
+        <w:t xml:space="preserve">monitoring, which is not a perfect substitute for PaCO</w:t>
       </w:r>
       <w:r>
         <w:rPr>
@@ -2404,22 +2287,7 @@
         <w:t xml:space="preserve">2</w:t>
       </w:r>
       <w:r>
-        <w:t xml:space="preserve"> </w:t>
-      </w:r>
-      <w:r>
-        <w:t xml:space="preserve">in the first breath after intubation was not significantly different between HFNO (5.0 kPa; sd=0.8) and standard facemask (5.3 kPa sd=1.0) oxygen supplementation (p=0.18).</w:t>
-      </w:r>
-      <w:r>
-        <w:rPr>
-          <w:vertAlign w:val="superscript"/>
-        </w:rPr>
-        <w:t xml:space="preserve">28</w:t>
-      </w:r>
-      <w:r>
-        <w:t xml:space="preserve"> </w:t>
-      </w:r>
-      <w:r>
-        <w:t xml:space="preserve">Importantly, in contrast to these trials where ventilation status was assessed at one specific point in time with either PaCO</w:t>
+        <w:t xml:space="preserve">. The primary outcome was peak TcCO</w:t>
       </w:r>
       <w:r>
         <w:rPr>
@@ -2431,7 +2299,7 @@
         <w:t xml:space="preserve"> </w:t>
       </w:r>
       <w:r>
-        <w:t xml:space="preserve">or ETCO</w:t>
+        <w:t xml:space="preserve">and we accounted for the correlation between baseline and peak measurements by including the baseline measurements as a covariate in the model. However, an inherent problem with this approach is that it is potentially sensitive to how the baseline and peak measurements were chosen. We chose the TcCO</w:t>
       </w:r>
       <w:r>
         <w:rPr>
@@ -2443,7 +2311,7 @@
         <w:t xml:space="preserve"> </w:t>
       </w:r>
       <w:r>
-        <w:t xml:space="preserve">samples, we used continuous TcCO</w:t>
+        <w:t xml:space="preserve">concentration at the time sedation was first administered as the baseline measurement and the maximum TcCO</w:t>
       </w:r>
       <w:r>
         <w:rPr>
@@ -2455,39 +2323,49 @@
         <w:t xml:space="preserve"> </w:t>
       </w:r>
       <w:r>
-        <w:t xml:space="preserve">monitoring so that we could estimate differences in ventilation between groups over the whole duration of procedures. There was no discernable trend observed in how the effect varied over time, lending strength to the assertion that ventilation status is not impacted by the use of HFNO.</w:t>
+        <w:t xml:space="preserve">observed over the whole procedure as the peak. We did not blind participants or clinicians to group assignment. The small dropout and cross-over rate is unlikely to have exerted a major impact on the effect estimates. Participants received propofol, midazolam and fentanyl, which is a common and recommended approach for CIED procedures.</w:t>
+      </w:r>
+      <w:r>
+        <w:rPr>
+          <w:vertAlign w:val="superscript"/>
+        </w:rPr>
+        <w:t xml:space="preserve">37</w:t>
+      </w:r>
+      <w:r>
+        <w:t xml:space="preserve"> </w:t>
+      </w:r>
+      <w:r>
+        <w:t xml:space="preserve">Severe oxygen desaturation is not a common event when oxygen supplementation is delivered at flow-rates between 6-10L/min through a face mask during procedures performed with sedation in the cardiac catheterisation laboratory.</w:t>
+      </w:r>
+      <w:r>
+        <w:rPr>
+          <w:vertAlign w:val="superscript"/>
+        </w:rPr>
+        <w:t xml:space="preserve">1,3</w:t>
+      </w:r>
+      <w:r>
+        <w:t xml:space="preserve"> </w:t>
+      </w:r>
+      <w:r>
+        <w:t xml:space="preserve">Results from our trial can not be directly generalised to other clinical settings where desaturation is more severe and occurs more often.</w:t>
       </w:r>
     </w:p>
     <w:p>
       <w:pPr>
-        <w:pStyle w:val="BodyText"/>
-      </w:pPr>
-      <w:r>
-        <w:t xml:space="preserve">The probability that minor adverse sedation events related to airway and breathing are more likely to occur with HFNO is 0.99. The suspected etiology noted for all of these events by the Anesthesia Assistants in the TROOPS tool was oxygen desaturation. This finding is consistent with the difference observed between groups in the duration and severity of oxygen desaturations (i.e. the AUC</w:t>
-      </w:r>
-      <w:r>
-        <w:rPr>
-          <w:vertAlign w:val="subscript"/>
-        </w:rPr>
-        <w:t xml:space="preserve">DESAT</w:t>
-      </w:r>
-      <w:r>
-        <w:t xml:space="preserve"> </w:t>
-      </w:r>
-      <w:r>
-        <w:t xml:space="preserve">outcome). There was a 0.83 probability that the AUC</w:t>
-      </w:r>
-      <w:r>
-        <w:rPr>
-          <w:vertAlign w:val="subscript"/>
-        </w:rPr>
-        <w:t xml:space="preserve">DESAT</w:t>
-      </w:r>
-      <w:r>
-        <w:t xml:space="preserve"> </w:t>
-      </w:r>
-      <w:r>
-        <w:t xml:space="preserve">was higher in the HFNO group. We believe there are two plausible mechanisms that may explain these findings. First, it is possible that the flow rate (50 liters/minute) and oxygen:air blend (50:50) used in the HFNO group was simply not equivalent to the amount of oxygen supplementation received in the facemask group. Most participants in the facemask group received &gt;10 liters per minute of 100% O</w:t>
+        <w:pStyle w:val="Heading3"/>
+      </w:pPr>
+      <w:bookmarkStart w:id="41" w:name="conclusion"/>
+      <w:r>
+        <w:t xml:space="preserve">Conclusion</w:t>
+      </w:r>
+      <w:bookmarkEnd w:id="41"/>
+    </w:p>
+    <w:p>
+      <w:pPr>
+        <w:pStyle w:val="FirstParagraph"/>
+      </w:pPr>
+      <w:r>
+        <w:t xml:space="preserve">We investigated the effects of using HFNO with the flow-rate and oxygen to air ratio set to deliver a FiO</w:t>
       </w:r>
       <w:r>
         <w:rPr>
@@ -2496,39 +2374,10 @@
         <w:t xml:space="preserve">2</w:t>
       </w:r>
       <w:r>
-        <w:t xml:space="preserve">. Therefore, to reduce the number of minor adverse sedation events related to airway and breathing for patients receiving HFNO, clinicians could consider using a higher setting for the oxygen:air blender.</w:t>
-      </w:r>
-    </w:p>
-    <w:p>
-      <w:pPr>
-        <w:pStyle w:val="BodyText"/>
-      </w:pPr>
-      <w:r>
-        <w:t xml:space="preserve">Another plausible mechanism is that the ability to monitor capnography waveforms was diminished with HFNO. As a consequence, Anaesthesia Assistants were not able to detect episodes of hypoventilation as easily in the HFNO group. Capnography is widely considered to be an essential aspect of physiological monitoring during sedation.</w:t>
-      </w:r>
-      <w:r>
-        <w:rPr>
-          <w:vertAlign w:val="superscript"/>
-        </w:rPr>
-        <w:t xml:space="preserve">29–31</w:t>
-      </w:r>
-      <w:r>
-        <w:t xml:space="preserve"> </w:t>
-      </w:r>
-      <w:r>
-        <w:t xml:space="preserve">The concern about reduced ability to monitor capnography waveforms when HFNO is used potentially increasing risk of more prolonged, undetected episodes of hypoventilation during sedation has been noted.</w:t>
-      </w:r>
-      <w:r>
-        <w:rPr>
-          <w:vertAlign w:val="superscript"/>
-        </w:rPr>
-        <w:t xml:space="preserve">32</w:t>
-      </w:r>
-      <w:r>
-        <w:t xml:space="preserve"> </w:t>
-      </w:r>
-      <w:r>
-        <w:t xml:space="preserve">However, it should be noted that if undetected episodes of hypoventilation were considerably more frequent and prolonged when HFNO was used, presumably we would have observed higher TcCO</w:t>
+        <w:t xml:space="preserve"> </w:t>
+      </w:r>
+      <w:r>
+        <w:t xml:space="preserve">approximately equivalent to that achieved from standard practice with facemask oxygen. Ventilation, as measured by TcCO</w:t>
       </w:r>
       <w:r>
         <w:rPr>
@@ -2537,364 +2386,37 @@
         <w:t xml:space="preserve">2</w:t>
       </w:r>
       <w:r>
-        <w:t xml:space="preserve"> </w:t>
-      </w:r>
-      <w:r>
-        <w:t xml:space="preserve">concentrations in this group. We did not observe higher TcCO</w:t>
-      </w:r>
-      <w:r>
-        <w:rPr>
-          <w:vertAlign w:val="subscript"/>
-        </w:rPr>
-        <w:t xml:space="preserve">2</w:t>
-      </w:r>
-      <w:r>
-        <w:t xml:space="preserve"> </w:t>
-      </w:r>
-      <w:r>
-        <w:t xml:space="preserve">concentrations in the HFNO group for the peak measurement or at any particular timepoint during procedures. Further research with a larger sample size would be useful to determine the optimal flow rate (50 liters/minute) and oxygen:air blend (50:50) settings for HFNO during sedation for CIED procedures, focusing on adverse sedation events or hypoxemia as the primary outcome.</w:t>
+        <w:t xml:space="preserve">, is highly unlikely to differ by a clinically important amount. The probability that minor adverse sedation events were more likely to occur in the HFNO group was high and the severity of oxygen desaturations is probably worse with HFNO. There is a higher probability that patients will be more comfortable during procedures with HFNO in comparison to the facemask, but overall patient satisfaction with sedation is likely to be similar. Overall, there was no clear advantage identified for using HFNO in place of facemask oxygen.</w:t>
       </w:r>
     </w:p>
     <w:p>
-      <w:pPr>
-        <w:pStyle w:val="BodyText"/>
-      </w:pPr>
-      <w:r>
-        <w:t xml:space="preserve">The evidence base for the effects of HFNO therapy for procedural sedation in other clinical contexts is currently limited. One large</w:t>
-      </w:r>
-      <w:r>
-        <w:rPr>
-          <w:vertAlign w:val="superscript"/>
-        </w:rPr>
-        <w:t xml:space="preserve">33</w:t>
-      </w:r>
-      <w:r>
-        <w:t xml:space="preserve"> </w:t>
-      </w:r>
-      <w:r>
-        <w:t xml:space="preserve">and three small randomized controlled trials of HFNO during procedural sedation have been published in 2019, with several more on-going trials registered.</w:t>
-      </w:r>
-      <w:r>
-        <w:rPr>
-          <w:vertAlign w:val="superscript"/>
-        </w:rPr>
-        <w:t xml:space="preserve">34</w:t>
-      </w:r>
-      <w:r>
-        <w:t xml:space="preserve"> </w:t>
-      </w:r>
-      <w:r>
-        <w:t xml:space="preserve">The primary outcomes for all the trials to date have focused on investigating the imapact of HFNO on oxygenation. Results have been inconsistent. One of the small trials randomized 60 participants undergoing bronchoscopy to receive HFNO at 50 liters per minute with 100% oxygen or to receive oxygen at 10-15 liters per minute through a facemask.</w:t>
-      </w:r>
-      <w:r>
-        <w:rPr>
-          <w:vertAlign w:val="superscript"/>
-        </w:rPr>
-        <w:t xml:space="preserve">35</w:t>
-      </w:r>
-      <w:r>
-        <w:t xml:space="preserve"> </w:t>
-      </w:r>
-      <w:r>
-        <w:t xml:space="preserve">There was no difference observed between the treatment groups for the primary outcome, which was the proportion of patients who experienced oxygen desaturation (defined as SpO</w:t>
-      </w:r>
-      <w:r>
-        <w:rPr>
-          <w:vertAlign w:val="subscript"/>
-        </w:rPr>
-        <w:t xml:space="preserve">2</w:t>
-      </w:r>
-      <w:r>
-        <w:t xml:space="preserve"> </w:t>
-      </w:r>
-      <w:r>
-        <w:t xml:space="preserve">90%). Another trial randomized 59 morbidly obese patients undergoing endoscopy to receive a fraction of inspired oxygen concentration of 0.36 either via HFNO at a flow rate of 60 liters per minute or via nasal cannula at 4 liters per minute.</w:t>
-      </w:r>
-      <w:r>
-        <w:rPr>
-          <w:vertAlign w:val="superscript"/>
-        </w:rPr>
-        <w:t xml:space="preserve">36</w:t>
-      </w:r>
-      <w:r>
-        <w:t xml:space="preserve"> </w:t>
-      </w:r>
-      <w:r>
-        <w:t xml:space="preserve">Again, there was no difference in the primary outcome of oxygen desaturation (SpO</w:t>
-      </w:r>
-      <w:r>
-        <w:rPr>
-          <w:vertAlign w:val="subscript"/>
-        </w:rPr>
-        <w:t xml:space="preserve">2</w:t>
-      </w:r>
-      <w:r>
-        <w:t xml:space="preserve"> </w:t>
-      </w:r>
-      <w:r>
-        <w:t xml:space="preserve">90%). The third study randomized 30 participants undergoing dental sedation into three groups to receive a fraction of inspired oxygen concentration of 0.4 either via HFNO at a flow rate of 50 liters per minute, via HFNO at a flow rate of 30 liters per minute or via nasal cannula at 5 liters per minute.</w:t>
-      </w:r>
-      <w:r>
-        <w:rPr>
-          <w:vertAlign w:val="superscript"/>
-        </w:rPr>
-        <w:t xml:space="preserve">37</w:t>
-      </w:r>
-      <w:r>
-        <w:t xml:space="preserve"> </w:t>
-      </w:r>
-      <w:r>
-        <w:t xml:space="preserve">Participants randomized to the HFNO groups had higher nadir blood oxygen levels recorded than the low flow oxygen group. In contrast, a large trial of 1994 participants undergoing gastroscopy with propofol sedation reported a large reduction in risk of hypoxemia (8.4% in the control group and 0% in the HFNO group).</w:t>
-      </w:r>
-      <w:r>
-        <w:rPr>
-          <w:vertAlign w:val="superscript"/>
-        </w:rPr>
-        <w:t xml:space="preserve">33</w:t>
-      </w:r>
-      <w:r>
-        <w:t xml:space="preserve"> </w:t>
-      </w:r>
-      <w:r>
-        <w:t xml:space="preserve">This resuslt is likely explained by the large difference in FiO</w:t>
-      </w:r>
-      <w:r>
-        <w:rPr>
-          <w:vertAlign w:val="subscript"/>
-        </w:rPr>
-        <w:t xml:space="preserve">2</w:t>
-      </w:r>
-      <w:r>
-        <w:t xml:space="preserve"> </w:t>
-      </w:r>
-      <w:r>
-        <w:t xml:space="preserve">that was delivered between the two groups. In the HFNO group participants received 60 liters of 100% oxygen per minute and in the control group participants received just 2 liters of oxygen per minute.</w:t>
+      <w:r>
+        <w:br w:type="page"/>
       </w:r>
     </w:p>
     <w:p>
       <w:pPr>
-        <w:pStyle w:val="BodyText"/>
-      </w:pPr>
-      <w:r>
-        <w:t xml:space="preserve">Results of our study have revealed some interesting insights into the impact that using HFNO during sedation for CIED procedures has on patient-reported outcomes. Overall patient satisfaction with sedation is very likely to be similar regardless of the type of oxygen supplementation device used, with no difference observed between groups in ISAS scores. The probability that patients are more likely to rate comfort with the oxygen supplementation device higher with HFNO compared to the facemask was 0.70. As such, it is likely ther is not a negative impact on patient-reported outcomes associated with using HFNO during sedation.</w:t>
-      </w:r>
-    </w:p>
-    <w:p>
-      <w:pPr>
-        <w:pStyle w:val="BodyText"/>
-      </w:pPr>
-      <w:r>
-        <w:t xml:space="preserve">In contrast to these mostly postive findings from the patient perspective, we identified that the HFNO device was rated as more difficult for Anesthesia Assistants to use compared with the standard facemask. However, it should be noted that none of the Anesthesia Assistants rated the HFNO device as</w:t>
-      </w:r>
-      <w:r>
-        <w:t xml:space="preserve"> </w:t>
-      </w:r>
-      <w:r>
-        <w:rPr>
-          <w:i/>
-        </w:rPr>
-        <w:t xml:space="preserve">difficult</w:t>
-      </w:r>
-      <w:r>
-        <w:t xml:space="preserve"> </w:t>
-      </w:r>
-      <w:r>
-        <w:t xml:space="preserve">to use and most had very limited experience using the device. Most participants reported they had used HFNO between 2 and 5 times. Potentially, increased experience with HFNO would influence clinicians’ perceptions about the difficulty using the device in comparison to standard facemask oxygen.</w:t>
-      </w:r>
-    </w:p>
-    <w:p>
-      <w:pPr>
-        <w:pStyle w:val="BodyText"/>
-      </w:pPr>
-      <w:r>
-        <w:t xml:space="preserve">Participants in our study mostly received combinations of propofol, midazolam and fentanyl for sedation, which is a common and recommended regimen for CIED procedures.</w:t>
-      </w:r>
-      <w:r>
-        <w:rPr>
-          <w:vertAlign w:val="superscript"/>
-        </w:rPr>
-        <w:t xml:space="preserve">38</w:t>
-      </w:r>
-      <w:r>
-        <w:t xml:space="preserve"> </w:t>
-      </w:r>
-      <w:r>
-        <w:t xml:space="preserve">There is the potential that different results may be observed for patients who receive higher doses of sedation or who experience more frequent or prolonged episodes of hypoventilation and apnea than those in our study. It should also be noted that participants randomized to HFNO received oxygen at flows at or exceeding 50 liters per minure for the majority of the time. Results could have differed if higher flow rates were used.</w:t>
-      </w:r>
-    </w:p>
-    <w:p>
-      <w:pPr>
-        <w:pStyle w:val="BodyText"/>
-      </w:pPr>
-      <w:r>
-        <w:t xml:space="preserve">Oxygen desaturation is not a common event when oxygen supplementation at flow rates between 6-10 liters per minute through a face mask during procedures performed with sedation in the cardiac catheterisation laboratory.</w:t>
-      </w:r>
-      <w:r>
-        <w:rPr>
-          <w:vertAlign w:val="superscript"/>
-        </w:rPr>
-        <w:t xml:space="preserve">1,3</w:t>
-      </w:r>
-      <w:r>
-        <w:t xml:space="preserve"> </w:t>
-      </w:r>
-      <w:r>
-        <w:t xml:space="preserve">Results from our trial can not be directly generalised to other clinical settings, such as bronchoscopy and gastrointestinal endoscopy, where desaturation is more severe and occurs more often.</w:t>
-      </w:r>
-    </w:p>
-    <w:p>
-      <w:pPr>
-        <w:pStyle w:val="Heading3"/>
-      </w:pPr>
-      <w:bookmarkStart w:id="41" w:name="limitations"/>
-      <w:r>
-        <w:t xml:space="preserve">Limitations</w:t>
-      </w:r>
-      <w:bookmarkEnd w:id="41"/>
-    </w:p>
-    <w:p>
-      <w:pPr>
-        <w:pStyle w:val="FirstParagraph"/>
-      </w:pPr>
-      <w:r>
-        <w:t xml:space="preserve">Ventilation status was measured using TcCO</w:t>
-      </w:r>
-      <w:r>
-        <w:rPr>
-          <w:vertAlign w:val="subscript"/>
-        </w:rPr>
-        <w:t xml:space="preserve">2</w:t>
-      </w:r>
-      <w:r>
-        <w:t xml:space="preserve"> </w:t>
-      </w:r>
-      <w:r>
-        <w:t xml:space="preserve">monitoring, which is not a perfect substitute for PaCO</w:t>
-      </w:r>
-      <w:r>
-        <w:rPr>
-          <w:vertAlign w:val="subscript"/>
-        </w:rPr>
-        <w:t xml:space="preserve">2</w:t>
-      </w:r>
-      <w:r>
-        <w:t xml:space="preserve">. The primary outcome was peak TcCO</w:t>
-      </w:r>
-      <w:r>
-        <w:rPr>
-          <w:vertAlign w:val="subscript"/>
-        </w:rPr>
-        <w:t xml:space="preserve">2</w:t>
-      </w:r>
-      <w:r>
-        <w:t xml:space="preserve"> </w:t>
-      </w:r>
-      <w:r>
-        <w:t xml:space="preserve">and we accounted for the correlation between baseline and peak measurements by including the baseline measurements as a covariate in the model. However, an inherent problem with this approach is that it is potentially sensitive to how the baseline and peak measurements were chosen. We chose the TcCO</w:t>
-      </w:r>
-      <w:r>
-        <w:rPr>
-          <w:vertAlign w:val="subscript"/>
-        </w:rPr>
-        <w:t xml:space="preserve">2</w:t>
-      </w:r>
-      <w:r>
-        <w:t xml:space="preserve"> </w:t>
-      </w:r>
-      <w:r>
-        <w:t xml:space="preserve">concentration at the time sedation was first administered as the baseline measurement and the maximimum TcCO</w:t>
-      </w:r>
-      <w:r>
-        <w:rPr>
-          <w:vertAlign w:val="subscript"/>
-        </w:rPr>
-        <w:t xml:space="preserve">2</w:t>
-      </w:r>
-      <w:r>
-        <w:t xml:space="preserve"> </w:t>
-      </w:r>
-      <w:r>
-        <w:t xml:space="preserve">observed over the whole procedure as the peak. It is unknown if results are robust to a different baseline measurement, such as the average of a certain number of seconds around these timepoints.</w:t>
-      </w:r>
-    </w:p>
-    <w:p>
-      <w:pPr>
-        <w:pStyle w:val="BodyText"/>
-      </w:pPr>
-      <w:r>
-        <w:t xml:space="preserve">A further potential limitation is that we did not blind participants or clinicians to group assignment. We included only patients undergoing elective CIED procedures. Extrapolation of our findings to other procedures performed in procedural settings or emergency procedures where the patient characteristics may be very different to our sample is not recommended. The small dropout and cross-over rate is unlikely to have exerted a major impact on our estimates of the effect of HFNO during CIED procedures performed with sedation. Based on the data collected about the oxygen device settings used in both HFNO (flow rate, oxygen:air blend) and facemask (flow rate) groups, we do not suspect there was any significant bias associated with suboptimal application of oxygen supplementation in either group.</w:t>
-      </w:r>
-    </w:p>
-    <w:p>
-      <w:pPr>
-        <w:pStyle w:val="Heading3"/>
-      </w:pPr>
-      <w:bookmarkStart w:id="42" w:name="conclusion"/>
-      <w:r>
-        <w:t xml:space="preserve">Conclusion</w:t>
+        <w:pStyle w:val="Heading1"/>
+      </w:pPr>
+      <w:bookmarkStart w:id="42" w:name="references"/>
+      <w:r>
+        <w:t xml:space="preserve">References</w:t>
       </w:r>
       <w:bookmarkEnd w:id="42"/>
     </w:p>
+    <w:bookmarkStart w:id="87" w:name="refs"/>
+    <w:bookmarkStart w:id="43" w:name="ref-conway2014trends"/>
     <w:p>
       <w:pPr>
         <w:pStyle w:val="FirstParagraph"/>
       </w:pPr>
       <w:r>
-        <w:t xml:space="preserve">We investigated the effects of using HFNO with the flow rate and oxygen to air ratio set to deliver a FiO</w:t>
-      </w:r>
-      <w:r>
-        <w:rPr>
-          <w:vertAlign w:val="subscript"/>
-        </w:rPr>
-        <w:t xml:space="preserve">2</w:t>
-      </w:r>
-      <w:r>
-        <w:t xml:space="preserve"> </w:t>
-      </w:r>
-      <w:r>
-        <w:t xml:space="preserve">approximately equivalent to that achieved from standard practice with facemask oxygen. There was no clear advantage for using HFNO in place of facemask oxygen during CIED procedures performed with sedation. Ventilation, as measured by TcCO</w:t>
-      </w:r>
-      <w:r>
-        <w:rPr>
-          <w:vertAlign w:val="subscript"/>
-        </w:rPr>
-        <w:t xml:space="preserve">2</w:t>
-      </w:r>
-      <w:r>
-        <w:t xml:space="preserve"> </w:t>
-      </w:r>
-      <w:r>
-        <w:t xml:space="preserve">monitoring, did not differ by a clinically important amount between groups. The probability that minor adverse sedation events were more likely to occur in the HFNO group was high and the severity of oxygen desaturations is probably worse with HFNO. There is a higher probability that patients will be more comfortable during procedures with HFNO in comparison to the facemask, but overall patient satisfaction with sedation was similar between groups. Anesthesia Assistants rated the HFNO device as more difficult to use than facemask oxygen. These results should be considered in the context of the conditions in the clinical trial. Participants randomized to HFNO received oxygen supplementation at 50 liters per minute with a 50:50 oxygen to air ratio whereas the facemask group received oxygen at ≥ 10 liters per minute.</w:t>
+        <w:t xml:space="preserve">1. Conway A, Rolley J, Page K, Fulbrook P. Trends in nurse-administered procedural sedation and analgesia across cardiac catheterisation laboratories in australia and new zealand: Results of an electronic survey. Australian Critical Care 2014;27:4–10.</w:t>
       </w:r>
     </w:p>
+    <w:bookmarkEnd w:id="43"/>
+    <w:bookmarkStart w:id="45" w:name="ref-Conway_2019"/>
     <w:p>
-      <w:r>
-        <w:br w:type="page"/>
-      </w:r>
-    </w:p>
-    <w:p>
-      <w:pPr>
-        <w:pStyle w:val="Heading1"/>
-      </w:pPr>
-      <w:bookmarkStart w:id="43" w:name="references"/>
-      <w:r>
-        <w:t xml:space="preserve">References</w:t>
-      </w:r>
-      <w:bookmarkEnd w:id="43"/>
-    </w:p>
-    <w:bookmarkStart w:id="89" w:name="refs"/>
-    <w:bookmarkStart w:id="44" w:name="ref-conway2014trends"/>
-    <w:p>
-      <w:pPr>
-        <w:pStyle w:val="FirstParagraph"/>
-      </w:pPr>
-      <w:r>
-        <w:t xml:space="preserve">1. Conway A, Rolley J, Page K, Fulbrook P. Trends in nurse-administered procedural sedation and analgesia across cardiac catheterisation laboratories in australia and new zealand: Results of an electronic survey. Australian Critical Care 2014;27:4–10.</w:t>
-      </w:r>
-    </w:p>
-    <w:bookmarkEnd w:id="44"/>
-    <w:bookmarkStart w:id="46" w:name="ref-Conway_2019"/>
-    <w:p>
       <w:pPr>
         <w:pStyle w:val="BodyText"/>
       </w:pPr>
@@ -2904,7 +2426,7 @@
       <w:r>
         <w:t xml:space="preserve"> </w:t>
       </w:r>
-      <w:hyperlink r:id="rId45">
+      <w:hyperlink r:id="rId44">
         <w:r>
           <w:rPr>
             <w:rStyle w:val="Hyperlink"/>
@@ -2916,39 +2438,39 @@
         <w:t xml:space="preserve">.</w:t>
       </w:r>
     </w:p>
+    <w:bookmarkEnd w:id="45"/>
+    <w:bookmarkStart w:id="46" w:name="ref-conway2013risk"/>
+    <w:p>
+      <w:pPr>
+        <w:pStyle w:val="BodyText"/>
+      </w:pPr>
+      <w:r>
+        <w:t xml:space="preserve">3. Conway A, Page K, Rolley J, Fulbrook P. Risk factors for impaired respiratory function during nurse-administered procedural sedation and analgesia in the cardiac catheterisation laboratory: A matched case–control study. European Journal of Cardiovascular Nursing 2013;12:393–9.</w:t>
+      </w:r>
+    </w:p>
     <w:bookmarkEnd w:id="46"/>
-    <w:bookmarkStart w:id="47" w:name="ref-conway2013risk"/>
+    <w:bookmarkStart w:id="47" w:name="ref-drakeHighFlowNasalCannula2018"/>
     <w:p>
       <w:pPr>
         <w:pStyle w:val="BodyText"/>
       </w:pPr>
       <w:r>
-        <w:t xml:space="preserve">3. Conway A, Page K, Rolley J, Fulbrook P. Risk factors for impaired respiratory function during nurse-administered procedural sedation and analgesia in the cardiac catheterisation laboratory: A matched case–control study. European Journal of Cardiovascular Nursing 2013;12:393–9.</w:t>
+        <w:t xml:space="preserve">4. Drake MG. High-flow nasal cannula oxygen in adults: An evidence-based assessment. Annals of the American Thoracic Society 2018;15:145–55.</w:t>
       </w:r>
     </w:p>
     <w:bookmarkEnd w:id="47"/>
-    <w:bookmarkStart w:id="48" w:name="ref-drakeHighFlowNasalCannula2018"/>
+    <w:bookmarkStart w:id="49" w:name="ref-Hermez_2019"/>
     <w:p>
       <w:pPr>
         <w:pStyle w:val="BodyText"/>
       </w:pPr>
       <w:r>
-        <w:t xml:space="preserve">4. Drake MG. High-flow nasal cannula oxygen in adults: An evidence-based assessment. Annals of the American Thoracic Society 2018;15:145–55.</w:t>
-      </w:r>
-    </w:p>
-    <w:bookmarkEnd w:id="48"/>
-    <w:bookmarkStart w:id="50" w:name="ref-Hermez_2019"/>
-    <w:p>
-      <w:pPr>
-        <w:pStyle w:val="BodyText"/>
-      </w:pPr>
-      <w:r>
         <w:t xml:space="preserve">5. Hermez LA, Spence CJ, Payton MJ, Nouraei SAR, Patel A, Barnes TH. A physiological study to determine the mechanism of carbon dioxide clearance during apnoea when using transnasal humidified rapid insufflation ventilatory exchange (thrive). Anaesthesia 2019;74:441–9. Available at:</w:t>
       </w:r>
       <w:r>
         <w:t xml:space="preserve"> </w:t>
       </w:r>
-      <w:hyperlink r:id="rId49">
+      <w:hyperlink r:id="rId48">
         <w:r>
           <w:rPr>
             <w:rStyle w:val="Hyperlink"/>
@@ -2960,29 +2482,29 @@
         <w:t xml:space="preserve">.</w:t>
       </w:r>
     </w:p>
+    <w:bookmarkEnd w:id="49"/>
+    <w:bookmarkStart w:id="50" w:name="ref-apfelbaum2018practice"/>
+    <w:p>
+      <w:pPr>
+        <w:pStyle w:val="BodyText"/>
+      </w:pPr>
+      <w:r>
+        <w:t xml:space="preserve">6. Apfelbaum J, Gross J, Connis R, Agarkar M, Arnold D, Coté C, Tung A. Practice guidelines for moderate procedural sedation and analgesia 2018: A report by the american society of anesthesiologists task force on moderate procedural sedation and analgesia, the american association of oral and maxillofacial surgeons, american college of radiology, american dental association, american society of dentist anesthesiologists, and society of interventional radiology. Anesthesiology 2018;128:437–79.</w:t>
+      </w:r>
+    </w:p>
     <w:bookmarkEnd w:id="50"/>
-    <w:bookmarkStart w:id="51" w:name="ref-apfelbaum2018practice"/>
+    <w:bookmarkStart w:id="52" w:name="ref-Williams_2017"/>
     <w:p>
       <w:pPr>
         <w:pStyle w:val="BodyText"/>
       </w:pPr>
       <w:r>
-        <w:t xml:space="preserve">6. Apfelbaum J, Gross J, Connis R, Agarkar M, Arnold D, Coté C, Tung A. Practice guidelines for moderate procedural sedation and analgesia 2018: A report by the american society of anesthesiologists task force on moderate procedural sedation and analgesia, the american association of oral and maxillofacial surgeons, american college of radiology, american dental association, american society of dentist anesthesiologists, and society of interventional radiology. Anesthesiology 2018;128:437–79.</w:t>
-      </w:r>
-    </w:p>
-    <w:bookmarkEnd w:id="51"/>
-    <w:bookmarkStart w:id="53" w:name="ref-Williams_2017"/>
-    <w:p>
-      <w:pPr>
-        <w:pStyle w:val="BodyText"/>
-      </w:pPr>
-      <w:r>
         <w:t xml:space="preserve">7. Williams MR, Ward DS, Carlson D, Cravero J, Dexter F, Lightdale JR, Mason KP, Miner J, Vargo JJ, Berkenbosch JW, Clark RM, Constant I, Dionne R, Dworkin RH, Gozal D, Grayzel D, Irwin MG, Lerman J, O’Connor RE, Pandharipande P, Rappaport BA, Riker RR, Tobin JR, Turk DC, Twersky RS, Sessler DI. Evaluating patient-centered outcomes in clinical trials of procedural sedation, part 1 efficacy: Sedation consortium on endpoints and procedures for treatment, education, and research recommendations. Anesthesia &amp; Analgesia 2017;124:821–30. Available at:</w:t>
       </w:r>
       <w:r>
         <w:t xml:space="preserve"> </w:t>
       </w:r>
-      <w:hyperlink r:id="rId52">
+      <w:hyperlink r:id="rId51">
         <w:r>
           <w:rPr>
             <w:rStyle w:val="Hyperlink"/>
@@ -2994,8 +2516,8 @@
         <w:t xml:space="preserve">.</w:t>
       </w:r>
     </w:p>
-    <w:bookmarkEnd w:id="53"/>
-    <w:bookmarkStart w:id="55" w:name="ref-Ward_2018"/>
+    <w:bookmarkEnd w:id="52"/>
+    <w:bookmarkStart w:id="54" w:name="ref-Ward_2018"/>
     <w:p>
       <w:pPr>
         <w:pStyle w:val="BodyText"/>
@@ -3006,7 +2528,7 @@
       <w:r>
         <w:t xml:space="preserve"> </w:t>
       </w:r>
-      <w:hyperlink r:id="rId54">
+      <w:hyperlink r:id="rId53">
         <w:r>
           <w:rPr>
             <w:rStyle w:val="Hyperlink"/>
@@ -3018,179 +2540,179 @@
         <w:t xml:space="preserve">.</w:t>
       </w:r>
     </w:p>
+    <w:bookmarkEnd w:id="54"/>
+    <w:bookmarkStart w:id="55" w:name="ref-conway2019accuracy"/>
+    <w:p>
+      <w:pPr>
+        <w:pStyle w:val="BodyText"/>
+      </w:pPr>
+      <w:r>
+        <w:t xml:space="preserve">9. Conway A, Tipton E, Liu W-H, Conway Z, Soalheira K, Sutherland J, Fingleton J. Accuracy and precision of transcutaneous carbon dioxide monitoring: A systematic review and meta-analysis. Thorax 2019;74:157–63.</w:t>
+      </w:r>
+    </w:p>
     <w:bookmarkEnd w:id="55"/>
-    <w:bookmarkStart w:id="56" w:name="ref-conway2019accuracy"/>
+    <w:bookmarkStart w:id="56" w:name="ref-Fingleton2017"/>
     <w:p>
       <w:pPr>
         <w:pStyle w:val="BodyText"/>
       </w:pPr>
       <w:r>
-        <w:t xml:space="preserve">9. Conway A, Tipton E, Liu W-H, Conway Z, Soalheira K, Sutherland J, Fingleton J. Accuracy and precision of transcutaneous carbon dioxide monitoring: A systematic review and meta-analysis. Thorax 2019;74:157–63.</w:t>
+        <w:t xml:space="preserve">10. Fingleton J, Mckinstry S, Pilcher J, Weatherall M, Beasley R, Bardsley G. Accuracy of transcutaneous carbon dioxide measurement for change over time. 2017;22:98.</w:t>
       </w:r>
     </w:p>
     <w:bookmarkEnd w:id="56"/>
-    <w:bookmarkStart w:id="57" w:name="ref-Fingleton2017"/>
+    <w:bookmarkStart w:id="57" w:name="ref-Roback2018"/>
     <w:p>
       <w:pPr>
         <w:pStyle w:val="BodyText"/>
       </w:pPr>
       <w:r>
-        <w:t xml:space="preserve">10. Fingleton J, Mckinstry S, Pilcher J, Weatherall M, Beasley R, Bardsley G. Accuracy of transcutaneous carbon dioxide measurement for change over time. 2017;22:98.</w:t>
+        <w:t xml:space="preserve">11. Roback MG, Green SM, Andolfatto G, Leroy PL, Mason KP. Tracking and reporting outcomes of procedural sedation (troops): Standardized quality improvement and research tools from the international committee for the advancement of procedural sedation. British Journal of Anaesthesia 2018;120:164–72.</w:t>
       </w:r>
     </w:p>
     <w:bookmarkEnd w:id="57"/>
-    <w:bookmarkStart w:id="58" w:name="ref-Roback2018"/>
+    <w:bookmarkStart w:id="58" w:name="ref-dexter1997development"/>
     <w:p>
       <w:pPr>
         <w:pStyle w:val="BodyText"/>
       </w:pPr>
       <w:r>
-        <w:t xml:space="preserve">11. Roback MG, Green SM, Andolfatto G, Leroy PL, Mason KP. Tracking and reporting outcomes of procedural sedation (troops): Standardized quality improvement and research tools from the international committee for the advancement of procedural sedation. British Journal of Anaesthesia 2018;120:164–72.</w:t>
+        <w:t xml:space="preserve">12. Dexter F, Aker J, Wright WA. Development of a measure of patient satisfaction with monitored anesthesia care the iowa satisfaction with anesthesia scale. Anesthesiology 1997;87:865–73.</w:t>
       </w:r>
     </w:p>
     <w:bookmarkEnd w:id="58"/>
-    <w:bookmarkStart w:id="59" w:name="ref-dexter1997development"/>
+    <w:bookmarkStart w:id="59" w:name="ref-dexter2011multicenter"/>
     <w:p>
       <w:pPr>
         <w:pStyle w:val="BodyText"/>
       </w:pPr>
       <w:r>
-        <w:t xml:space="preserve">12. Dexter F, Aker J, Wright WA. Development of a measure of patient satisfaction with monitored anesthesia care the iowa satisfaction with anesthesia scale. Anesthesiology 1997;87:865–73.</w:t>
+        <w:t xml:space="preserve">13. Dexter F, Candiotti KA. Multicenter assessment of the iowa satisfaction with anesthesia scale, an instrument that measures patient satisfaction with monitored anesthesia care. Anesthesia &amp; Analgesia 2011;113:364–8.</w:t>
       </w:r>
     </w:p>
     <w:bookmarkEnd w:id="59"/>
-    <w:bookmarkStart w:id="60" w:name="ref-dexter2011multicenter"/>
+    <w:bookmarkStart w:id="60" w:name="ref-perrin2011randomised"/>
     <w:p>
       <w:pPr>
         <w:pStyle w:val="BodyText"/>
       </w:pPr>
       <w:r>
-        <w:t xml:space="preserve">13. Dexter F, Candiotti KA. Multicenter assessment of the iowa satisfaction with anesthesia scale, an instrument that measures patient satisfaction with monitored anesthesia care. Anesthesia &amp; Analgesia 2011;113:364–8.</w:t>
+        <w:t xml:space="preserve">14. Perrin K, Wijesinghe M, Healy B, Wadsworth K, Bowditch R, Bibby S, Baker T, Weatherall M, Beasley R. Randomised controlled trial of high concentration versus titrated oxygen therapy in severe exacerbations of asthma. Thorax 2011;66:937–41.</w:t>
       </w:r>
     </w:p>
     <w:bookmarkEnd w:id="60"/>
-    <w:bookmarkStart w:id="61" w:name="ref-perrin2011randomised"/>
+    <w:bookmarkStart w:id="61" w:name="ref-Wijesinghe2012"/>
     <w:p>
       <w:pPr>
         <w:pStyle w:val="BodyText"/>
       </w:pPr>
       <w:r>
-        <w:t xml:space="preserve">14. Perrin K, Wijesinghe M, Healy B, Wadsworth K, Bowditch R, Bibby S, Baker T, Weatherall M, Beasley R. Randomised controlled trial of high concentration versus titrated oxygen therapy in severe exacerbations of asthma. Thorax 2011;66:937–41.</w:t>
+        <w:t xml:space="preserve">15. Wijesinghe M, Perrin K, Healy B, Weatherall M, Beasley R. Randomized controlled trial of high concentration oxygen in suspected community-acquired pneumonia. Journal of the Royal Society of Medicine 2012;105:208–16.</w:t>
       </w:r>
     </w:p>
     <w:bookmarkEnd w:id="61"/>
-    <w:bookmarkStart w:id="62" w:name="ref-Wijesinghe2012"/>
+    <w:bookmarkStart w:id="62" w:name="ref-Baulig2015"/>
     <w:p>
       <w:pPr>
         <w:pStyle w:val="BodyText"/>
       </w:pPr>
       <w:r>
-        <w:t xml:space="preserve">15. Wijesinghe M, Perrin K, Healy B, Weatherall M, Beasley R. Randomized controlled trial of high concentration oxygen in suspected community-acquired pneumonia. Journal of the Royal Society of Medicine 2012;105:208–16.</w:t>
+        <w:t xml:space="preserve">16. Baulig W, Keselj M, Baulig B, Guzzella S, Borgeat A, Aguirre J. Transcutaneous continuous carbon dioxide tension monitoring reduced incidence, degree and duration of hypercapnia during combined regional anaesthesia and monitored anaesthesia care in shoulder surgery patients. Journal of Clinical Monitoring and Computing 2015;29:499–507.</w:t>
       </w:r>
     </w:p>
     <w:bookmarkEnd w:id="62"/>
-    <w:bookmarkStart w:id="63" w:name="ref-Baulig2015"/>
+    <w:bookmarkStart w:id="63" w:name="ref-Carmi2011"/>
     <w:p>
       <w:pPr>
         <w:pStyle w:val="BodyText"/>
       </w:pPr>
       <w:r>
-        <w:t xml:space="preserve">16. Baulig W, Keselj M, Baulig B, Guzzella S, Borgeat A, Aguirre J. Transcutaneous continuous carbon dioxide tension monitoring reduced incidence, degree and duration of hypercapnia during combined regional anaesthesia and monitored anaesthesia care in shoulder surgery patients. Journal of Clinical Monitoring and Computing 2015;29:499–507.</w:t>
+        <w:t xml:space="preserve">17. Carmi U, Kramer MR, Zemtzov D, Rosengarten D, Fruchter O. Propofol safety in bronchoscopy: Prospective randomized trial using transcutaneous carbon dioxide tension monitoring. Respiration 2011;82:515–21.</w:t>
       </w:r>
     </w:p>
     <w:bookmarkEnd w:id="63"/>
-    <w:bookmarkStart w:id="64" w:name="ref-Carmi2011"/>
+    <w:bookmarkStart w:id="64" w:name="ref-deoliveirajrDetectionHypoventilationDeep2010"/>
     <w:p>
       <w:pPr>
         <w:pStyle w:val="BodyText"/>
       </w:pPr>
       <w:r>
-        <w:t xml:space="preserve">17. Carmi U, Kramer MR, Zemtzov D, Rosengarten D, Fruchter O. Propofol safety in bronchoscopy: Prospective randomized trial using transcutaneous carbon dioxide tension monitoring. Respiration 2011;82:515–21.</w:t>
+        <w:t xml:space="preserve">18. De Oliveira Jr GS, Ahmad S, Fitzgerald PC, McCarthy RJ. Detection of hypoventilation during deep sedation in patients undergoing ambulatory gynaecological hysteroscopy: A comparison between transcutaneous and nasal end-tidal carbon dioxide measurements. British Journal of Anaesthesia 2010;104:774–8.</w:t>
       </w:r>
     </w:p>
     <w:bookmarkEnd w:id="64"/>
-    <w:bookmarkStart w:id="65" w:name="ref-deoliveirajrDetectionHypoventilationDeep2010"/>
+    <w:bookmarkStart w:id="65" w:name="ref-deoliveirajrEffectKetamineHypoventilation2014"/>
     <w:p>
       <w:pPr>
         <w:pStyle w:val="BodyText"/>
       </w:pPr>
       <w:r>
-        <w:t xml:space="preserve">18. De Oliveira Jr GS, Ahmad S, Fitzgerald PC, McCarthy RJ. Detection of hypoventilation during deep sedation in patients undergoing ambulatory gynaecological hysteroscopy: A comparison between transcutaneous and nasal end-tidal carbon dioxide measurements. British Journal of Anaesthesia 2010;104:774–8.</w:t>
+        <w:t xml:space="preserve">19. De Oliveira Jr GS, Fitzgerald PC, Hansen N, Ahmad S, McCarthy RJ. The effect of ketamine on hypoventilation during deep sedation with midazolam and propofol: A randomised, double-blind, placebo-controlled trial. European Journal of Anaesthesiology 2014;31:654–62.</w:t>
       </w:r>
     </w:p>
     <w:bookmarkEnd w:id="65"/>
-    <w:bookmarkStart w:id="66" w:name="ref-deoliveirajrEffectKetamineHypoventilation2014"/>
+    <w:bookmarkStart w:id="66" w:name="ref-Smith2015"/>
     <w:p>
       <w:pPr>
         <w:pStyle w:val="BodyText"/>
       </w:pPr>
       <w:r>
-        <w:t xml:space="preserve">19. De Oliveira Jr GS, Fitzgerald PC, Hansen N, Ahmad S, McCarthy RJ. The effect of ketamine on hypoventilation during deep sedation with midazolam and propofol: A randomised, double-blind, placebo-controlled trial. European Journal of Anaesthesiology 2014;31:654–62.</w:t>
+        <w:t xml:space="preserve">20. Smith SB, Carr S, Psikula S, Das A, Grichnik K. A pilot study on the effect of nasal continuous positive airway pressure on arterial partial pressure of carbon dioxide during spinal anesthesia with intravenous sedation for total knee arthroplasty. Anesthesia &amp; Analgesia 2015;120:479–83.</w:t>
       </w:r>
     </w:p>
     <w:bookmarkEnd w:id="66"/>
-    <w:bookmarkStart w:id="67" w:name="ref-Smith2015"/>
+    <w:bookmarkStart w:id="67" w:name="ref-gelman2008weakly"/>
     <w:p>
       <w:pPr>
         <w:pStyle w:val="BodyText"/>
       </w:pPr>
       <w:r>
-        <w:t xml:space="preserve">20. Smith SB, Carr S, Psikula S, Das A, Grichnik K. A pilot study on the effect of nasal continuous positive airway pressure on arterial partial pressure of carbon dioxide during spinal anesthesia with intravenous sedation for total knee arthroplasty. Anesthesia &amp; Analgesia 2015;120:479–83.</w:t>
+        <w:t xml:space="preserve">21. Gelman A, Jakulin A, Pittau MG, Su Y-S, others. A weakly informative default prior distribution for logistic and other regression models. The annals of applied statistics 2008;2:1360–83.</w:t>
       </w:r>
     </w:p>
     <w:bookmarkEnd w:id="67"/>
-    <w:bookmarkStart w:id="68" w:name="ref-gelman2008weakly"/>
+    <w:bookmarkStart w:id="68" w:name="ref-Egbewale2014"/>
     <w:p>
       <w:pPr>
         <w:pStyle w:val="BodyText"/>
       </w:pPr>
       <w:r>
-        <w:t xml:space="preserve">21. Gelman A, Jakulin A, Pittau MG, Su Y-S, others. A weakly informative default prior distribution for logistic and other regression models. The annals of applied statistics 2008;2:1360–83.</w:t>
+        <w:t xml:space="preserve">22. Egbewale BE, Lewis M, Sim J. Bias, precision and statistical power of analysis of covariance in the analysis of randomized trials with baseline imbalance: A simulation study. BMC Medical Research Methodology 2014;14:49.</w:t>
       </w:r>
     </w:p>
     <w:bookmarkEnd w:id="68"/>
-    <w:bookmarkStart w:id="69" w:name="ref-Egbewale2014"/>
+    <w:bookmarkStart w:id="69" w:name="ref-yue2019"/>
     <w:p>
       <w:pPr>
         <w:pStyle w:val="BodyText"/>
       </w:pPr>
       <w:r>
-        <w:t xml:space="preserve">22. Egbewale BE, Lewis M, Sim J. Bias, precision and statistical power of analysis of covariance in the analysis of randomized trials with baseline imbalance: A simulation study. BMC Medical Research Methodology 2014;14:49.</w:t>
+        <w:t xml:space="preserve">23. Yue Y (Ryan), Bolin D, Rue H, Wang X-F. Bayesian generalized two-way anova for functional data using inla. Statistica Sinica 2019;29:741–67.</w:t>
       </w:r>
     </w:p>
     <w:bookmarkEnd w:id="69"/>
-    <w:bookmarkStart w:id="70" w:name="ref-yue2019"/>
+    <w:bookmarkStart w:id="70" w:name="ref-bruckner2017"/>
     <w:p>
       <w:pPr>
         <w:pStyle w:val="BodyText"/>
       </w:pPr>
       <w:r>
-        <w:t xml:space="preserve">23. Yue Y (Ryan), Bolin D, Rue H, Wang X-F. Bayesian generalized two-way anova for functional data using inla. Statistica Sinica 2019;29:741–67.</w:t>
+        <w:t xml:space="preserve">24. Bürkner P-C. Brms: An r package for bayesian multilevel models using stan. Journal of Statistical Software 2017;80:1–28.</w:t>
       </w:r>
     </w:p>
     <w:bookmarkEnd w:id="70"/>
-    <w:bookmarkStart w:id="71" w:name="ref-bruckner2017"/>
+    <w:bookmarkStart w:id="72" w:name="ref-rue2009"/>
     <w:p>
       <w:pPr>
         <w:pStyle w:val="BodyText"/>
       </w:pPr>
       <w:r>
-        <w:t xml:space="preserve">24. Bürkner P-C. Brms: An r package for bayesian multilevel models using stan. Journal of Statistical Software 2017;80:1–28.</w:t>
-      </w:r>
-    </w:p>
-    <w:bookmarkEnd w:id="71"/>
-    <w:bookmarkStart w:id="73" w:name="ref-rue2009"/>
-    <w:p>
-      <w:pPr>
-        <w:pStyle w:val="BodyText"/>
-      </w:pPr>
-      <w:r>
         <w:t xml:space="preserve">25. Rue H, Martino S, Chopin N. Approximate bayesian inference for latent gaussian models by using integrated nested laplace approximations. Journal of the Royal Statistical Society 2009;71:319–92. Available at:</w:t>
       </w:r>
       <w:r>
         <w:t xml:space="preserve"> </w:t>
       </w:r>
-      <w:hyperlink r:id="rId72">
+      <w:hyperlink r:id="rId71">
         <w:r>
           <w:rPr>
             <w:rStyle w:val="Hyperlink"/>
@@ -3202,149 +2724,139 @@
         <w:t xml:space="preserve">.</w:t>
       </w:r>
     </w:p>
+    <w:bookmarkEnd w:id="72"/>
+    <w:bookmarkStart w:id="73" w:name="ref-mir2017randomised"/>
+    <w:p>
+      <w:pPr>
+        <w:pStyle w:val="BodyText"/>
+      </w:pPr>
+      <w:r>
+        <w:t xml:space="preserve">26. Mir F, Patel A, Iqbal R, Cecconi M, Nouraei S. A randomised controlled trial comparing transnasal humidified rapid insufflation ventilatory exchange (thrive) pre-oxygenation with facemask pre-oxygenation in patients undergoing rapid sequence induction of anaesthesia. Anaesthesia 2017;72:439–43.</w:t>
+      </w:r>
+    </w:p>
     <w:bookmarkEnd w:id="73"/>
-    <w:bookmarkStart w:id="74" w:name="ref-BDA2013"/>
+    <w:bookmarkStart w:id="74" w:name="ref-lodenius2018transnasal"/>
     <w:p>
       <w:pPr>
         <w:pStyle w:val="BodyText"/>
       </w:pPr>
       <w:r>
-        <w:t xml:space="preserve">26. Gelman A, Carlin JB, Stern HS, Dunson DB, Vehtari A, Rubin DB. Bayesian data analysis, third edition. CRC Press, 2013.</w:t>
+        <w:t xml:space="preserve">27. Lodenius Å, Piehl J, Östlund A, Ullman J, Jonsson Fagerlund M. Transnasal humidified rapid-insufflation ventilatory exchange (thrive) vs. Facemask breathing pre-oxygenation for rapid sequence induction in adults: A prospective randomised non-blinded clinical trial. Anaesthesia 2018;73:564–71.</w:t>
       </w:r>
     </w:p>
     <w:bookmarkEnd w:id="74"/>
-    <w:bookmarkStart w:id="75" w:name="ref-mir2017randomised"/>
+    <w:bookmarkStart w:id="75" w:name="ref-conway2016systematic"/>
     <w:p>
       <w:pPr>
         <w:pStyle w:val="BodyText"/>
       </w:pPr>
       <w:r>
-        <w:t xml:space="preserve">27. Mir F, Patel A, Iqbal R, Cecconi M, Nouraei S. A randomised controlled trial comparing transnasal humidified rapid insufflation ventilatory exchange (thrive) pre-oxygenation with facemask pre-oxygenation in patients undergoing rapid sequence induction of anaesthesia. Anaesthesia 2017;72:439–43.</w:t>
+        <w:t xml:space="preserve">28. Conway A, Douglas C, Sutherland J. A systematic review of capnography for sedation. Anaesthesia 2016;71:450–4.</w:t>
       </w:r>
     </w:p>
     <w:bookmarkEnd w:id="75"/>
-    <w:bookmarkStart w:id="76" w:name="ref-lodenius2018transnasal"/>
+    <w:bookmarkStart w:id="76" w:name="ref-conway2019pre"/>
     <w:p>
       <w:pPr>
         <w:pStyle w:val="BodyText"/>
       </w:pPr>
       <w:r>
-        <w:t xml:space="preserve">28. Lodenius Å, Piehl J, Östlund A, Ullman J, Jonsson Fagerlund M. Transnasal humidified rapid-insufflation ventilatory exchange (thrive) vs. Facemask breathing pre-oxygenation for rapid sequence induction in adults: A prospective randomised non-blinded clinical trial. Anaesthesia 2018;73:564–71.</w:t>
+        <w:t xml:space="preserve">29. Conway A, Collins P, Chang K, Mafeld S, Sutherland J, Fingleton J, Parotto M. Pre-apneic capnography waveform abnormalities during procedural sedation and analgesia. Journal of Clinical Monitoring and Computing 2019:1–8.</w:t>
       </w:r>
     </w:p>
     <w:bookmarkEnd w:id="76"/>
-    <w:bookmarkStart w:id="77" w:name="ref-conway2016systematic"/>
+    <w:bookmarkStart w:id="77" w:name="ref-conway2014clinical"/>
     <w:p>
       <w:pPr>
         <w:pStyle w:val="BodyText"/>
       </w:pPr>
       <w:r>
-        <w:t xml:space="preserve">29. Conway A, Douglas C, Sutherland J. A systematic review of capnography for sedation. Anaesthesia 2016;71:450–4.</w:t>
+        <w:t xml:space="preserve">30. Conway A, Rolley J, Page K, Fulbrook P. Clinical practice guidelines for nurse-administered procedural sedation and analgesia in the cardiac catheterization laboratory: A modified delphi study. Journal of advanced nursing 2014;70:1040–53.</w:t>
       </w:r>
     </w:p>
     <w:bookmarkEnd w:id="77"/>
-    <w:bookmarkStart w:id="78" w:name="ref-conway2019pre"/>
+    <w:bookmarkStart w:id="78" w:name="ref-horiuchi2020high"/>
     <w:p>
       <w:pPr>
         <w:pStyle w:val="BodyText"/>
       </w:pPr>
       <w:r>
-        <w:t xml:space="preserve">30. Conway A, Collins P, Chang K, Mafeld S, Sutherland J, Fingleton J, Parotto M. Pre-apneic capnography waveform abnormalities during procedural sedation and analgesia. Journal of Clinical Monitoring and Computing 2019:1–8.</w:t>
+        <w:t xml:space="preserve">31. Horiuchi A, Graham DY. High-flow nasal cannula oxygen therapy obscures severe respiration depression, providing an illusion of safety. Gastrointestinal Endoscopy 2020;91:720–1.</w:t>
       </w:r>
     </w:p>
     <w:bookmarkEnd w:id="78"/>
-    <w:bookmarkStart w:id="79" w:name="ref-conway2014clinical"/>
+    <w:bookmarkStart w:id="79" w:name="ref-lin2019high"/>
     <w:p>
       <w:pPr>
         <w:pStyle w:val="BodyText"/>
       </w:pPr>
       <w:r>
-        <w:t xml:space="preserve">31. Conway A, Rolley J, Page K, Fulbrook P. Clinical practice guidelines for nurse-administered procedural sedation and analgesia in the cardiac catheterization laboratory: A modified delphi study. Journal of advanced nursing 2014;70:1040–53.</w:t>
+        <w:t xml:space="preserve">32. Lin Y, Zhang X, Li L, Wei M, Zhao B, Wang X, Pan Z, Tian J, Yu W, Su D. High-flow nasal cannula oxygen therapy and hypoxia during gastroscopy with propofol sedation: A randomized multicenter clinical trial. Gastrointestinal endoscopy 2019;90:591–601.</w:t>
       </w:r>
     </w:p>
     <w:bookmarkEnd w:id="79"/>
-    <w:bookmarkStart w:id="80" w:name="ref-horiuchi2020high"/>
+    <w:bookmarkStart w:id="80" w:name="ref-eugene2020high"/>
     <w:p>
       <w:pPr>
         <w:pStyle w:val="BodyText"/>
       </w:pPr>
       <w:r>
-        <w:t xml:space="preserve">32. Horiuchi A, Graham DY. High-flow nasal cannula oxygen therapy obscures severe respiration depression, providing an illusion of safety. Gastrointestinal Endoscopy 2020;91:720–1.</w:t>
+        <w:t xml:space="preserve">33. Eugene A, Fromont L, Auvet A, Baert O, Mfam W-S, Remerand F, Boulain T, Nay M-A. High-flow nasal oxygenation versus standard oxygenation for gastrointestinal endoscopy with sedation. The prospective multicentre randomised controlled odephi study protocol. BMJ open 2020;10.</w:t>
       </w:r>
     </w:p>
     <w:bookmarkEnd w:id="80"/>
-    <w:bookmarkStart w:id="81" w:name="ref-lin2019high"/>
+    <w:bookmarkStart w:id="81" w:name="ref-douglasRandomisedControlledTrial2018"/>
     <w:p>
       <w:pPr>
         <w:pStyle w:val="BodyText"/>
       </w:pPr>
       <w:r>
-        <w:t xml:space="preserve">33. Lin Y, Zhang X, Li L, Wei M, Zhao B, Wang X, Pan Z, Tian J, Yu W, Su D. High-flow nasal cannula oxygen therapy and hypoxia during gastroscopy with propofol sedation: A randomized multicenter clinical trial. Gastrointestinal endoscopy 2019;90:591–601.</w:t>
+        <w:t xml:space="preserve">34. Douglas N, Ng I, Nazeem F, Lee K, Mezzavia P, Krieser R, Steinfort D, Irving L, Segal R. A randomised controlled trial comparing high-flow nasal oxygen with standard management for conscious sedation during bronchoscopy. Anaesthesia 2018;73:169–76.</w:t>
       </w:r>
     </w:p>
     <w:bookmarkEnd w:id="81"/>
-    <w:bookmarkStart w:id="82" w:name="ref-eugene2020high"/>
+    <w:bookmarkStart w:id="82" w:name="ref-riccio2019high"/>
     <w:p>
       <w:pPr>
         <w:pStyle w:val="BodyText"/>
       </w:pPr>
       <w:r>
-        <w:t xml:space="preserve">34. Eugene A, Fromont L, Auvet A, Baert O, Mfam W-S, Remerand F, Boulain T, Nay M-A. High-flow nasal oxygenation versus standard oxygenation for gastrointestinal endoscopy with sedation. The prospective multicentre randomised controlled odephi study protocol. BMJ open 2020;10.</w:t>
+        <w:t xml:space="preserve">35. Riccio CA, Sarmiento S, Minhajuddin A, Nasir D, Fox AA. High-flow versus standard nasal cannula in morbidly obese patients during colonoscopy: A prospective, randomized clinical trial. Journal of Clinical Anesthesia 2019;54:19–24.</w:t>
       </w:r>
     </w:p>
     <w:bookmarkEnd w:id="82"/>
-    <w:bookmarkStart w:id="83" w:name="ref-douglasRandomisedControlledTrial2018"/>
+    <w:bookmarkStart w:id="83" w:name="ref-sago2015nasal"/>
     <w:p>
       <w:pPr>
         <w:pStyle w:val="BodyText"/>
       </w:pPr>
       <w:r>
-        <w:t xml:space="preserve">35. Douglas N, Ng I, Nazeem F, Lee K, Mezzavia P, Krieser R, Steinfort D, Irving L, Segal R. A randomised controlled trial comparing high-flow nasal oxygen with standard management for conscious sedation during bronchoscopy. Anaesthesia 2018;73:169–76.</w:t>
+        <w:t xml:space="preserve">36. Sago T, Harano N, Chogyoji Y, Nunomaki M, Shiiba S, Watanabe S. A nasal high-flow system prevents hypoxia in dental patients under intravenous sedation. Journal of Oral and Maxillofacial Surgery 2015;73:1058–64.</w:t>
       </w:r>
     </w:p>
     <w:bookmarkEnd w:id="83"/>
-    <w:bookmarkStart w:id="84" w:name="ref-riccio2019high"/>
+    <w:bookmarkStart w:id="84" w:name="ref-furniss2015safe"/>
     <w:p>
       <w:pPr>
         <w:pStyle w:val="BodyText"/>
       </w:pPr>
       <w:r>
-        <w:t xml:space="preserve">36. Riccio CA, Sarmiento S, Minhajuddin A, Nasir D, Fox AA. High-flow versus standard nasal cannula in morbidly obese patients during colonoscopy: A prospective, randomized clinical trial. Journal of Clinical Anesthesia 2019;54:19–24.</w:t>
+        <w:t xml:space="preserve">37. Furniss SS, Sneyd JR. Safe sedation in modern cardiological practice. Heart 2015;101:1526–30.</w:t>
       </w:r>
     </w:p>
     <w:bookmarkEnd w:id="84"/>
-    <w:bookmarkStart w:id="85" w:name="ref-sago2015nasal"/>
+    <w:bookmarkStart w:id="86" w:name="ref-sorbye2014"/>
     <w:p>
       <w:pPr>
         <w:pStyle w:val="BodyText"/>
       </w:pPr>
       <w:r>
-        <w:t xml:space="preserve">37. Sago T, Harano N, Chogyoji Y, Nunomaki M, Shiiba S, Watanabe S. A nasal high-flow system prevents hypoxia in dental patients under intravenous sedation. Journal of Oral and Maxillofacial Surgery 2015;73:1058–64.</w:t>
-      </w:r>
-    </w:p>
-    <w:bookmarkEnd w:id="85"/>
-    <w:bookmarkStart w:id="86" w:name="ref-furniss2015safe"/>
-    <w:p>
-      <w:pPr>
-        <w:pStyle w:val="BodyText"/>
-      </w:pPr>
-      <w:r>
-        <w:t xml:space="preserve">38. Furniss SS, Sneyd JR. Safe sedation in modern cardiological practice. Heart 2015;101:1526–30.</w:t>
-      </w:r>
-    </w:p>
-    <w:bookmarkEnd w:id="86"/>
-    <w:bookmarkStart w:id="88" w:name="ref-sorbye2014"/>
-    <w:p>
-      <w:pPr>
-        <w:pStyle w:val="BodyText"/>
-      </w:pPr>
-      <w:r>
-        <w:t xml:space="preserve">39. Sørbye SH, Rue H. Scaling intrinsic gaussian markov random field priors in spatial modelling. Spatial Statistics 2014;8:39–51. Available at:</w:t>
-      </w:r>
-      <w:r>
-        <w:t xml:space="preserve"> </w:t>
-      </w:r>
-      <w:hyperlink r:id="rId87">
+        <w:t xml:space="preserve">38. Sørbye SH, Rue H. Scaling intrinsic gaussian markov random field priors in spatial modelling. Spatial Statistics 2014;8:39–51. Available at:</w:t>
+      </w:r>
+      <w:r>
+        <w:t xml:space="preserve"> </w:t>
+      </w:r>
+      <w:hyperlink r:id="rId85">
         <w:r>
           <w:rPr>
             <w:rStyle w:val="Hyperlink"/>
@@ -3356,8 +2868,8 @@
         <w:t xml:space="preserve">.</w:t>
       </w:r>
     </w:p>
-    <w:bookmarkEnd w:id="88"/>
-    <w:bookmarkEnd w:id="89"/>
+    <w:bookmarkEnd w:id="86"/>
+    <w:bookmarkEnd w:id="87"/>
     <w:p>
       <w:r>
         <w:br w:type="page"/>
@@ -3367,11 +2879,11 @@
       <w:pPr>
         <w:pStyle w:val="Heading1"/>
       </w:pPr>
-      <w:bookmarkStart w:id="90" w:name="figure-legend"/>
+      <w:bookmarkStart w:id="88" w:name="figure-legend"/>
       <w:r>
         <w:t xml:space="preserve">Figure legend</w:t>
       </w:r>
-      <w:bookmarkEnd w:id="90"/>
+      <w:bookmarkEnd w:id="88"/>
     </w:p>
     <w:p>
       <w:pPr>
@@ -3413,6 +2925,176 @@
                 <pic:pic xmlns:pic="http://schemas.openxmlformats.org/drawingml/2006/picture">
                   <pic:nvPicPr>
                     <pic:cNvPr id="2" name=""/>
+                    <pic:cNvPicPr>
+                      <a:picLocks noChangeAspect="1" noChangeArrowheads="1"/>
+                    </pic:cNvPicPr>
+                  </pic:nvPicPr>
+                  <pic:blipFill>
+                    <a:blip r:embed="rId86"/>
+                    <a:srcRect/>
+                    <a:stretch>
+                      <a:fillRect/>
+                    </a:stretch>
+                  </pic:blipFill>
+                  <pic:spPr bwMode="auto">
+                    <a:xfrm>
+                      <a:off x="0" y="0"/>
+                      <a:ext cx="63500" cy="50800"/>
+                    </a:xfrm>
+                    <a:prstGeom prst="rect">
+                      <a:avLst/>
+                    </a:prstGeom>
+                    <a:noFill/>
+                  </pic:spPr>
+                </pic:pic>
+              </a:graphicData>
+            </a:graphic>
+          </wp:inline>
+        </w:drawing>
+      </w:r>
+    </w:p>
+    <w:p>
+      <w:pPr>
+        <w:pStyle w:val="ImageCaption"/>
+      </w:pPr>
+      <w:r>
+        <w:t xml:space="preserve">Figure </w:t>
+      </w:r>
+      <w:bookmarkStart w:id="d8602037-ce7a-46e5-97e4-3dff6fe972a6" w:name="unnamed-chunk-1"/>
+      <w:r xmlns:w="http://schemas.openxmlformats.org/wordprocessingml/2006/main" xmlns:wp="http://schemas.openxmlformats.org/drawingml/2006/wordprocessingDrawing" xmlns:r="http://schemas.openxmlformats.org/officeDocument/2006/relationships" xmlns:w14="http://schemas.microsoft.com/office/word/2010/wordml">
+        <w:rPr/>
+        <w:fldChar w:fldCharType="begin" w:dirty="true"/>
+      </w:r>
+      <w:r xmlns:w="http://schemas.openxmlformats.org/wordprocessingml/2006/main" xmlns:wp="http://schemas.openxmlformats.org/drawingml/2006/wordprocessingDrawing" xmlns:r="http://schemas.openxmlformats.org/officeDocument/2006/relationships" xmlns:w14="http://schemas.microsoft.com/office/word/2010/wordml">
+        <w:rPr/>
+        <w:instrText xml:space="preserve" w:dirty="true">SEQ fig \* Arabic</w:instrText>
+      </w:r>
+      <w:r xmlns:w="http://schemas.openxmlformats.org/wordprocessingml/2006/main" xmlns:wp="http://schemas.openxmlformats.org/drawingml/2006/wordprocessingDrawing" xmlns:r="http://schemas.openxmlformats.org/officeDocument/2006/relationships" xmlns:w14="http://schemas.microsoft.com/office/word/2010/wordml">
+        <w:rPr/>
+        <w:fldChar w:fldCharType="end" w:dirty="true"/>
+      </w:r>
+      <w:bookmarkEnd w:id="d8602037-ce7a-46e5-97e4-3dff6fe972a6"/>
+      <w:r>
+        <w:t xml:space="preserve">: </w:t>
+      </w:r>
+      <w:r>
+        <w:t xml:space="preserve">CONSORT flow diagram</w:t>
+      </w:r>
+    </w:p>
+    <w:p>
+      <w:pPr>
+        <w:sectPr xmlns:w="http://schemas.openxmlformats.org/wordprocessingml/2006/main" xmlns:r="http://schemas.openxmlformats.org/officeDocument/2006/relationships">
+          <w:headerReference w:type="even" r:id="rId9"/>
+          <w:headerReference w:type="default" r:id="rId10"/>
+          <w:footerReference w:type="even" r:id="rId12"/>
+          <w:footerReference w:type="default" r:id="rId11"/>
+          <w:pgSz w:w="12240" w:h="15840"/>
+          <w:pgMar w:top="1440" w:right="1440" w:bottom="1440" w:left="1440" w:header="720" w:footer="720" w:gutter="0"/>
+          <w:cols xmlns:w="http://schemas.openxmlformats.org/wordprocessingml/2006/main"/>
+          <w:docGrid w:linePitch="326"/>
+          <w:type xmlns:w="http://schemas.openxmlformats.org/wordprocessingml/2006/main" w:val="continuous"/>
+        </w:sectPr>
+      </w:pPr>
+    </w:p>
+    <w:p>
+      <w:pPr>
+        <w:jc w:val="center"/>
+        <w:pStyle w:val="Figure"/>
+      </w:pPr>
+      <w:r>
+        <w:rPr/>
+        <w:drawing>
+          <wp:inline distT="0" distB="0" distL="0" distR="0">
+            <wp:extent cx="4572000" cy="3657600"/>
+            <wp:docPr id="3" name=""/>
+            <wp:cNvGraphicFramePr>
+              <a:graphicFrameLocks xmlns:a="http://schemas.openxmlformats.org/drawingml/2006/main" noChangeAspect="1"/>
+            </wp:cNvGraphicFramePr>
+            <a:graphic xmlns:a="http://schemas.openxmlformats.org/drawingml/2006/main">
+              <a:graphicData uri="http://schemas.openxmlformats.org/drawingml/2006/picture">
+                <pic:pic xmlns:pic="http://schemas.openxmlformats.org/drawingml/2006/picture">
+                  <pic:nvPicPr>
+                    <pic:cNvPr id="4" name=""/>
+                    <pic:cNvPicPr>
+                      <a:picLocks noChangeAspect="1" noChangeArrowheads="1"/>
+                    </pic:cNvPicPr>
+                  </pic:nvPicPr>
+                  <pic:blipFill>
+                    <a:blip r:embed="rId87"/>
+                    <a:srcRect/>
+                    <a:stretch>
+                      <a:fillRect/>
+                    </a:stretch>
+                  </pic:blipFill>
+                  <pic:spPr bwMode="auto">
+                    <a:xfrm>
+                      <a:off x="0" y="0"/>
+                      <a:ext cx="63500" cy="50800"/>
+                    </a:xfrm>
+                    <a:prstGeom prst="rect">
+                      <a:avLst/>
+                    </a:prstGeom>
+                    <a:noFill/>
+                  </pic:spPr>
+                </pic:pic>
+              </a:graphicData>
+            </a:graphic>
+          </wp:inline>
+        </w:drawing>
+      </w:r>
+    </w:p>
+    <w:p>
+      <w:pPr>
+        <w:pStyle w:val="ImageCaption"/>
+      </w:pPr>
+      <w:r>
+        <w:t xml:space="preserve">Figure </w:t>
+      </w:r>
+      <w:bookmarkStart w:id="1102dfd8-7b06-410c-b3d0-f319dae67833" w:name="unnamed-chunk-2"/>
+      <w:r xmlns:w="http://schemas.openxmlformats.org/wordprocessingml/2006/main" xmlns:wp="http://schemas.openxmlformats.org/drawingml/2006/wordprocessingDrawing" xmlns:r="http://schemas.openxmlformats.org/officeDocument/2006/relationships" xmlns:w14="http://schemas.microsoft.com/office/word/2010/wordml">
+        <w:rPr/>
+        <w:fldChar w:fldCharType="begin" w:dirty="true"/>
+      </w:r>
+      <w:r xmlns:w="http://schemas.openxmlformats.org/wordprocessingml/2006/main" xmlns:wp="http://schemas.openxmlformats.org/drawingml/2006/wordprocessingDrawing" xmlns:r="http://schemas.openxmlformats.org/officeDocument/2006/relationships" xmlns:w14="http://schemas.microsoft.com/office/word/2010/wordml">
+        <w:rPr/>
+        <w:instrText xml:space="preserve" w:dirty="true">SEQ fig \* Arabic</w:instrText>
+      </w:r>
+      <w:r xmlns:w="http://schemas.openxmlformats.org/wordprocessingml/2006/main" xmlns:wp="http://schemas.openxmlformats.org/drawingml/2006/wordprocessingDrawing" xmlns:r="http://schemas.openxmlformats.org/officeDocument/2006/relationships" xmlns:w14="http://schemas.microsoft.com/office/word/2010/wordml">
+        <w:rPr/>
+        <w:fldChar w:fldCharType="end" w:dirty="true"/>
+      </w:r>
+      <w:bookmarkEnd w:id="1102dfd8-7b06-410c-b3d0-f319dae67833"/>
+      <w:r>
+        <w:t xml:space="preserve">: </w:t>
+      </w:r>
+      <w:r>
+        <w:t xml:space="preserve">Transcutaneous carbon dioxide measurements throughout procedures</w:t>
+      </w:r>
+    </w:p>
+    <w:p>
+      <w:r>
+        <w:br w:type="page"/>
+      </w:r>
+    </w:p>
+    <w:p>
+      <w:pPr>
+        <w:jc w:val="center"/>
+        <w:pStyle w:val="Figure"/>
+      </w:pPr>
+      <w:r>
+        <w:rPr/>
+        <w:drawing>
+          <wp:inline distT="0" distB="0" distL="0" distR="0">
+            <wp:extent cx="4572000" cy="3657600"/>
+            <wp:docPr id="5" name=""/>
+            <wp:cNvGraphicFramePr>
+              <a:graphicFrameLocks xmlns:a="http://schemas.openxmlformats.org/drawingml/2006/main" noChangeAspect="1"/>
+            </wp:cNvGraphicFramePr>
+            <a:graphic xmlns:a="http://schemas.openxmlformats.org/drawingml/2006/main">
+              <a:graphicData uri="http://schemas.openxmlformats.org/drawingml/2006/picture">
+                <pic:pic xmlns:pic="http://schemas.openxmlformats.org/drawingml/2006/picture">
+                  <pic:nvPicPr>
+                    <pic:cNvPr id="6" name=""/>
                     <pic:cNvPicPr>
                       <a:picLocks noChangeAspect="1" noChangeArrowheads="1"/>
                     </pic:cNvPicPr>
@@ -3448,7 +3130,7 @@
       <w:r>
         <w:t xml:space="preserve">Figure </w:t>
       </w:r>
-      <w:bookmarkStart w:id="5a2c2e0a-9037-4f79-910a-3d4903dfa9c6" w:name="unnamed-chunk-1"/>
+      <w:bookmarkStart w:id="b26af972-1da2-4a7a-a4fd-22d7889344fc" w:name="unnamed-chunk-3"/>
       <w:r xmlns:w="http://schemas.openxmlformats.org/wordprocessingml/2006/main" xmlns:wp="http://schemas.openxmlformats.org/drawingml/2006/wordprocessingDrawing" xmlns:r="http://schemas.openxmlformats.org/officeDocument/2006/relationships" xmlns:w14="http://schemas.microsoft.com/office/word/2010/wordml">
         <w:rPr/>
         <w:fldChar w:fldCharType="begin" w:dirty="true"/>
@@ -3461,102 +3143,12 @@
         <w:rPr/>
         <w:fldChar w:fldCharType="end" w:dirty="true"/>
       </w:r>
-      <w:bookmarkEnd w:id="5a2c2e0a-9037-4f79-910a-3d4903dfa9c6"/>
+      <w:bookmarkEnd w:id="b26af972-1da2-4a7a-a4fd-22d7889344fc"/>
       <w:r>
         <w:t xml:space="preserve">: </w:t>
       </w:r>
       <w:r>
-        <w:t xml:space="preserve">CONSORT flow diagram</w:t>
-      </w:r>
-    </w:p>
-    <w:p>
-      <w:pPr>
-        <w:sectPr xmlns:w="http://schemas.openxmlformats.org/wordprocessingml/2006/main" xmlns:r="http://schemas.openxmlformats.org/officeDocument/2006/relationships">
-          <w:headerReference w:type="even" r:id="rId9"/>
-          <w:headerReference w:type="default" r:id="rId10"/>
-          <w:footerReference w:type="even" r:id="rId12"/>
-          <w:footerReference w:type="default" r:id="rId11"/>
-          <w:pgSz w:w="12240" w:h="15840"/>
-          <w:pgMar w:top="1440" w:right="1440" w:bottom="1440" w:left="1440" w:header="720" w:footer="720" w:gutter="0"/>
-          <w:cols xmlns:w="http://schemas.openxmlformats.org/wordprocessingml/2006/main"/>
-          <w:docGrid w:linePitch="326"/>
-          <w:type xmlns:w="http://schemas.openxmlformats.org/wordprocessingml/2006/main" w:val="continuous"/>
-        </w:sectPr>
-      </w:pPr>
-    </w:p>
-    <w:p>
-      <w:pPr>
-        <w:jc w:val="center"/>
-        <w:pStyle w:val="Figure"/>
-      </w:pPr>
-      <w:r>
-        <w:rPr/>
-        <w:drawing>
-          <wp:inline distT="0" distB="0" distL="0" distR="0">
-            <wp:extent cx="4572000" cy="3657600"/>
-            <wp:docPr id="3" name=""/>
-            <wp:cNvGraphicFramePr>
-              <a:graphicFrameLocks xmlns:a="http://schemas.openxmlformats.org/drawingml/2006/main" noChangeAspect="1"/>
-            </wp:cNvGraphicFramePr>
-            <a:graphic xmlns:a="http://schemas.openxmlformats.org/drawingml/2006/main">
-              <a:graphicData uri="http://schemas.openxmlformats.org/drawingml/2006/picture">
-                <pic:pic xmlns:pic="http://schemas.openxmlformats.org/drawingml/2006/picture">
-                  <pic:nvPicPr>
-                    <pic:cNvPr id="4" name=""/>
-                    <pic:cNvPicPr>
-                      <a:picLocks noChangeAspect="1" noChangeArrowheads="1"/>
-                    </pic:cNvPicPr>
-                  </pic:nvPicPr>
-                  <pic:blipFill>
-                    <a:blip r:embed="rId89"/>
-                    <a:srcRect/>
-                    <a:stretch>
-                      <a:fillRect/>
-                    </a:stretch>
-                  </pic:blipFill>
-                  <pic:spPr bwMode="auto">
-                    <a:xfrm>
-                      <a:off x="0" y="0"/>
-                      <a:ext cx="63500" cy="50800"/>
-                    </a:xfrm>
-                    <a:prstGeom prst="rect">
-                      <a:avLst/>
-                    </a:prstGeom>
-                    <a:noFill/>
-                  </pic:spPr>
-                </pic:pic>
-              </a:graphicData>
-            </a:graphic>
-          </wp:inline>
-        </w:drawing>
-      </w:r>
-    </w:p>
-    <w:p>
-      <w:pPr>
-        <w:pStyle w:val="ImageCaption"/>
-      </w:pPr>
-      <w:r>
-        <w:t xml:space="preserve">Figure </w:t>
-      </w:r>
-      <w:bookmarkStart w:id="2906dc2b-c812-428d-9647-a4759726e273" w:name="unnamed-chunk-2"/>
-      <w:r xmlns:w="http://schemas.openxmlformats.org/wordprocessingml/2006/main" xmlns:wp="http://schemas.openxmlformats.org/drawingml/2006/wordprocessingDrawing" xmlns:r="http://schemas.openxmlformats.org/officeDocument/2006/relationships" xmlns:w14="http://schemas.microsoft.com/office/word/2010/wordml">
-        <w:rPr/>
-        <w:fldChar w:fldCharType="begin" w:dirty="true"/>
-      </w:r>
-      <w:r xmlns:w="http://schemas.openxmlformats.org/wordprocessingml/2006/main" xmlns:wp="http://schemas.openxmlformats.org/drawingml/2006/wordprocessingDrawing" xmlns:r="http://schemas.openxmlformats.org/officeDocument/2006/relationships" xmlns:w14="http://schemas.microsoft.com/office/word/2010/wordml">
-        <w:rPr/>
-        <w:instrText xml:space="preserve" w:dirty="true">SEQ fig \* Arabic</w:instrText>
-      </w:r>
-      <w:r xmlns:w="http://schemas.openxmlformats.org/wordprocessingml/2006/main" xmlns:wp="http://schemas.openxmlformats.org/drawingml/2006/wordprocessingDrawing" xmlns:r="http://schemas.openxmlformats.org/officeDocument/2006/relationships" xmlns:w14="http://schemas.microsoft.com/office/word/2010/wordml">
-        <w:rPr/>
-        <w:fldChar w:fldCharType="end" w:dirty="true"/>
-      </w:r>
-      <w:bookmarkEnd w:id="2906dc2b-c812-428d-9647-a4759726e273"/>
-      <w:r>
-        <w:t xml:space="preserve">: </w:t>
-      </w:r>
-      <w:r>
-        <w:t xml:space="preserve">Transcutaneous carbon dioxide measurements throughout procedures</w:t>
+        <w:t xml:space="preserve">Oxygen flow-rates</w:t>
       </w:r>
     </w:p>
     <w:p>
@@ -3578,11 +3170,11 @@
       <w:pPr>
         <w:pStyle w:val="Heading2"/>
       </w:pPr>
-      <w:bookmarkStart w:id="91" w:name="table-1.-participant-characteristics"/>
+      <w:bookmarkStart w:id="89" w:name="table-1.-participant-characteristics"/>
       <w:r>
         <w:t xml:space="preserve">Table 1. Participant characteristics</w:t>
       </w:r>
-      <w:bookmarkEnd w:id="91"/>
+      <w:bookmarkEnd w:id="89"/>
     </w:p>
     <w:tbl xmlns:w="http://schemas.openxmlformats.org/wordprocessingml/2006/main" xmlns:r="http://schemas.openxmlformats.org/officeDocument/2006/relationships" xmlns:w14="http://schemas.microsoft.com/office/word/2010/wordml" xmlns:wp="http://schemas.openxmlformats.org/drawingml/2006/wordprocessingDrawing" xmlns:a="http://schemas.openxmlformats.org/drawingml/2006/main" xmlns:pic="http://schemas.openxmlformats.org/drawingml/2006/picture">
       <w:tblPr>
@@ -7245,11 +6837,11 @@
       <w:pPr>
         <w:pStyle w:val="Heading2"/>
       </w:pPr>
-      <w:bookmarkStart w:id="92" w:name="table-2.-results"/>
+      <w:bookmarkStart w:id="90" w:name="table-2.-results"/>
       <w:r>
         <w:t xml:space="preserve">Table 2. Results</w:t>
       </w:r>
-      <w:bookmarkEnd w:id="92"/>
+      <w:bookmarkEnd w:id="90"/>
     </w:p>
     <w:tbl xmlns:w="http://schemas.openxmlformats.org/wordprocessingml/2006/main" xmlns:r="http://schemas.openxmlformats.org/officeDocument/2006/relationships" xmlns:w14="http://schemas.microsoft.com/office/word/2010/wordml" xmlns:wp="http://schemas.openxmlformats.org/drawingml/2006/wordprocessingDrawing" xmlns:a="http://schemas.openxmlformats.org/drawingml/2006/main" xmlns:pic="http://schemas.openxmlformats.org/drawingml/2006/picture">
       <w:tblPr>
@@ -13439,28 +13031,28 @@
       <w:pPr>
         <w:pStyle w:val="Heading1"/>
       </w:pPr>
-      <w:bookmarkStart w:id="93" w:name="appendix"/>
+      <w:bookmarkStart w:id="91" w:name="appendix"/>
       <w:r>
         <w:t xml:space="preserve">Appendix</w:t>
       </w:r>
-      <w:bookmarkEnd w:id="93"/>
+      <w:bookmarkEnd w:id="91"/>
     </w:p>
     <w:p>
       <w:pPr>
         <w:pStyle w:val="Heading2"/>
       </w:pPr>
-      <w:bookmarkStart w:id="94" w:name="robust-regression"/>
+      <w:bookmarkStart w:id="92" w:name="robust-regression"/>
       <w:r>
         <w:t xml:space="preserve">Robust regression</w:t>
       </w:r>
-      <w:bookmarkEnd w:id="94"/>
+      <w:bookmarkEnd w:id="92"/>
     </w:p>
     <w:p>
       <w:pPr>
         <w:pStyle w:val="FirstParagraph"/>
       </w:pPr>
       <w:r>
-        <w:t xml:space="preserve">A robust regression model is used for the analysis of continuous outcomes peak TcCO2, mean TcCO2, average SPO2, and average ISAS score. Let</w:t>
+        <w:t xml:space="preserve">A robust regression model is used for the analysis of continuous outcomes peak TcCO2, mean TcCO2, log SPO2 AUC, and average ISAS score. Let</w:t>
       </w:r>
       <w:r>
         <w:t xml:space="preserve"> </w:t>
@@ -14402,11 +13994,11 @@
       <w:pPr>
         <w:pStyle w:val="Heading2"/>
       </w:pPr>
-      <w:bookmarkStart w:id="95" w:name="logistic-and-proportional-odds-regression"/>
+      <w:bookmarkStart w:id="93" w:name="logistic-and-proportional-odds-regression"/>
       <w:r>
         <w:t xml:space="preserve">Logistic and proportional odds regression</w:t>
       </w:r>
-      <w:bookmarkEnd w:id="95"/>
+      <w:bookmarkEnd w:id="93"/>
     </w:p>
     <w:p>
       <w:pPr>
@@ -14532,11 +14124,11 @@
       <w:pPr>
         <w:pStyle w:val="Heading2"/>
       </w:pPr>
-      <w:bookmarkStart w:id="96" w:name="functional-analysis-of-variance"/>
+      <w:bookmarkStart w:id="94" w:name="functional-analysis-of-variance"/>
       <w:r>
         <w:t xml:space="preserve">Functional analysis of variance</w:t>
       </w:r>
-      <w:bookmarkEnd w:id="96"/>
+      <w:bookmarkEnd w:id="94"/>
     </w:p>
     <w:p>
       <w:pPr>
@@ -14649,7 +14241,7 @@
         <w:t xml:space="preserve"> </w:t>
       </w:r>
       <w:r>
-        <w:t xml:space="preserve">indicates membership to the high flow nasal oxygen group. Associated with each patient are stratification indicator variables for their OSA status</w:t>
+        <w:t xml:space="preserve">indicates membership to the HFNO group. Associated with each patient are stratification indicator variables for their OSA status</w:t>
       </w:r>
       <w:r>
         <w:t xml:space="preserve"> </w:t>
@@ -15126,7 +14718,7 @@
         <w:t xml:space="preserve"> </w:t>
       </w:r>
       <w:r>
-        <w:t xml:space="preserve">of the high flow nasal oxygen group.</w:t>
+        <w:t xml:space="preserve">of the HFNO group.</w:t>
       </w:r>
     </w:p>
     <w:p>
@@ -15228,7 +14820,7 @@
         <w:rPr>
           <w:vertAlign w:val="superscript"/>
         </w:rPr>
-        <w:t xml:space="preserve">39</w:t>
+        <w:t xml:space="preserve">38</w:t>
       </w:r>
       <w:r>
         <w:t xml:space="preserve">. The prior distrbutions of model parameters are chosen to be diffuse in the absence of information about their likely values. They are as follows:</w:t>

</xml_diff>

<commit_message>
additional changes for R1
</commit_message>
<xml_diff>
--- a/manuscript/index.docx
+++ b/manuscript/index.docx
@@ -561,9 +561,22 @@
       <w:r>
         <w:t xml:space="preserve">The 129 participants who were randomized and received sedation were included. The difference in peak transcutaneous carbon dioxide was 0.0mmHg (95% CI = -1.3 to 1.37). Minor adverse sedation events were 6.4 times more likely to occur in the high flow nasal oxygen group. This estimate is imprecise (95% CI = 1.34 to 42.99). The odds ratio for oxygen desaturation for the high flow nasal oxygen group compared with the facemask group was 1.2 (95% CI = 0.37 to 3.75). The difference in satisfaction with sedation scores between groups was 0.0 (95% CI = -0.33 to 0.23).</w:t>
       </w:r>
-      <w:r>
-        <w:t xml:space="preserve"> </w:t>
-      </w:r>
+    </w:p>
+    <w:p>
+      <w:pPr>
+        <w:pStyle w:val="BodyText"/>
+      </w:pPr>
+      <w:r>
+        <w:rPr>
+          <w:b/>
+        </w:rPr>
+        <w:t xml:space="preserve">Conclusions</w:t>
+      </w:r>
+    </w:p>
+    <w:p>
+      <w:pPr>
+        <w:pStyle w:val="BodyText"/>
+      </w:pPr>
       <w:r>
         <w:rPr>
           <w:rFonts w:ascii="Arial" w:hAnsi="Arial" w:eastAsia="Arial" w:cs="Arial"/>
@@ -572,33 +585,7 @@
           <w:color w:val="000000"/>
           <w:shd w:val="clear" w:color="auto" w:fill="FFFF00"/>
         </w:rPr>
-        <w:t xml:space="preserve">The probability that patients are more likely to rate comfort with the oxygen supplementation device higher with high flow nasal oxygen compared to the facemask is 70%.</w:t>
-      </w:r>
-    </w:p>
-    <w:p>
-      <w:pPr>
-        <w:pStyle w:val="BodyText"/>
-      </w:pPr>
-      <w:r>
-        <w:rPr>
-          <w:b/>
-        </w:rPr>
-        <w:t xml:space="preserve">Conclusions</w:t>
-      </w:r>
-    </w:p>
-    <w:p>
-      <w:pPr>
-        <w:pStyle w:val="BodyText"/>
-      </w:pPr>
-      <w:r>
-        <w:rPr>
-          <w:rFonts w:ascii="Arial" w:hAnsi="Arial" w:eastAsia="Arial" w:cs="Arial"/>
-          <w:sz w:val="24"/>
-          <w:szCs w:val="24"/>
-          <w:color w:val="000000"/>
-          <w:shd w:val="clear" w:color="auto" w:fill="FFFF00"/>
-        </w:rPr>
-        <w:t xml:space="preserve">Ventilation, as measured by TcCO~2~, is highly unlikely to differ by a clinically important amount between high flow nasal oxygen at 50L/min or facemask oxygen at 8L/min during cardiac implantable electronic device procedures performed with sedation.</w:t>
+        <w:t xml:space="preserve">Ventilation, as measured by TcCO~2~, is highly unlikely to differ by a clinically important amount between high flow nasal oxygen at 50L/min or facemask oxygen at 8L/min. Further research with a larger sample size would be required to determine the optimal oxygen:air ratio when using high flow nasal oxygen during cardiac implantable electronic device procedures performed with sedation.</w:t>
       </w:r>
     </w:p>
     <w:p>
@@ -2133,13 +2120,7 @@
           <w:color w:val="000000"/>
           <w:shd w:val="clear" w:color="auto" w:fill="FFFF00"/>
         </w:rPr>
-        <w:t xml:space="preserve">We found that HFNO at 50L/min for patients undergoing elective CIED procedures with sedation is highly unlikely to *decrease* or *increase* peak TcCO~2~ concentration by a clinically important amount in comparison with standard facemask oxygen at ≥8L/min.</w:t>
-      </w:r>
-      <w:r>
-        <w:t xml:space="preserve"> </w:t>
-      </w:r>
-      <w:r>
-        <w:t xml:space="preserve">Although a prior physiological modeling study identified a mechanism by which HFNO promotes carbon dioxide clearance,</w:t>
+        <w:t xml:space="preserve">We found that HFNO at 50L/min for patients undergoing elective CIED procedures with sedation is highly unlikely to *decrease* or *increase* peak TcCO~2~ concentration by a clinically important amount in comparison with standard facemask oxygen at ≥8L/min. A prior physiological modeling study of apneic oxygenation identified a mechanism by which HFNO promotes carbon dioxide clearance.</w:t>
       </w:r>
       <w:r>
         <w:rPr>
@@ -2148,22 +2129,46 @@
         <w:t xml:space="preserve">5</w:t>
       </w:r>
       <w:r>
-        <w:t xml:space="preserve"> </w:t>
-      </w:r>
-      <w:r>
-        <w:t xml:space="preserve">it seems the magnitude of any such effect is insufficient to produce an important difference in ventilation status during procedural sedation. Importantly, we used continuous TcCO</w:t>
-      </w:r>
-      <w:r>
         <w:rPr>
-          <w:vertAlign w:val="subscript"/>
+          <w:rFonts w:ascii="Arial" w:hAnsi="Arial" w:eastAsia="Arial" w:cs="Arial"/>
+          <w:sz w:val="24"/>
+          <w:szCs w:val="24"/>
+          <w:color w:val="000000"/>
+          <w:shd w:val="clear" w:color="auto" w:fill="FFFF00"/>
         </w:rPr>
-        <w:t xml:space="preserve">2</w:t>
-      </w:r>
-      <w:r>
-        <w:t xml:space="preserve"> </w:t>
-      </w:r>
-      <w:r>
-        <w:t xml:space="preserve">monitoring so that we could estimate differences in ventilation between groups over the whole duration of procedures. There was no discernible trend observed in how the effect varied over time, lending strength to the assertion that ventilation status is not impacted by the use of HFNO.</w:t>
+        <w:t xml:space="preserve"> We did not observe a significant reduction in peak TcCO~2~ concentration. This result is consistent with prior clinical research in the non-sedation context. The difference in PaCO2 observed between HFNO (5.81 kPa; sd=1.1) and facemask oxygen (5.6 kPa; sd=1.0) from a randomized trial of 20 patients who were receiving pre-oxygenation for induction of anesthesia prior to emergency surgery was not significant (p=0.631).</w:t>
+      </w:r>
+      <w:r>
+        <w:rPr>
+          <w:vertAlign w:val="superscript"/>
+        </w:rPr>
+        <w:t xml:space="preserve">21</w:t>
+      </w:r>
+      <w:r>
+        <w:rPr>
+          <w:rFonts w:ascii="Arial" w:hAnsi="Arial" w:eastAsia="Arial" w:cs="Arial"/>
+          <w:sz w:val="24"/>
+          <w:szCs w:val="24"/>
+          <w:color w:val="000000"/>
+          <w:shd w:val="clear" w:color="auto" w:fill="FFFF00"/>
+        </w:rPr>
+        <w:t xml:space="preserve"> Likewise, in a larger trial of pre-oxygenation with 80 patients, the end-tidal CO2 in the first breath after intubation was not significantly different between HFNO (5.0 kPa; sd=0.8) and standard facemask (5.3 kPa sd=1.0) oxygen supplementation (p=0.18).</w:t>
+      </w:r>
+      <w:r>
+        <w:rPr>
+          <w:vertAlign w:val="superscript"/>
+        </w:rPr>
+        <w:t xml:space="preserve">22</w:t>
+      </w:r>
+      <w:r>
+        <w:rPr>
+          <w:rFonts w:ascii="Arial" w:hAnsi="Arial" w:eastAsia="Arial" w:cs="Arial"/>
+          <w:sz w:val="24"/>
+          <w:szCs w:val="24"/>
+          <w:color w:val="000000"/>
+          <w:shd w:val="clear" w:color="auto" w:fill="FFFF00"/>
+        </w:rPr>
+        <w:t xml:space="preserve"> Importantly, in contrast to these trials where ventilation status was assessed at one specific point in time with either PaCO~2~ or ETCO~2~ samples, we used continuous TcCO~2~ monitoring so that we could estimate differences in ventilation between groups over the whole duration of procedures. There was no discernible trend observed in how the effect varied over time, lending strength to the assertion that ventilation status is not impacted by the use of HFNO.</w:t>
       </w:r>
     </w:p>
     <w:p>
@@ -2184,7 +2189,7 @@
         <w:rPr>
           <w:vertAlign w:val="superscript"/>
         </w:rPr>
-        <w:t xml:space="preserve">21</w:t>
+        <w:t xml:space="preserve">23</w:t>
       </w:r>
       <w:r>
         <w:t xml:space="preserve"> </w:t>
@@ -2203,7 +2208,7 @@
         <w:rPr>
           <w:vertAlign w:val="superscript"/>
         </w:rPr>
-        <w:t xml:space="preserve">22</w:t>
+        <w:t xml:space="preserve">24</w:t>
       </w:r>
       <w:r>
         <w:t xml:space="preserve"> </w:t>
@@ -2247,7 +2252,7 @@
         <w:rPr>
           <w:vertAlign w:val="superscript"/>
         </w:rPr>
-        <w:t xml:space="preserve">23–25</w:t>
+        <w:t xml:space="preserve">25–27</w:t>
       </w:r>
       <w:r>
         <w:t xml:space="preserve"> </w:t>
@@ -2259,7 +2264,7 @@
         <w:rPr>
           <w:vertAlign w:val="superscript"/>
         </w:rPr>
-        <w:t xml:space="preserve">26</w:t>
+        <w:t xml:space="preserve">28</w:t>
       </w:r>
       <w:r>
         <w:t xml:space="preserve"> </w:t>
@@ -2310,7 +2315,7 @@
         <w:rPr>
           <w:vertAlign w:val="superscript"/>
         </w:rPr>
-        <w:t xml:space="preserve">27</w:t>
+        <w:t xml:space="preserve">29</w:t>
       </w:r>
       <w:r>
         <w:t xml:space="preserve"> </w:t>
@@ -2337,7 +2342,7 @@
         <w:rPr>
           <w:vertAlign w:val="superscript"/>
         </w:rPr>
-        <w:t xml:space="preserve">28</w:t>
+        <w:t xml:space="preserve">30</w:t>
       </w:r>
       <w:r>
         <w:t xml:space="preserve"> </w:t>
@@ -2349,13 +2354,73 @@
         <w:rPr>
           <w:vertAlign w:val="superscript"/>
         </w:rPr>
-        <w:t xml:space="preserve">29</w:t>
+        <w:t xml:space="preserve">31</w:t>
       </w:r>
       <w:r>
         <w:t xml:space="preserve"> </w:t>
       </w:r>
       <w:r>
         <w:t xml:space="preserve">The primary outcomes for all the trials to date have focused on investigating the impact of HFNO on oxygenation with inconsistent results. One of the small trials randomized 60 participants undergoing bronchoscopy to receive HFNO at 50L/min with 100% oxygen or oxygen at 10-15L/min through a facemask.</w:t>
+      </w:r>
+      <w:r>
+        <w:rPr>
+          <w:vertAlign w:val="superscript"/>
+        </w:rPr>
+        <w:t xml:space="preserve">32</w:t>
+      </w:r>
+      <w:r>
+        <w:t xml:space="preserve"> </w:t>
+      </w:r>
+      <w:r>
+        <w:t xml:space="preserve">There was no difference observed between the treatment groups for the primary outcome, which was the proportion of patients who experienced oxygen desaturation (defined as SpO</w:t>
+      </w:r>
+      <w:r>
+        <w:rPr>
+          <w:vertAlign w:val="subscript"/>
+        </w:rPr>
+        <w:t xml:space="preserve">2</w:t>
+      </w:r>
+      <w:r>
+        <w:t xml:space="preserve"> </w:t>
+      </w:r>
+      <w:r>
+        <w:t xml:space="preserve">90%). Another trial randomized 59 morbidly obese patients undergoing endoscopy to receive a fraction of inspired oxygen concentration of 0.36 either via HFNO at a flow-rate of 60L/min or via nasal cannula at 4L/min.</w:t>
+      </w:r>
+      <w:r>
+        <w:rPr>
+          <w:vertAlign w:val="superscript"/>
+        </w:rPr>
+        <w:t xml:space="preserve">33</w:t>
+      </w:r>
+      <w:r>
+        <w:t xml:space="preserve"> </w:t>
+      </w:r>
+      <w:r>
+        <w:t xml:space="preserve">Again, there was no difference in the primary outcome of oxygen desaturation (SpO</w:t>
+      </w:r>
+      <w:r>
+        <w:rPr>
+          <w:vertAlign w:val="subscript"/>
+        </w:rPr>
+        <w:t xml:space="preserve">2</w:t>
+      </w:r>
+      <w:r>
+        <w:t xml:space="preserve"> </w:t>
+      </w:r>
+      <w:r>
+        <w:t xml:space="preserve">&lt; 90%). The third study randomized 30 participants undergoing dental sedation into three groups to receive a fraction of inspired oxygen concentration of 0.4 either via HFNO at a flow-rate of 50L/min, via HFNO at a flow-rate of 30L/min or via nasal cannula at 5L/min.</w:t>
+      </w:r>
+      <w:r>
+        <w:rPr>
+          <w:vertAlign w:val="superscript"/>
+        </w:rPr>
+        <w:t xml:space="preserve">34</w:t>
+      </w:r>
+      <w:r>
+        <w:t xml:space="preserve"> </w:t>
+      </w:r>
+      <w:r>
+        <w:t xml:space="preserve">Participants randomized to the HFNO groups had higher nadir blood oxygen levels recorded than the low flow oxygen group. In contrast, a large trial of 1994 participants undergoing gastroscopy with propofol sedation reported a large reduction in risk of hypoxemia (8.4% in the control group and 0% in the HFNO group).</w:t>
       </w:r>
       <w:r>
         <w:rPr>
@@ -2367,7 +2432,7 @@
         <w:t xml:space="preserve"> </w:t>
       </w:r>
       <w:r>
-        <w:t xml:space="preserve">There was no difference observed between the treatment groups for the primary outcome, which was the proportion of patients who experienced oxygen desaturation (defined as SpO</w:t>
+        <w:t xml:space="preserve">This result is likely explained by the large difference in FiO</w:t>
       </w:r>
       <w:r>
         <w:rPr>
@@ -2379,19 +2444,48 @@
         <w:t xml:space="preserve"> </w:t>
       </w:r>
       <w:r>
-        <w:t xml:space="preserve">90%). Another trial randomized 59 morbidly obese patients undergoing endoscopy to receive a fraction of inspired oxygen concentration of 0.36 either via HFNO at a flow-rate of 60L/min or via nasal cannula at 4L/min.</w:t>
+        <w:t xml:space="preserve">that was delivered between the two groups. In the HFNO group participants received 60L/min of 100% oxygen and in the control group participants received just 2L/min of oxygen.</w:t>
+      </w:r>
+    </w:p>
+    <w:p>
+      <w:pPr>
+        <w:pStyle w:val="BodyText"/>
+      </w:pPr>
+      <w:r>
+        <w:t xml:space="preserve">Satisfaction with sedation is very likely to be similar between HFNO and facemask oxygen. The probability that patients are more likely to rate comfort with the oxygen supplementation device higher with HFNO was 0.70. In contrast, we identified that the HFNO device was rated as more difficult for Anesthesia Assistants to use compared with the standard facemask. None of the Anesthesia Assistants rated the HFNO device as</w:t>
+      </w:r>
+      <w:r>
+        <w:t xml:space="preserve"> </w:t>
       </w:r>
       <w:r>
         <w:rPr>
-          <w:vertAlign w:val="superscript"/>
+          <w:i/>
         </w:rPr>
-        <w:t xml:space="preserve">31</w:t>
+        <w:t xml:space="preserve">difficult</w:t>
       </w:r>
       <w:r>
         <w:t xml:space="preserve"> </w:t>
       </w:r>
       <w:r>
-        <w:t xml:space="preserve">Again, there was no difference in the primary outcome of oxygen desaturation (SpO</w:t>
+        <w:t xml:space="preserve">to use and most had very limited experience using the device. Also, most Anesthesia Assistant participants reported they had used HFNO between 2 and 5 times. Experience with HFNO is likely to influence clinicians’ perceptions about the difficulty using the device.</w:t>
+      </w:r>
+    </w:p>
+    <w:p>
+      <w:pPr>
+        <w:pStyle w:val="Heading3"/>
+      </w:pPr>
+      <w:bookmarkStart w:id="44" w:name="limitations"/>
+      <w:r>
+        <w:t xml:space="preserve">Limitations</w:t>
+      </w:r>
+      <w:bookmarkEnd w:id="44"/>
+    </w:p>
+    <w:p>
+      <w:pPr>
+        <w:pStyle w:val="FirstParagraph"/>
+      </w:pPr>
+      <w:r>
+        <w:t xml:space="preserve">The primary outcome was peak TcCO</w:t>
       </w:r>
       <w:r>
         <w:rPr>
@@ -2403,102 +2497,13 @@
         <w:t xml:space="preserve"> </w:t>
       </w:r>
       <w:r>
-        <w:t xml:space="preserve">&lt; 90%). The third study randomized 30 participants undergoing dental sedation into three groups to receive a fraction of inspired oxygen concentration of 0.4 either via HFNO at a flow-rate of 50L/min, via HFNO at a flow-rate of 30L/min or via nasal cannula at 5L/min.</w:t>
+        <w:t xml:space="preserve">and we accounted for the correlation between baseline and peak measurements by including the baseline measurements as a covariate in the model. However, a potential limitation is that results may be sensitive to how the baseline and peak measurements were chosen. We did not blind participants or clinicians to group assignment. The small dropout and cross-over rate are unlikely to have exerted a major impact on the effect estimates. Participants received propofol, midazolam and fentanyl, which is a common and recommended approach for CIED procedures.</w:t>
       </w:r>
       <w:r>
         <w:rPr>
           <w:vertAlign w:val="superscript"/>
         </w:rPr>
-        <w:t xml:space="preserve">32</w:t>
-      </w:r>
-      <w:r>
-        <w:t xml:space="preserve"> </w:t>
-      </w:r>
-      <w:r>
-        <w:t xml:space="preserve">Participants randomized to the HFNO groups had higher nadir blood oxygen levels recorded than the low flow oxygen group. In contrast, a large trial of 1994 participants undergoing gastroscopy with propofol sedation reported a large reduction in risk of hypoxemia (8.4% in the control group and 0% in the HFNO group).</w:t>
-      </w:r>
-      <w:r>
-        <w:rPr>
-          <w:vertAlign w:val="superscript"/>
-        </w:rPr>
-        <w:t xml:space="preserve">28</w:t>
-      </w:r>
-      <w:r>
-        <w:t xml:space="preserve"> </w:t>
-      </w:r>
-      <w:r>
-        <w:t xml:space="preserve">This result is likely explained by the large difference in FiO</w:t>
-      </w:r>
-      <w:r>
-        <w:rPr>
-          <w:vertAlign w:val="subscript"/>
-        </w:rPr>
-        <w:t xml:space="preserve">2</w:t>
-      </w:r>
-      <w:r>
-        <w:t xml:space="preserve"> </w:t>
-      </w:r>
-      <w:r>
-        <w:t xml:space="preserve">that was delivered between the two groups. In the HFNO group participants received 60L/min of 100% oxygen and in the control group participants received just 2L/min of oxygen.</w:t>
-      </w:r>
-    </w:p>
-    <w:p>
-      <w:pPr>
-        <w:pStyle w:val="BodyText"/>
-      </w:pPr>
-      <w:r>
-        <w:t xml:space="preserve">Satisfaction with sedation is very likely to be similar between HFNO and facemask oxygen. The probability that patients are more likely to rate comfort with the oxygen supplementation device higher with HFNO was 0.70. In contrast, we identified that the HFNO device was rated as more difficult for Anesthesia Assistants to use compared with the standard facemask. None of the Anesthesia Assistants rated the HFNO device as</w:t>
-      </w:r>
-      <w:r>
-        <w:t xml:space="preserve"> </w:t>
-      </w:r>
-      <w:r>
-        <w:rPr>
-          <w:i/>
-        </w:rPr>
-        <w:t xml:space="preserve">difficult</w:t>
-      </w:r>
-      <w:r>
-        <w:t xml:space="preserve"> </w:t>
-      </w:r>
-      <w:r>
-        <w:t xml:space="preserve">to use and most had very limited experience using the device. Also, most Anesthesia Assistant participants reported they had used HFNO between 2 and 5 times. Experience with HFNO is likely to influence clinicians’ perceptions about the difficulty using the device.</w:t>
-      </w:r>
-    </w:p>
-    <w:p>
-      <w:pPr>
-        <w:pStyle w:val="Heading3"/>
-      </w:pPr>
-      <w:bookmarkStart w:id="44" w:name="limitations"/>
-      <w:r>
-        <w:t xml:space="preserve">Limitations</w:t>
-      </w:r>
-      <w:bookmarkEnd w:id="44"/>
-    </w:p>
-    <w:p>
-      <w:pPr>
-        <w:pStyle w:val="FirstParagraph"/>
-      </w:pPr>
-      <w:r>
-        <w:t xml:space="preserve">The primary outcome was peak TcCO</w:t>
-      </w:r>
-      <w:r>
-        <w:rPr>
-          <w:vertAlign w:val="subscript"/>
-        </w:rPr>
-        <w:t xml:space="preserve">2</w:t>
-      </w:r>
-      <w:r>
-        <w:t xml:space="preserve"> </w:t>
-      </w:r>
-      <w:r>
-        <w:t xml:space="preserve">and we accounted for the correlation between baseline and peak measurements by including the baseline measurements as a covariate in the model. However, a potential limitation is that results may be sensitive to how the baseline and peak measurements were chosen. We did not blind participants or clinicians to group assignment. The small dropout and cross-over rate are unlikely to have exerted a major impact on the effect estimates. Participants received propofol, midazolam and fentanyl, which is a common and recommended approach for CIED procedures.</w:t>
-      </w:r>
-      <w:r>
-        <w:rPr>
-          <w:vertAlign w:val="superscript"/>
-        </w:rPr>
-        <w:t xml:space="preserve">33</w:t>
+        <w:t xml:space="preserve">35</w:t>
       </w:r>
       <w:r>
         <w:t xml:space="preserve"> </w:t>
@@ -2631,7 +2636,7 @@
       </w:r>
       <w:bookmarkEnd w:id="47"/>
     </w:p>
-    <w:bookmarkStart w:id="86" w:name="refs"/>
+    <w:bookmarkStart w:id="88" w:name="refs"/>
     <w:bookmarkStart w:id="48" w:name="ref-conway2014trends"/>
     <w:p>
       <w:pPr>
@@ -2902,137 +2907,157 @@
       </w:r>
     </w:p>
     <w:bookmarkEnd w:id="72"/>
-    <w:bookmarkStart w:id="73" w:name="ref-parke2015effect"/>
+    <w:bookmarkStart w:id="73" w:name="ref-mir2017randomised"/>
     <w:p>
       <w:pPr>
         <w:pStyle w:val="BodyText"/>
       </w:pPr>
       <w:r>
-        <w:t xml:space="preserve">21. Parke RL, Bloch A, McGuinness SP. Effect of very-high-flow nasal therapy on airway pressure and end-expiratory lung impedance in healthy volunteers. Respiratory Care 2015;60:1397–403.</w:t>
+        <w:t xml:space="preserve">21. Mir F, Patel A, Iqbal R, Cecconi M, Nouraei S. A randomised controlled trial comparing transnasal humidified rapid insufflation ventilatory exchange (thrive) pre-oxygenation with facemask pre-oxygenation in patients undergoing rapid sequence induction of anaesthesia. Anaesthesia 2017;72:439–43.</w:t>
       </w:r>
     </w:p>
     <w:bookmarkEnd w:id="73"/>
-    <w:bookmarkStart w:id="74" w:name="ref-riva2020measurement"/>
+    <w:bookmarkStart w:id="74" w:name="ref-lodenius2018transnasal"/>
     <w:p>
       <w:pPr>
         <w:pStyle w:val="BodyText"/>
       </w:pPr>
       <w:r>
-        <w:t xml:space="preserve">22. Riva T, Meyer J, Theiler L, Obrist D, Bütikofer L, Greif R, Nabecker S. Measurement of airway pressure during high-flow nasal therapy in apnoeic oxygenation: A randomised controlled crossover trial. Anaesthesia 2020.</w:t>
+        <w:t xml:space="preserve">22. Lodenius Å, Piehl J, Östlund A, Ullman J, Jonsson Fagerlund M. Transnasal humidified rapid-insufflation ventilatory exchange (thrive) vs. Facemask breathing pre-oxygenation for rapid sequence induction in adults: A prospective randomised non-blinded clinical trial. Anaesthesia 2018;73:564–71.</w:t>
       </w:r>
     </w:p>
     <w:bookmarkEnd w:id="74"/>
-    <w:bookmarkStart w:id="75" w:name="ref-conway2016systematic"/>
+    <w:bookmarkStart w:id="75" w:name="ref-parke2015effect"/>
     <w:p>
       <w:pPr>
         <w:pStyle w:val="BodyText"/>
       </w:pPr>
       <w:r>
-        <w:t xml:space="preserve">23. Conway A, Douglas C, Sutherland J. A systematic review of capnography for sedation. Anaesthesia 2016;71:450–4.</w:t>
+        <w:t xml:space="preserve">23. Parke RL, Bloch A, McGuinness SP. Effect of very-high-flow nasal therapy on airway pressure and end-expiratory lung impedance in healthy volunteers. Respiratory Care 2015;60:1397–403.</w:t>
       </w:r>
     </w:p>
     <w:bookmarkEnd w:id="75"/>
-    <w:bookmarkStart w:id="76" w:name="ref-conway2019pre"/>
+    <w:bookmarkStart w:id="76" w:name="ref-riva2020measurement"/>
     <w:p>
       <w:pPr>
         <w:pStyle w:val="BodyText"/>
       </w:pPr>
       <w:r>
-        <w:t xml:space="preserve">24. Conway A, Collins P, Chang K, Mafeld S, Sutherland J, Fingleton J, Parotto M. Pre-apneic capnography waveform abnormalities during procedural sedation and analgesia. Journal of Clinical Monitoring and Computing 2019:1–8.</w:t>
+        <w:t xml:space="preserve">24. Riva T, Meyer J, Theiler L, Obrist D, Bütikofer L, Greif R, Nabecker S. Measurement of airway pressure during high-flow nasal therapy in apnoeic oxygenation: A randomised controlled crossover trial. Anaesthesia 2020.</w:t>
       </w:r>
     </w:p>
     <w:bookmarkEnd w:id="76"/>
-    <w:bookmarkStart w:id="77" w:name="ref-conway2014clinical"/>
+    <w:bookmarkStart w:id="77" w:name="ref-conway2016systematic"/>
     <w:p>
       <w:pPr>
         <w:pStyle w:val="BodyText"/>
       </w:pPr>
       <w:r>
-        <w:t xml:space="preserve">25. Conway A, Rolley J, Page K, Fulbrook P. Clinical practice guidelines for nurse-administered procedural sedation and analgesia in the cardiac catheterization laboratory: A modified delphi study. Journal of advanced nursing 2014;70:1040–53.</w:t>
+        <w:t xml:space="preserve">25. Conway A, Douglas C, Sutherland J. A systematic review of capnography for sedation. Anaesthesia 2016;71:450–4.</w:t>
       </w:r>
     </w:p>
     <w:bookmarkEnd w:id="77"/>
-    <w:bookmarkStart w:id="78" w:name="ref-horiuchi2020high"/>
+    <w:bookmarkStart w:id="78" w:name="ref-conway2019pre"/>
     <w:p>
       <w:pPr>
         <w:pStyle w:val="BodyText"/>
       </w:pPr>
       <w:r>
-        <w:t xml:space="preserve">26. Horiuchi A, Graham DY. High-flow nasal cannula oxygen therapy obscures severe respiration depression, providing an illusion of safety. Gastrointestinal Endoscopy 2020;91:720–1.</w:t>
+        <w:t xml:space="preserve">26. Conway A, Collins P, Chang K, Mafeld S, Sutherland J, Fingleton J, Parotto M. Pre-apneic capnography waveform abnormalities during procedural sedation and analgesia. Journal of Clinical Monitoring and Computing 2019:1–8.</w:t>
       </w:r>
     </w:p>
     <w:bookmarkEnd w:id="78"/>
-    <w:bookmarkStart w:id="79" w:name="ref-sorbello2017state"/>
+    <w:bookmarkStart w:id="79" w:name="ref-conway2014clinical"/>
     <w:p>
       <w:pPr>
         <w:pStyle w:val="BodyText"/>
       </w:pPr>
       <w:r>
-        <w:t xml:space="preserve">27. Sorbello M, Pulvirenti G, Pluchino D, Skinner M. State of the art in airway management during gi endoscopy: The missing pieces. Digestive diseases and sciences 2017;62:1385–7.</w:t>
+        <w:t xml:space="preserve">27. Conway A, Rolley J, Page K, Fulbrook P. Clinical practice guidelines for nurse-administered procedural sedation and analgesia in the cardiac catheterization laboratory: A modified delphi study. Journal of advanced nursing 2014;70:1040–53.</w:t>
       </w:r>
     </w:p>
     <w:bookmarkEnd w:id="79"/>
-    <w:bookmarkStart w:id="80" w:name="ref-lin2019high"/>
+    <w:bookmarkStart w:id="80" w:name="ref-horiuchi2020high"/>
     <w:p>
       <w:pPr>
         <w:pStyle w:val="BodyText"/>
       </w:pPr>
       <w:r>
-        <w:t xml:space="preserve">28. Lin Y, Zhang X, Li L, Wei M, Zhao B, Wang X, Pan Z, Tian J, Yu W, Su D. High-flow nasal cannula oxygen therapy and hypoxia during gastroscopy with propofol sedation: A randomized multicenter clinical trial. Gastrointestinal endoscopy 2019;90:591–601.</w:t>
+        <w:t xml:space="preserve">28. Horiuchi A, Graham DY. High-flow nasal cannula oxygen therapy obscures severe respiration depression, providing an illusion of safety. Gastrointestinal Endoscopy 2020;91:720–1.</w:t>
       </w:r>
     </w:p>
     <w:bookmarkEnd w:id="80"/>
-    <w:bookmarkStart w:id="81" w:name="ref-eugene2020high"/>
+    <w:bookmarkStart w:id="81" w:name="ref-sorbello2017state"/>
     <w:p>
       <w:pPr>
         <w:pStyle w:val="BodyText"/>
       </w:pPr>
       <w:r>
-        <w:t xml:space="preserve">29. Eugene A, Fromont L, Auvet A, Baert O, Mfam W-S, Remerand F, Boulain T, Nay M-A. High-flow nasal oxygenation versus standard oxygenation for gastrointestinal endoscopy with sedation. The prospective multicentre randomised controlled odephi study protocol. BMJ open 2020;10.</w:t>
+        <w:t xml:space="preserve">29. Sorbello M, Pulvirenti G, Pluchino D, Skinner M. State of the art in airway management during gi endoscopy: The missing pieces. Digestive diseases and sciences 2017;62:1385–7.</w:t>
       </w:r>
     </w:p>
     <w:bookmarkEnd w:id="81"/>
-    <w:bookmarkStart w:id="82" w:name="ref-douglasRandomisedControlledTrial2018"/>
+    <w:bookmarkStart w:id="82" w:name="ref-lin2019high"/>
     <w:p>
       <w:pPr>
         <w:pStyle w:val="BodyText"/>
       </w:pPr>
       <w:r>
-        <w:t xml:space="preserve">30. Douglas N, Ng I, Nazeem F, Lee K, Mezzavia P, Krieser R, Steinfort D, Irving L, Segal R. A randomised controlled trial comparing high-flow nasal oxygen with standard management for conscious sedation during bronchoscopy. Anaesthesia 2018;73:169–76.</w:t>
+        <w:t xml:space="preserve">30. Lin Y, Zhang X, Li L, Wei M, Zhao B, Wang X, Pan Z, Tian J, Yu W, Su D. High-flow nasal cannula oxygen therapy and hypoxia during gastroscopy with propofol sedation: A randomized multicenter clinical trial. Gastrointestinal endoscopy 2019;90:591–601.</w:t>
       </w:r>
     </w:p>
     <w:bookmarkEnd w:id="82"/>
-    <w:bookmarkStart w:id="83" w:name="ref-riccio2019high"/>
+    <w:bookmarkStart w:id="83" w:name="ref-eugene2020high"/>
     <w:p>
       <w:pPr>
         <w:pStyle w:val="BodyText"/>
       </w:pPr>
       <w:r>
-        <w:t xml:space="preserve">31. Riccio CA, Sarmiento S, Minhajuddin A, Nasir D, Fox AA. High-flow versus standard nasal cannula in morbidly obese patients during colonoscopy: A prospective, randomized clinical trial. Journal of Clinical Anesthesia 2019;54:19–24.</w:t>
+        <w:t xml:space="preserve">31. Eugene A, Fromont L, Auvet A, Baert O, Mfam W-S, Remerand F, Boulain T, Nay M-A. High-flow nasal oxygenation versus standard oxygenation for gastrointestinal endoscopy with sedation. The prospective multicentre randomised controlled odephi study protocol. BMJ open 2020;10.</w:t>
       </w:r>
     </w:p>
     <w:bookmarkEnd w:id="83"/>
-    <w:bookmarkStart w:id="84" w:name="ref-sago2015nasal"/>
+    <w:bookmarkStart w:id="84" w:name="ref-douglasRandomisedControlledTrial2018"/>
     <w:p>
       <w:pPr>
         <w:pStyle w:val="BodyText"/>
       </w:pPr>
       <w:r>
-        <w:t xml:space="preserve">32. Sago T, Harano N, Chogyoji Y, Nunomaki M, Shiiba S, Watanabe S. A nasal high-flow system prevents hypoxia in dental patients under intravenous sedation. Journal of Oral and Maxillofacial Surgery 2015;73:1058–64.</w:t>
+        <w:t xml:space="preserve">32. Douglas N, Ng I, Nazeem F, Lee K, Mezzavia P, Krieser R, Steinfort D, Irving L, Segal R. A randomised controlled trial comparing high-flow nasal oxygen with standard management for conscious sedation during bronchoscopy. Anaesthesia 2018;73:169–76.</w:t>
       </w:r>
     </w:p>
     <w:bookmarkEnd w:id="84"/>
-    <w:bookmarkStart w:id="85" w:name="ref-furniss2015safe"/>
+    <w:bookmarkStart w:id="85" w:name="ref-riccio2019high"/>
     <w:p>
       <w:pPr>
         <w:pStyle w:val="BodyText"/>
       </w:pPr>
       <w:r>
-        <w:t xml:space="preserve">33. Furniss SS, Sneyd JR. Safe sedation in modern cardiological practice. Heart 2015;101:1526–30.</w:t>
+        <w:t xml:space="preserve">33. Riccio CA, Sarmiento S, Minhajuddin A, Nasir D, Fox AA. High-flow versus standard nasal cannula in morbidly obese patients during colonoscopy: A prospective, randomized clinical trial. Journal of Clinical Anesthesia 2019;54:19–24.</w:t>
       </w:r>
     </w:p>
     <w:bookmarkEnd w:id="85"/>
+    <w:bookmarkStart w:id="86" w:name="ref-sago2015nasal"/>
+    <w:p>
+      <w:pPr>
+        <w:pStyle w:val="BodyText"/>
+      </w:pPr>
+      <w:r>
+        <w:t xml:space="preserve">34. Sago T, Harano N, Chogyoji Y, Nunomaki M, Shiiba S, Watanabe S. A nasal high-flow system prevents hypoxia in dental patients under intravenous sedation. Journal of Oral and Maxillofacial Surgery 2015;73:1058–64.</w:t>
+      </w:r>
+    </w:p>
     <w:bookmarkEnd w:id="86"/>
+    <w:bookmarkStart w:id="87" w:name="ref-furniss2015safe"/>
+    <w:p>
+      <w:pPr>
+        <w:pStyle w:val="BodyText"/>
+      </w:pPr>
+      <w:r>
+        <w:t xml:space="preserve">35. Furniss SS, Sneyd JR. Safe sedation in modern cardiological practice. Heart 2015;101:1526–30.</w:t>
+      </w:r>
+    </w:p>
+    <w:bookmarkEnd w:id="87"/>
+    <w:bookmarkEnd w:id="88"/>
     <w:p>
       <w:r>
         <w:br w:type="page"/>
@@ -3042,11 +3067,11 @@
       <w:pPr>
         <w:pStyle w:val="Heading1"/>
       </w:pPr>
-      <w:bookmarkStart w:id="87" w:name="figure-legend"/>
+      <w:bookmarkStart w:id="89" w:name="figure-legend"/>
       <w:r>
         <w:t xml:space="preserve">Figure legend</w:t>
       </w:r>
-      <w:bookmarkEnd w:id="87"/>
+      <w:bookmarkEnd w:id="89"/>
     </w:p>
     <w:p>
       <w:pPr>
@@ -3081,11 +3106,11 @@
       <w:pPr>
         <w:pStyle w:val="Heading2"/>
       </w:pPr>
-      <w:bookmarkStart w:id="88" w:name="table-1.-participant-characteristics"/>
+      <w:bookmarkStart w:id="90" w:name="table-1.-participant-characteristics"/>
       <w:r>
         <w:t xml:space="preserve">Table 1. Participant characteristics</w:t>
       </w:r>
-      <w:bookmarkEnd w:id="88"/>
+      <w:bookmarkEnd w:id="90"/>
     </w:p>
     <w:tbl xmlns:w="http://schemas.openxmlformats.org/wordprocessingml/2006/main" xmlns:r="http://schemas.openxmlformats.org/officeDocument/2006/relationships" xmlns:w14="http://schemas.microsoft.com/office/word/2010/wordml" xmlns:wp="http://schemas.openxmlformats.org/drawingml/2006/wordprocessingDrawing" xmlns:a="http://schemas.openxmlformats.org/drawingml/2006/main" xmlns:pic="http://schemas.openxmlformats.org/drawingml/2006/picture">
       <w:tblPr>
@@ -6271,11 +6296,11 @@
       <w:pPr>
         <w:pStyle w:val="Heading2"/>
       </w:pPr>
-      <w:bookmarkStart w:id="89" w:name="table-2.-participant-characteristics"/>
+      <w:bookmarkStart w:id="91" w:name="table-2.-participant-characteristics"/>
       <w:r>
         <w:t xml:space="preserve">Table 2. Participant characteristics</w:t>
       </w:r>
-      <w:bookmarkEnd w:id="89"/>
+      <w:bookmarkEnd w:id="91"/>
     </w:p>
     <w:tbl xmlns:w="http://schemas.openxmlformats.org/wordprocessingml/2006/main" xmlns:r="http://schemas.openxmlformats.org/officeDocument/2006/relationships" xmlns:w14="http://schemas.microsoft.com/office/word/2010/wordml" xmlns:wp="http://schemas.openxmlformats.org/drawingml/2006/wordprocessingDrawing" xmlns:a="http://schemas.openxmlformats.org/drawingml/2006/main" xmlns:pic="http://schemas.openxmlformats.org/drawingml/2006/picture">
       <w:tblPr>
@@ -6942,11 +6967,11 @@
       <w:pPr>
         <w:pStyle w:val="Heading2"/>
       </w:pPr>
-      <w:bookmarkStart w:id="90" w:name="table-3.-results"/>
+      <w:bookmarkStart w:id="92" w:name="table-3.-results"/>
       <w:r>
         <w:t xml:space="preserve">Table 3. Results</w:t>
       </w:r>
-      <w:bookmarkEnd w:id="90"/>
+      <w:bookmarkEnd w:id="92"/>
     </w:p>
     <w:tbl xmlns:w="http://schemas.openxmlformats.org/wordprocessingml/2006/main" xmlns:r="http://schemas.openxmlformats.org/officeDocument/2006/relationships" xmlns:w14="http://schemas.microsoft.com/office/word/2010/wordml" xmlns:wp="http://schemas.openxmlformats.org/drawingml/2006/wordprocessingDrawing" xmlns:a="http://schemas.openxmlformats.org/drawingml/2006/main" xmlns:pic="http://schemas.openxmlformats.org/drawingml/2006/picture">
       <w:tblPr>

</xml_diff>